<commit_message>
[fix] Corregida entrega 4 para evaluación
</commit_message>
<xml_diff>
--- a/reports/Deliverable 4/Student #2/Testing Report - Student #2.docx
+++ b/reports/Deliverable 4/Student #2/Testing Report - Student #2.docx
@@ -1,6 +1,6 @@
 
 <file path=word/document.xml><?xml version="1.0" encoding="utf-8"?>
-<w:document xmlns:wpc="http://schemas.microsoft.com/office/word/2010/wordprocessingCanvas" xmlns:cx="http://schemas.microsoft.com/office/drawing/2014/chartex" xmlns:cx1="http://schemas.microsoft.com/office/drawing/2015/9/8/chartex" xmlns:cx2="http://schemas.microsoft.com/office/drawing/2015/10/21/chartex" xmlns:cx3="http://schemas.microsoft.com/office/drawing/2016/5/9/chartex" xmlns:cx4="http://schemas.microsoft.com/office/drawing/2016/5/10/chartex" xmlns:cx5="http://schemas.microsoft.com/office/drawing/2016/5/11/chartex" xmlns:cx6="http://schemas.microsoft.com/office/drawing/2016/5/12/chartex" xmlns:cx7="http://schemas.microsoft.com/office/drawing/2016/5/13/chartex" xmlns:cx8="http://schemas.microsoft.com/office/drawing/2016/5/14/chartex" xmlns:mc="http://schemas.openxmlformats.org/markup-compatibility/2006" xmlns:aink="http://schemas.microsoft.com/office/drawing/2016/ink" xmlns:am3d="http://schemas.microsoft.com/office/drawing/2017/model3d" xmlns:o="urn:schemas-microsoft-com:office:office" xmlns:oel="http://schemas.microsoft.com/office/2019/extlst" xmlns:r="http://schemas.openxmlformats.org/officeDocument/2006/relationships" xmlns:m="http://schemas.openxmlformats.org/officeDocument/2006/math" xmlns:v="urn:schemas-microsoft-com:vml" xmlns:wp14="http://schemas.microsoft.com/office/word/2010/wordprocessingDrawing" xmlns:wp="http://schemas.openxmlformats.org/drawingml/2006/wordprocessingDrawing" xmlns:w10="urn:schemas-microsoft-com:office:word" xmlns:w="http://schemas.openxmlformats.org/wordprocessingml/2006/main" xmlns:w14="http://schemas.microsoft.com/office/word/2010/wordml" xmlns:w15="http://schemas.microsoft.com/office/word/2012/wordml" xmlns:w16cex="http://schemas.microsoft.com/office/word/2018/wordml/cex" xmlns:w16cid="http://schemas.microsoft.com/office/word/2016/wordml/cid" xmlns:w16="http://schemas.microsoft.com/office/word/2018/wordml" xmlns:w16du="http://schemas.microsoft.com/office/word/2023/wordml/word16du" xmlns:w16sdtdh="http://schemas.microsoft.com/office/word/2020/wordml/sdtdatahash" xmlns:w16se="http://schemas.microsoft.com/office/word/2015/wordml/symex" xmlns:wpg="http://schemas.microsoft.com/office/word/2010/wordprocessingGroup" xmlns:wpi="http://schemas.microsoft.com/office/word/2010/wordprocessingInk" xmlns:wne="http://schemas.microsoft.com/office/word/2006/wordml" xmlns:wps="http://schemas.microsoft.com/office/word/2010/wordprocessingShape" mc:Ignorable="w14 w15 w16se w16cid w16 w16cex w16sdtdh w16du wp14">
+<w:document xmlns:wpc="http://schemas.microsoft.com/office/word/2010/wordprocessingCanvas" xmlns:cx="http://schemas.microsoft.com/office/drawing/2014/chartex" xmlns:cx1="http://schemas.microsoft.com/office/drawing/2015/9/8/chartex" xmlns:cx2="http://schemas.microsoft.com/office/drawing/2015/10/21/chartex" xmlns:cx3="http://schemas.microsoft.com/office/drawing/2016/5/9/chartex" xmlns:cx4="http://schemas.microsoft.com/office/drawing/2016/5/10/chartex" xmlns:cx5="http://schemas.microsoft.com/office/drawing/2016/5/11/chartex" xmlns:cx6="http://schemas.microsoft.com/office/drawing/2016/5/12/chartex" xmlns:cx7="http://schemas.microsoft.com/office/drawing/2016/5/13/chartex" xmlns:cx8="http://schemas.microsoft.com/office/drawing/2016/5/14/chartex" xmlns:mc="http://schemas.openxmlformats.org/markup-compatibility/2006" xmlns:aink="http://schemas.microsoft.com/office/drawing/2016/ink" xmlns:am3d="http://schemas.microsoft.com/office/drawing/2017/model3d" xmlns:o="urn:schemas-microsoft-com:office:office" xmlns:r="http://schemas.openxmlformats.org/officeDocument/2006/relationships" xmlns:m="http://schemas.openxmlformats.org/officeDocument/2006/math" xmlns:v="urn:schemas-microsoft-com:vml" xmlns:wp14="http://schemas.microsoft.com/office/word/2010/wordprocessingDrawing" xmlns:wp="http://schemas.openxmlformats.org/drawingml/2006/wordprocessingDrawing" xmlns:w10="urn:schemas-microsoft-com:office:word" xmlns:w="http://schemas.openxmlformats.org/wordprocessingml/2006/main" xmlns:w14="http://schemas.microsoft.com/office/word/2010/wordml" xmlns:w15="http://schemas.microsoft.com/office/word/2012/wordml" xmlns:w16cex="http://schemas.microsoft.com/office/word/2018/wordml/cex" xmlns:w16cid="http://schemas.microsoft.com/office/word/2016/wordml/cid" xmlns:w16="http://schemas.microsoft.com/office/word/2018/wordml" xmlns:w16sdtdh="http://schemas.microsoft.com/office/word/2020/wordml/sdtdatahash" xmlns:w16se="http://schemas.microsoft.com/office/word/2015/wordml/symex" xmlns:wpg="http://schemas.microsoft.com/office/word/2010/wordprocessingGroup" xmlns:wpi="http://schemas.microsoft.com/office/word/2010/wordprocessingInk" xmlns:wne="http://schemas.microsoft.com/office/word/2006/wordml" xmlns:wps="http://schemas.microsoft.com/office/word/2010/wordprocessingShape" mc:Ignorable="w14 w15 w16se w16cid w16 w16cex w16sdtdh wp14">
   <w:body>
     <w:p>
       <w:pPr>
@@ -354,7 +354,23 @@
           <w:sz w:val="26"/>
           <w:szCs w:val="26"/>
         </w:rPr>
-        <w:t>C1.014</w:t>
+        <w:t>C</w:t>
+      </w:r>
+      <w:r>
+        <w:rPr>
+          <w:rFonts w:ascii="Arial Narrow" w:hAnsi="Arial Narrow"/>
+          <w:sz w:val="26"/>
+          <w:szCs w:val="26"/>
+        </w:rPr>
+        <w:t>2</w:t>
+      </w:r>
+      <w:r>
+        <w:rPr>
+          <w:rFonts w:ascii="Arial Narrow" w:hAnsi="Arial Narrow"/>
+          <w:sz w:val="26"/>
+          <w:szCs w:val="26"/>
+        </w:rPr>
+        <w:t>.014</w:t>
       </w:r>
     </w:p>
     <w:p>
@@ -436,7 +452,31 @@
           <w:sz w:val="26"/>
           <w:szCs w:val="26"/>
         </w:rPr>
-        <w:t>27/05/2023</w:t>
+        <w:t>07</w:t>
+      </w:r>
+      <w:r>
+        <w:rPr>
+          <w:rFonts w:ascii="Arial Narrow" w:hAnsi="Arial Narrow"/>
+          <w:sz w:val="26"/>
+          <w:szCs w:val="26"/>
+        </w:rPr>
+        <w:t>/0</w:t>
+      </w:r>
+      <w:r>
+        <w:rPr>
+          <w:rFonts w:ascii="Arial Narrow" w:hAnsi="Arial Narrow"/>
+          <w:sz w:val="26"/>
+          <w:szCs w:val="26"/>
+        </w:rPr>
+        <w:t>7</w:t>
+      </w:r>
+      <w:r>
+        <w:rPr>
+          <w:rFonts w:ascii="Arial Narrow" w:hAnsi="Arial Narrow"/>
+          <w:sz w:val="26"/>
+          <w:szCs w:val="26"/>
+        </w:rPr>
+        <w:t>/2023</w:t>
       </w:r>
     </w:p>
     <w:p>
@@ -768,7 +808,31 @@
                 <w:sz w:val="24"/>
                 <w:szCs w:val="24"/>
               </w:rPr>
-              <w:t>27/5/2024</w:t>
+              <w:t>0</w:t>
+            </w:r>
+            <w:r>
+              <w:rPr>
+                <w:rFonts w:ascii="Arial Narrow" w:hAnsi="Arial Narrow"/>
+                <w:sz w:val="24"/>
+                <w:szCs w:val="24"/>
+              </w:rPr>
+              <w:t>7/</w:t>
+            </w:r>
+            <w:r>
+              <w:rPr>
+                <w:rFonts w:ascii="Arial Narrow" w:hAnsi="Arial Narrow"/>
+                <w:sz w:val="24"/>
+                <w:szCs w:val="24"/>
+              </w:rPr>
+              <w:t>07</w:t>
+            </w:r>
+            <w:r>
+              <w:rPr>
+                <w:rFonts w:ascii="Arial Narrow" w:hAnsi="Arial Narrow"/>
+                <w:sz w:val="24"/>
+                <w:szCs w:val="24"/>
+              </w:rPr>
+              <w:t>/2024</w:t>
             </w:r>
           </w:p>
         </w:tc>
@@ -1236,11 +1300,7 @@
             <w:rPr>
               <w:rFonts w:asciiTheme="minorHAnsi" w:hAnsiTheme="minorHAnsi"/>
               <w:noProof/>
-              <w:kern w:val="2"/>
-              <w:sz w:val="24"/>
-              <w:szCs w:val="24"/>
               <w:lang w:eastAsia="es-ES"/>
-              <w14:ligatures w14:val="standardContextual"/>
             </w:rPr>
           </w:pPr>
           <w:r>
@@ -1261,7 +1321,7 @@
             </w:rPr>
             <w:fldChar w:fldCharType="separate"/>
           </w:r>
-          <w:hyperlink w:anchor="_Toc167706840" w:history="1">
+          <w:hyperlink w:anchor="_Toc171251508" w:history="1">
             <w:r>
               <w:rPr>
                 <w:rStyle w:val="Hipervnculo"/>
@@ -1275,11 +1335,7 @@
               <w:rPr>
                 <w:rFonts w:asciiTheme="minorHAnsi" w:hAnsiTheme="minorHAnsi"/>
                 <w:noProof/>
-                <w:kern w:val="2"/>
-                <w:sz w:val="24"/>
-                <w:szCs w:val="24"/>
                 <w:lang w:eastAsia="es-ES"/>
-                <w14:ligatures w14:val="standardContextual"/>
               </w:rPr>
               <w:tab/>
             </w:r>
@@ -1311,7 +1367,7 @@
                 <w:noProof/>
                 <w:webHidden/>
               </w:rPr>
-              <w:instrText xml:space="preserve"> PAGEREF _Toc167706840 \h </w:instrText>
+              <w:instrText xml:space="preserve"> PAGEREF _Toc171251508 \h </w:instrText>
             </w:r>
             <w:r>
               <w:rPr>
@@ -1348,14 +1404,10 @@
             <w:rPr>
               <w:rFonts w:asciiTheme="minorHAnsi" w:hAnsiTheme="minorHAnsi"/>
               <w:noProof/>
-              <w:kern w:val="2"/>
-              <w:sz w:val="24"/>
-              <w:szCs w:val="24"/>
               <w:lang w:eastAsia="es-ES"/>
-              <w14:ligatures w14:val="standardContextual"/>
             </w:rPr>
           </w:pPr>
-          <w:hyperlink w:anchor="_Toc167706841" w:history="1">
+          <w:hyperlink w:anchor="_Toc171251509" w:history="1">
             <w:r>
               <w:rPr>
                 <w:rStyle w:val="Hipervnculo"/>
@@ -1370,11 +1422,7 @@
               <w:rPr>
                 <w:rFonts w:asciiTheme="minorHAnsi" w:hAnsiTheme="minorHAnsi"/>
                 <w:noProof/>
-                <w:kern w:val="2"/>
-                <w:sz w:val="24"/>
-                <w:szCs w:val="24"/>
                 <w:lang w:eastAsia="es-ES"/>
-                <w14:ligatures w14:val="standardContextual"/>
               </w:rPr>
               <w:tab/>
             </w:r>
@@ -1407,7 +1455,7 @@
                 <w:noProof/>
                 <w:webHidden/>
               </w:rPr>
-              <w:instrText xml:space="preserve"> PAGEREF _Toc167706841 \h </w:instrText>
+              <w:instrText xml:space="preserve"> PAGEREF _Toc171251509 \h </w:instrText>
             </w:r>
             <w:r>
               <w:rPr>
@@ -1444,14 +1492,10 @@
             <w:rPr>
               <w:rFonts w:asciiTheme="minorHAnsi" w:hAnsiTheme="minorHAnsi"/>
               <w:noProof/>
-              <w:kern w:val="2"/>
-              <w:sz w:val="24"/>
-              <w:szCs w:val="24"/>
               <w:lang w:eastAsia="es-ES"/>
-              <w14:ligatures w14:val="standardContextual"/>
             </w:rPr>
           </w:pPr>
-          <w:hyperlink w:anchor="_Toc167706842" w:history="1">
+          <w:hyperlink w:anchor="_Toc171251510" w:history="1">
             <w:r>
               <w:rPr>
                 <w:rStyle w:val="Hipervnculo"/>
@@ -1465,11 +1509,7 @@
               <w:rPr>
                 <w:rFonts w:asciiTheme="minorHAnsi" w:hAnsiTheme="minorHAnsi"/>
                 <w:noProof/>
-                <w:kern w:val="2"/>
-                <w:sz w:val="24"/>
-                <w:szCs w:val="24"/>
                 <w:lang w:eastAsia="es-ES"/>
-                <w14:ligatures w14:val="standardContextual"/>
               </w:rPr>
               <w:tab/>
             </w:r>
@@ -1501,7 +1541,7 @@
                 <w:noProof/>
                 <w:webHidden/>
               </w:rPr>
-              <w:instrText xml:space="preserve"> PAGEREF _Toc167706842 \h </w:instrText>
+              <w:instrText xml:space="preserve"> PAGEREF _Toc171251510 \h </w:instrText>
             </w:r>
             <w:r>
               <w:rPr>
@@ -1536,19 +1576,15 @@
           <w:pPr>
             <w:pStyle w:val="TDC1"/>
             <w:tabs>
-              <w:tab w:val="left" w:pos="960"/>
+              <w:tab w:val="left" w:pos="880"/>
             </w:tabs>
             <w:rPr>
               <w:rFonts w:asciiTheme="minorHAnsi" w:hAnsiTheme="minorHAnsi"/>
               <w:noProof/>
-              <w:kern w:val="2"/>
-              <w:sz w:val="24"/>
-              <w:szCs w:val="24"/>
               <w:lang w:eastAsia="es-ES"/>
-              <w14:ligatures w14:val="standardContextual"/>
             </w:rPr>
           </w:pPr>
-          <w:hyperlink w:anchor="_Toc167706843" w:history="1">
+          <w:hyperlink w:anchor="_Toc171251511" w:history="1">
             <w:r>
               <w:rPr>
                 <w:rStyle w:val="Hipervnculo"/>
@@ -1562,11 +1598,7 @@
               <w:rPr>
                 <w:rFonts w:asciiTheme="minorHAnsi" w:hAnsiTheme="minorHAnsi"/>
                 <w:noProof/>
-                <w:kern w:val="2"/>
-                <w:sz w:val="24"/>
-                <w:szCs w:val="24"/>
                 <w:lang w:eastAsia="es-ES"/>
-                <w14:ligatures w14:val="standardContextual"/>
               </w:rPr>
               <w:tab/>
             </w:r>
@@ -1598,7 +1630,7 @@
                 <w:noProof/>
                 <w:webHidden/>
               </w:rPr>
-              <w:instrText xml:space="preserve"> PAGEREF _Toc167706843 \h </w:instrText>
+              <w:instrText xml:space="preserve"> PAGEREF _Toc171251511 \h </w:instrText>
             </w:r>
             <w:r>
               <w:rPr>
@@ -1633,19 +1665,15 @@
           <w:pPr>
             <w:pStyle w:val="TDC1"/>
             <w:tabs>
-              <w:tab w:val="left" w:pos="1200"/>
+              <w:tab w:val="left" w:pos="1100"/>
             </w:tabs>
             <w:rPr>
               <w:rFonts w:asciiTheme="minorHAnsi" w:hAnsiTheme="minorHAnsi"/>
               <w:noProof/>
-              <w:kern w:val="2"/>
-              <w:sz w:val="24"/>
-              <w:szCs w:val="24"/>
               <w:lang w:eastAsia="es-ES"/>
-              <w14:ligatures w14:val="standardContextual"/>
             </w:rPr>
           </w:pPr>
-          <w:hyperlink w:anchor="_Toc167706844" w:history="1">
+          <w:hyperlink w:anchor="_Toc171251512" w:history="1">
             <w:r>
               <w:rPr>
                 <w:rStyle w:val="Hipervnculo"/>
@@ -1659,11 +1687,7 @@
               <w:rPr>
                 <w:rFonts w:asciiTheme="minorHAnsi" w:hAnsiTheme="minorHAnsi"/>
                 <w:noProof/>
-                <w:kern w:val="2"/>
-                <w:sz w:val="24"/>
-                <w:szCs w:val="24"/>
                 <w:lang w:eastAsia="es-ES"/>
-                <w14:ligatures w14:val="standardContextual"/>
               </w:rPr>
               <w:tab/>
             </w:r>
@@ -1695,7 +1719,7 @@
                 <w:noProof/>
                 <w:webHidden/>
               </w:rPr>
-              <w:instrText xml:space="preserve"> PAGEREF _Toc167706844 \h </w:instrText>
+              <w:instrText xml:space="preserve"> PAGEREF _Toc171251512 \h </w:instrText>
             </w:r>
             <w:r>
               <w:rPr>
@@ -1730,19 +1754,15 @@
           <w:pPr>
             <w:pStyle w:val="TDC1"/>
             <w:tabs>
-              <w:tab w:val="left" w:pos="1200"/>
+              <w:tab w:val="left" w:pos="1100"/>
             </w:tabs>
             <w:rPr>
               <w:rFonts w:asciiTheme="minorHAnsi" w:hAnsiTheme="minorHAnsi"/>
               <w:noProof/>
-              <w:kern w:val="2"/>
-              <w:sz w:val="24"/>
-              <w:szCs w:val="24"/>
               <w:lang w:eastAsia="es-ES"/>
-              <w14:ligatures w14:val="standardContextual"/>
             </w:rPr>
           </w:pPr>
-          <w:hyperlink w:anchor="_Toc167706845" w:history="1">
+          <w:hyperlink w:anchor="_Toc171251513" w:history="1">
             <w:r>
               <w:rPr>
                 <w:rStyle w:val="Hipervnculo"/>
@@ -1756,11 +1776,7 @@
               <w:rPr>
                 <w:rFonts w:asciiTheme="minorHAnsi" w:hAnsiTheme="minorHAnsi"/>
                 <w:noProof/>
-                <w:kern w:val="2"/>
-                <w:sz w:val="24"/>
-                <w:szCs w:val="24"/>
                 <w:lang w:eastAsia="es-ES"/>
-                <w14:ligatures w14:val="standardContextual"/>
               </w:rPr>
               <w:tab/>
             </w:r>
@@ -1792,7 +1808,7 @@
                 <w:noProof/>
                 <w:webHidden/>
               </w:rPr>
-              <w:instrText xml:space="preserve"> PAGEREF _Toc167706845 \h </w:instrText>
+              <w:instrText xml:space="preserve"> PAGEREF _Toc171251513 \h </w:instrText>
             </w:r>
             <w:r>
               <w:rPr>
@@ -1827,19 +1843,15 @@
           <w:pPr>
             <w:pStyle w:val="TDC1"/>
             <w:tabs>
-              <w:tab w:val="left" w:pos="960"/>
+              <w:tab w:val="left" w:pos="880"/>
             </w:tabs>
             <w:rPr>
               <w:rFonts w:asciiTheme="minorHAnsi" w:hAnsiTheme="minorHAnsi"/>
               <w:noProof/>
-              <w:kern w:val="2"/>
-              <w:sz w:val="24"/>
-              <w:szCs w:val="24"/>
               <w:lang w:eastAsia="es-ES"/>
-              <w14:ligatures w14:val="standardContextual"/>
             </w:rPr>
           </w:pPr>
-          <w:hyperlink w:anchor="_Toc167706846" w:history="1">
+          <w:hyperlink w:anchor="_Toc171251514" w:history="1">
             <w:r>
               <w:rPr>
                 <w:rStyle w:val="Hipervnculo"/>
@@ -1853,11 +1865,7 @@
               <w:rPr>
                 <w:rFonts w:asciiTheme="minorHAnsi" w:hAnsiTheme="minorHAnsi"/>
                 <w:noProof/>
-                <w:kern w:val="2"/>
-                <w:sz w:val="24"/>
-                <w:szCs w:val="24"/>
                 <w:lang w:eastAsia="es-ES"/>
-                <w14:ligatures w14:val="standardContextual"/>
               </w:rPr>
               <w:tab/>
             </w:r>
@@ -1889,7 +1897,7 @@
                 <w:noProof/>
                 <w:webHidden/>
               </w:rPr>
-              <w:instrText xml:space="preserve"> PAGEREF _Toc167706846 \h </w:instrText>
+              <w:instrText xml:space="preserve"> PAGEREF _Toc171251514 \h </w:instrText>
             </w:r>
             <w:r>
               <w:rPr>
@@ -1926,14 +1934,10 @@
             <w:rPr>
               <w:rFonts w:asciiTheme="minorHAnsi" w:hAnsiTheme="minorHAnsi"/>
               <w:noProof/>
-              <w:kern w:val="2"/>
-              <w:sz w:val="24"/>
-              <w:szCs w:val="24"/>
               <w:lang w:eastAsia="es-ES"/>
-              <w14:ligatures w14:val="standardContextual"/>
             </w:rPr>
           </w:pPr>
-          <w:hyperlink w:anchor="_Toc167706847" w:history="1">
+          <w:hyperlink w:anchor="_Toc171251515" w:history="1">
             <w:r>
               <w:rPr>
                 <w:rStyle w:val="Hipervnculo"/>
@@ -1947,11 +1951,7 @@
               <w:rPr>
                 <w:rFonts w:asciiTheme="minorHAnsi" w:hAnsiTheme="minorHAnsi"/>
                 <w:noProof/>
-                <w:kern w:val="2"/>
-                <w:sz w:val="24"/>
-                <w:szCs w:val="24"/>
                 <w:lang w:eastAsia="es-ES"/>
-                <w14:ligatures w14:val="standardContextual"/>
               </w:rPr>
               <w:tab/>
             </w:r>
@@ -1983,7 +1983,7 @@
                 <w:noProof/>
                 <w:webHidden/>
               </w:rPr>
-              <w:instrText xml:space="preserve"> PAGEREF _Toc167706847 \h </w:instrText>
+              <w:instrText xml:space="preserve"> PAGEREF _Toc171251515 \h </w:instrText>
             </w:r>
             <w:r>
               <w:rPr>
@@ -2020,14 +2020,10 @@
             <w:rPr>
               <w:rFonts w:asciiTheme="minorHAnsi" w:hAnsiTheme="minorHAnsi"/>
               <w:noProof/>
-              <w:kern w:val="2"/>
-              <w:sz w:val="24"/>
-              <w:szCs w:val="24"/>
               <w:lang w:eastAsia="es-ES"/>
-              <w14:ligatures w14:val="standardContextual"/>
             </w:rPr>
           </w:pPr>
-          <w:hyperlink w:anchor="_Toc167706848" w:history="1">
+          <w:hyperlink w:anchor="_Toc171251516" w:history="1">
             <w:r>
               <w:rPr>
                 <w:rStyle w:val="Hipervnculo"/>
@@ -2056,7 +2052,7 @@
                 <w:noProof/>
                 <w:webHidden/>
               </w:rPr>
-              <w:instrText xml:space="preserve"> PAGEREF _Toc167706848 \h </w:instrText>
+              <w:instrText xml:space="preserve"> PAGEREF _Toc171251516 \h </w:instrText>
             </w:r>
             <w:r>
               <w:rPr>
@@ -2229,7 +2225,7 @@
           <w:szCs w:val="24"/>
         </w:rPr>
       </w:pPr>
-      <w:bookmarkStart w:id="0" w:name="_Toc167706840"/>
+      <w:bookmarkStart w:id="0" w:name="_Toc171251508"/>
       <w:r>
         <w:rPr>
           <w:rFonts w:ascii="Arial Narrow" w:hAnsi="Arial Narrow"/>
@@ -2252,21 +2248,7 @@
         <w:rPr>
           <w:rFonts w:cs="Arial"/>
         </w:rPr>
-        <w:t xml:space="preserve">En este documento se analizarán de forma detallada </w:t>
-      </w:r>
-      <w:proofErr w:type="gramStart"/>
-      <w:r>
-        <w:rPr>
-          <w:rFonts w:cs="Arial"/>
-        </w:rPr>
-        <w:t>los test</w:t>
-      </w:r>
-      <w:proofErr w:type="gramEnd"/>
-      <w:r>
-        <w:rPr>
-          <w:rFonts w:cs="Arial"/>
-        </w:rPr>
-        <w:t xml:space="preserve"> realizados sobre el proyecto Acme-SF-D04, en concreto para las funcionalidades del </w:t>
+        <w:t xml:space="preserve">En este documento se analizarán de forma detallada los test realizados sobre el proyecto Acme-SF-D04, en concreto para las funcionalidades del </w:t>
       </w:r>
       <w:proofErr w:type="spellStart"/>
       <w:r>
@@ -2310,7 +2292,7 @@
           <w:bCs/>
         </w:rPr>
       </w:pPr>
-      <w:bookmarkStart w:id="1" w:name="_Toc167706841"/>
+      <w:bookmarkStart w:id="1" w:name="_Toc171251509"/>
       <w:r>
         <w:rPr>
           <w:rFonts w:ascii="Arial Narrow" w:hAnsi="Arial Narrow"/>
@@ -2332,63 +2314,35 @@
         <w:rPr>
           <w:rFonts w:cs="Arial"/>
         </w:rPr>
-        <w:t xml:space="preserve">Especificando en cuanto a </w:t>
-      </w:r>
-      <w:proofErr w:type="gramStart"/>
+        <w:t xml:space="preserve">Especificando en cuanto a los test, se han probado todas las funcionalidades relacionadas con las entidades </w:t>
+      </w:r>
+      <w:proofErr w:type="spellStart"/>
       <w:r>
         <w:rPr>
           <w:rFonts w:cs="Arial"/>
         </w:rPr>
-        <w:t>los test</w:t>
-      </w:r>
-      <w:proofErr w:type="gramEnd"/>
+        <w:t>Contract</w:t>
+      </w:r>
+      <w:proofErr w:type="spellEnd"/>
       <w:r>
         <w:rPr>
           <w:rFonts w:cs="Arial"/>
         </w:rPr>
-        <w:t xml:space="preserve">, se han probado todas las funcionalidades relacionadas con las entidades </w:t>
+        <w:t xml:space="preserve"> y </w:t>
       </w:r>
       <w:proofErr w:type="spellStart"/>
       <w:r>
         <w:rPr>
           <w:rFonts w:cs="Arial"/>
         </w:rPr>
-        <w:t>Contract</w:t>
+        <w:t>ProgressLog</w:t>
       </w:r>
       <w:proofErr w:type="spellEnd"/>
       <w:r>
         <w:rPr>
           <w:rFonts w:cs="Arial"/>
         </w:rPr>
-        <w:t xml:space="preserve"> y </w:t>
-      </w:r>
-      <w:proofErr w:type="spellStart"/>
-      <w:r>
-        <w:rPr>
-          <w:rFonts w:cs="Arial"/>
-        </w:rPr>
-        <w:t>ProgressLog</w:t>
-      </w:r>
-      <w:proofErr w:type="spellEnd"/>
-      <w:r>
-        <w:rPr>
-          <w:rFonts w:cs="Arial"/>
-        </w:rPr>
-        <w:t xml:space="preserve"> del rol Client, como se ha comentado antes, primero sin índices y posteriormente con índices. Este cambio se </w:t>
-      </w:r>
-      <w:proofErr w:type="gramStart"/>
-      <w:r>
-        <w:rPr>
-          <w:rFonts w:cs="Arial"/>
-        </w:rPr>
-        <w:t>analizara</w:t>
-      </w:r>
-      <w:proofErr w:type="gramEnd"/>
-      <w:r>
-        <w:rPr>
-          <w:rFonts w:cs="Arial"/>
-        </w:rPr>
-        <w:t xml:space="preserve"> en la sección de rendimiento, observando si ha sido útil o no para mejorar el rendimiento.</w:t>
+        <w:t xml:space="preserve"> del rol Client, como se ha comentado antes, primero sin índices y posteriormente con índices. Este cambio se analizara en la sección de rendimiento, observando si ha sido útil o no para mejorar el rendimiento.</w:t>
       </w:r>
     </w:p>
     <w:p>
@@ -2404,7 +2358,7 @@
           <w:szCs w:val="24"/>
         </w:rPr>
       </w:pPr>
-      <w:bookmarkStart w:id="2" w:name="_Toc167706842"/>
+      <w:bookmarkStart w:id="2" w:name="_Toc171251510"/>
       <w:r>
         <w:rPr>
           <w:rFonts w:ascii="Arial Narrow" w:hAnsi="Arial Narrow"/>
@@ -2428,7 +2382,7 @@
           <w:szCs w:val="24"/>
         </w:rPr>
       </w:pPr>
-      <w:bookmarkStart w:id="3" w:name="_Toc167706843"/>
+      <w:bookmarkStart w:id="3" w:name="_Toc171251511"/>
       <w:r>
         <w:rPr>
           <w:rFonts w:ascii="Arial Narrow" w:hAnsi="Arial Narrow"/>
@@ -2452,15 +2406,7 @@
       </w:r>
       <w:proofErr w:type="spellEnd"/>
       <w:r>
-        <w:t xml:space="preserve"> que han tenido </w:t>
-      </w:r>
-      <w:proofErr w:type="gramStart"/>
-      <w:r>
-        <w:t>los test</w:t>
-      </w:r>
-      <w:proofErr w:type="gramEnd"/>
-      <w:r>
-        <w:t xml:space="preserve"> realizados</w:t>
+        <w:t xml:space="preserve"> que han tenido los test realizados</w:t>
       </w:r>
     </w:p>
     <w:p>
@@ -2469,10 +2415,10 @@
           <w:noProof/>
         </w:rPr>
         <w:drawing>
-          <wp:inline distT="0" distB="0" distL="0" distR="0" wp14:anchorId="560FC903" wp14:editId="351172AA">
-            <wp:extent cx="5400040" cy="2381885"/>
-            <wp:effectExtent l="0" t="0" r="0" b="0"/>
-            <wp:docPr id="255133885" name="Imagen 1" descr="Tabla&#10;&#10;Descripción generada automáticamente con confianza baja"/>
+          <wp:inline distT="0" distB="0" distL="0" distR="0" wp14:anchorId="3CF2B749" wp14:editId="292C138F">
+            <wp:extent cx="5400040" cy="2451735"/>
+            <wp:effectExtent l="0" t="0" r="0" b="5715"/>
+            <wp:docPr id="1" name="Imagen 1"/>
             <wp:cNvGraphicFramePr>
               <a:graphicFrameLocks xmlns:a="http://schemas.openxmlformats.org/drawingml/2006/main" noChangeAspect="1"/>
             </wp:cNvGraphicFramePr>
@@ -2480,7 +2426,7 @@
               <a:graphicData uri="http://schemas.openxmlformats.org/drawingml/2006/picture">
                 <pic:pic xmlns:pic="http://schemas.openxmlformats.org/drawingml/2006/picture">
                   <pic:nvPicPr>
-                    <pic:cNvPr id="255133885" name="Imagen 1" descr="Tabla&#10;&#10;Descripción generada automáticamente con confianza baja"/>
+                    <pic:cNvPr id="1" name="Imagen 1"/>
                     <pic:cNvPicPr/>
                   </pic:nvPicPr>
                   <pic:blipFill>
@@ -2498,7 +2444,7 @@
                   <pic:spPr>
                     <a:xfrm>
                       <a:off x="0" y="0"/>
-                      <a:ext cx="5400040" cy="2381885"/>
+                      <a:ext cx="5400040" cy="2451735"/>
                     </a:xfrm>
                     <a:prstGeom prst="rect">
                       <a:avLst/>
@@ -2533,7 +2479,7 @@
           <w:szCs w:val="24"/>
         </w:rPr>
       </w:pPr>
-      <w:bookmarkStart w:id="4" w:name="_Toc167706844"/>
+      <w:bookmarkStart w:id="4" w:name="_Toc171251512"/>
       <w:r>
         <w:rPr>
           <w:rFonts w:ascii="Arial Narrow" w:hAnsi="Arial Narrow"/>
@@ -2609,7 +2555,19 @@
         <w:t>Cobertura</w:t>
       </w:r>
       <w:r>
-        <w:t>: observamos una cobertura del 93’7%, encontrándonos con que todas las líneas del código aparecen en verde.</w:t>
+        <w:t>: observamos una cobertura del 9</w:t>
+      </w:r>
+      <w:r>
+        <w:t>3</w:t>
+      </w:r>
+      <w:r>
+        <w:t>’</w:t>
+      </w:r>
+      <w:r>
+        <w:t>3</w:t>
+      </w:r>
+      <w:r>
+        <w:t>%, encontrándonos con que todas las líneas del código aparecen en verde.</w:t>
       </w:r>
     </w:p>
     <w:p>
@@ -2626,21 +2584,7 @@
           <w:b/>
           <w:bCs/>
         </w:rPr>
-        <w:t>Client</w:t>
-      </w:r>
-      <w:r>
-        <w:rPr>
-          <w:b/>
-          <w:bCs/>
-        </w:rPr>
-        <w:t>Contract</w:t>
-      </w:r>
-      <w:r>
-        <w:rPr>
-          <w:b/>
-          <w:bCs/>
-        </w:rPr>
-        <w:t>DeleteService</w:t>
+        <w:t>ClientContractDeleteService</w:t>
       </w:r>
       <w:proofErr w:type="spellEnd"/>
       <w:r>
@@ -2680,13 +2624,22 @@
         <w:t>Cobertura</w:t>
       </w:r>
       <w:r>
-        <w:t>: observamos una cobertura del 90’8%, encontrándonos con que todas las líneas de código aparecen en verde.</w:t>
-      </w:r>
-      <w:r>
-        <w:t xml:space="preserve"> </w:t>
-      </w:r>
-      <w:r>
-        <w:t xml:space="preserve">El </w:t>
+        <w:t xml:space="preserve">: observamos una cobertura del </w:t>
+      </w:r>
+      <w:r>
+        <w:t>89</w:t>
+      </w:r>
+      <w:r>
+        <w:t>’</w:t>
+      </w:r>
+      <w:r>
+        <w:t>2</w:t>
+      </w:r>
+      <w:r>
+        <w:t>%, encontrándonos con que todas las líneas de código aparecen en verde.</w:t>
+      </w:r>
+      <w:r>
+        <w:t xml:space="preserve"> El </w:t>
       </w:r>
       <w:proofErr w:type="spellStart"/>
       <w:r>
@@ -2694,13 +2647,7 @@
       </w:r>
       <w:proofErr w:type="spellEnd"/>
       <w:r>
-        <w:t xml:space="preserve"> </w:t>
-      </w:r>
-      <w:r>
-        <w:t>está</w:t>
-      </w:r>
-      <w:r>
-        <w:t xml:space="preserve"> comentado ya que en el </w:t>
+        <w:t xml:space="preserve"> está comentado ya que en el </w:t>
       </w:r>
       <w:proofErr w:type="spellStart"/>
       <w:r>
@@ -2708,13 +2655,7 @@
       </w:r>
       <w:proofErr w:type="spellEnd"/>
       <w:r>
-        <w:t xml:space="preserve"> nunca se accede a </w:t>
-      </w:r>
-      <w:r>
-        <w:t>él</w:t>
-      </w:r>
-      <w:r>
-        <w:t>.</w:t>
+        <w:t xml:space="preserve"> nunca se accede a él.</w:t>
       </w:r>
     </w:p>
     <w:p>
@@ -2731,21 +2672,7 @@
           <w:b/>
           <w:bCs/>
         </w:rPr>
-        <w:t>Client</w:t>
-      </w:r>
-      <w:r>
-        <w:rPr>
-          <w:b/>
-          <w:bCs/>
-        </w:rPr>
-        <w:t>Contract</w:t>
-      </w:r>
-      <w:r>
-        <w:rPr>
-          <w:b/>
-          <w:bCs/>
-        </w:rPr>
-        <w:t>ListAllSercvice</w:t>
+        <w:t>ClientContractListAllSercvice</w:t>
       </w:r>
       <w:proofErr w:type="spellEnd"/>
       <w:r>
@@ -2815,21 +2742,7 @@
           <w:bCs/>
         </w:rPr>
         <w:lastRenderedPageBreak/>
-        <w:t>Client</w:t>
-      </w:r>
-      <w:r>
-        <w:rPr>
-          <w:b/>
-          <w:bCs/>
-        </w:rPr>
-        <w:t>Contract</w:t>
-      </w:r>
-      <w:r>
-        <w:rPr>
-          <w:b/>
-          <w:bCs/>
-        </w:rPr>
-        <w:t>PublishService</w:t>
+        <w:t>ClientContractPublishService</w:t>
       </w:r>
       <w:proofErr w:type="spellEnd"/>
       <w:r>
@@ -2869,31 +2782,22 @@
         <w:t>Cobertura</w:t>
       </w:r>
       <w:r>
-        <w:t>: observamos una cobertura del 91’9%, encontrándonos con que todas las líneas de código aparecen en verde excepto el “</w:t>
-      </w:r>
-      <w:proofErr w:type="spellStart"/>
-      <w:r>
-        <w:t>perform</w:t>
-      </w:r>
-      <w:proofErr w:type="spellEnd"/>
-      <w:r>
-        <w:t xml:space="preserve">” en rojo y algunos </w:t>
-      </w:r>
-      <w:proofErr w:type="spellStart"/>
-      <w:r>
-        <w:t>validator</w:t>
-      </w:r>
-      <w:proofErr w:type="spellEnd"/>
-      <w:r>
-        <w:t xml:space="preserve"> en amarillo. Desconozco el origen de esos errores ya que cuando se hicieron </w:t>
-      </w:r>
-      <w:proofErr w:type="gramStart"/>
-      <w:r>
-        <w:t>los test</w:t>
-      </w:r>
-      <w:proofErr w:type="gramEnd"/>
-      <w:r>
-        <w:t xml:space="preserve"> se probaron todas las funcionalidades y en una primera prueba todo el documento apareció verde, pero a la hora de hacer la prueba con todos los test ocurrió este error inexplicable.</w:t>
+        <w:t>: observamos una cobertura del 9</w:t>
+      </w:r>
+      <w:r>
+        <w:t>4</w:t>
+      </w:r>
+      <w:r>
+        <w:t>’</w:t>
+      </w:r>
+      <w:r>
+        <w:t>1</w:t>
+      </w:r>
+      <w:r>
+        <w:t>%, encontrándonos con que todas las líneas de código aparecen en verde</w:t>
+      </w:r>
+      <w:r>
+        <w:t>, excepto algunas líneas en amarrillo.</w:t>
       </w:r>
     </w:p>
     <w:p>
@@ -2910,21 +2814,7 @@
           <w:b/>
           <w:bCs/>
         </w:rPr>
-        <w:t>Client</w:t>
-      </w:r>
-      <w:r>
-        <w:rPr>
-          <w:b/>
-          <w:bCs/>
-        </w:rPr>
-        <w:t>Contract</w:t>
-      </w:r>
-      <w:r>
-        <w:rPr>
-          <w:b/>
-          <w:bCs/>
-        </w:rPr>
-        <w:t>ShowSercvice</w:t>
+        <w:t>ClientContractShowSercvice</w:t>
       </w:r>
       <w:proofErr w:type="spellEnd"/>
       <w:r>
@@ -2964,7 +2854,13 @@
         <w:t>Cobertura</w:t>
       </w:r>
       <w:r>
-        <w:t>: observamos una cobertura del 95’2%, encontrándonos con que todas las líneas de código aparecen en verde.</w:t>
+        <w:t>: observamos una cobertura del 95’</w:t>
+      </w:r>
+      <w:r>
+        <w:t>8</w:t>
+      </w:r>
+      <w:r>
+        <w:t>%, encontrándonos con que todas las líneas de código aparecen en verde.</w:t>
       </w:r>
     </w:p>
     <w:p>
@@ -2982,21 +2878,7 @@
           <w:b/>
           <w:bCs/>
         </w:rPr>
-        <w:t>Client</w:t>
-      </w:r>
-      <w:r>
-        <w:rPr>
-          <w:b/>
-          <w:bCs/>
-        </w:rPr>
-        <w:t>Contract</w:t>
-      </w:r>
-      <w:r>
-        <w:rPr>
-          <w:b/>
-          <w:bCs/>
-        </w:rPr>
-        <w:t>UpdateSercvice</w:t>
+        <w:t>ClientContractUpdateSercvice</w:t>
       </w:r>
       <w:proofErr w:type="spellEnd"/>
       <w:r>
@@ -3036,11 +2918,31 @@
         <w:t>Cobertura</w:t>
       </w:r>
       <w:r>
-        <w:t>: observamos una cobertura del 94’0%, encontrándonos con que todas las líneas de código aparecen en verde.</w:t>
+        <w:t>: observamos una cobertura del 9</w:t>
+      </w:r>
+      <w:r>
+        <w:t>3</w:t>
+      </w:r>
+      <w:r>
+        <w:t>’</w:t>
+      </w:r>
+      <w:r>
+        <w:t>1</w:t>
+      </w:r>
+      <w:r>
+        <w:t>%, encontrándonos con que todas las líneas de código aparecen en verde.</w:t>
       </w:r>
     </w:p>
     <w:bookmarkEnd w:id="5"/>
-    <w:p/>
+    <w:p>
+      <w:pPr>
+        <w:ind w:firstLine="0"/>
+        <w:jc w:val="left"/>
+      </w:pPr>
+      <w:r>
+        <w:br w:type="page"/>
+      </w:r>
+    </w:p>
     <w:p>
       <w:pPr>
         <w:pStyle w:val="Ttulo1"/>
@@ -3054,7 +2956,7 @@
           <w:szCs w:val="24"/>
         </w:rPr>
       </w:pPr>
-      <w:bookmarkStart w:id="6" w:name="_Toc167706845"/>
+      <w:bookmarkStart w:id="6" w:name="_Toc171251513"/>
       <w:r>
         <w:rPr>
           <w:rFonts w:ascii="Arial Narrow" w:hAnsi="Arial Narrow"/>
@@ -3097,7 +2999,7 @@
           <w:b/>
           <w:bCs/>
         </w:rPr>
-        <w:t>Contract</w:t>
+        <w:t>ProgressLog</w:t>
       </w:r>
       <w:r>
         <w:rPr>
@@ -3182,7 +3084,13 @@
         <w:t>: observamos una cobertura del 9</w:t>
       </w:r>
       <w:r>
-        <w:t>3’2</w:t>
+        <w:t>2</w:t>
+      </w:r>
+      <w:r>
+        <w:t>’</w:t>
+      </w:r>
+      <w:r>
+        <w:t>8</w:t>
       </w:r>
       <w:r>
         <w:t>%, encontrándonos con que todas las líneas de código aparecen en verde.</w:t>
@@ -3202,7 +3110,14 @@
           <w:b/>
           <w:bCs/>
         </w:rPr>
-        <w:t>ClientContract</w:t>
+        <w:t>Client</w:t>
+      </w:r>
+      <w:r>
+        <w:rPr>
+          <w:b/>
+          <w:bCs/>
+        </w:rPr>
+        <w:t>ProgressLog</w:t>
       </w:r>
       <w:r>
         <w:rPr>
@@ -3254,13 +3169,7 @@
       </w:r>
       <w:proofErr w:type="spellEnd"/>
       <w:r>
-        <w:t xml:space="preserve"> log por parte de un cliente. Tendremos que asegurarnos de que solo los usuarios con rol cliente puedan </w:t>
-      </w:r>
-      <w:r>
-        <w:t>eliminar</w:t>
-      </w:r>
-      <w:r>
-        <w:t xml:space="preserve"> un </w:t>
+        <w:t xml:space="preserve"> log por parte de un cliente. Tendremos que asegurarnos de que solo los usuarios con rol cliente puedan eliminar un </w:t>
       </w:r>
       <w:proofErr w:type="spellStart"/>
       <w:r>
@@ -3268,10 +3177,7 @@
       </w:r>
       <w:proofErr w:type="spellEnd"/>
       <w:r>
-        <w:t xml:space="preserve"> log</w:t>
-      </w:r>
-      <w:r>
-        <w:t xml:space="preserve">, que un cliente no pueda eliminar un </w:t>
+        <w:t xml:space="preserve"> log, que un cliente no pueda eliminar un </w:t>
       </w:r>
       <w:proofErr w:type="spellStart"/>
       <w:r>
@@ -3287,10 +3193,7 @@
       </w:r>
       <w:proofErr w:type="spellEnd"/>
       <w:r>
-        <w:t xml:space="preserve"> log publicado</w:t>
-      </w:r>
-      <w:r>
-        <w:t>.</w:t>
+        <w:t xml:space="preserve"> log publicado.</w:t>
       </w:r>
     </w:p>
     <w:p>
@@ -3308,16 +3211,7 @@
         <w:t>Cobertura</w:t>
       </w:r>
       <w:r>
-        <w:t xml:space="preserve">: observamos una cobertura del </w:t>
-      </w:r>
-      <w:r>
-        <w:t>85’7</w:t>
-      </w:r>
-      <w:r>
-        <w:t>%, encontrándonos con que todas las líneas de código aparecen en verde.</w:t>
-      </w:r>
-      <w:r>
-        <w:t xml:space="preserve"> El </w:t>
+        <w:t xml:space="preserve">: observamos una cobertura del 85’7%, encontrándonos con que todas las líneas de código aparecen en verde. El </w:t>
       </w:r>
       <w:proofErr w:type="spellStart"/>
       <w:r>
@@ -3325,7 +3219,13 @@
       </w:r>
       <w:proofErr w:type="spellEnd"/>
       <w:r>
-        <w:t xml:space="preserve"> esta comentado ya que en el </w:t>
+        <w:t xml:space="preserve"> </w:t>
+      </w:r>
+      <w:r>
+        <w:t>está</w:t>
+      </w:r>
+      <w:r>
+        <w:t xml:space="preserve"> comentado ya que en el </w:t>
       </w:r>
       <w:proofErr w:type="spellStart"/>
       <w:r>
@@ -3350,14 +3250,21 @@
           <w:b/>
           <w:bCs/>
         </w:rPr>
-        <w:t>ClientContract</w:t>
+        <w:t>Client</w:t>
       </w:r>
       <w:r>
         <w:rPr>
           <w:b/>
           <w:bCs/>
         </w:rPr>
-        <w:t>ListAll</w:t>
+        <w:t>ProgressLog</w:t>
+      </w:r>
+      <w:r>
+        <w:rPr>
+          <w:b/>
+          <w:bCs/>
+        </w:rPr>
+        <w:t>List</w:t>
       </w:r>
       <w:r>
         <w:rPr>
@@ -3386,13 +3293,7 @@
         <w:t>Descripción</w:t>
       </w:r>
       <w:r>
-        <w:t xml:space="preserve">: se ha probado la funcionalidad relacionada con </w:t>
-      </w:r>
-      <w:r>
-        <w:t>el listado de todos los</w:t>
-      </w:r>
-      <w:r>
-        <w:t xml:space="preserve"> </w:t>
+        <w:t xml:space="preserve">: se ha probado la funcionalidad relacionada con el listado de los </w:t>
       </w:r>
       <w:proofErr w:type="spellStart"/>
       <w:r>
@@ -3400,13 +3301,7 @@
       </w:r>
       <w:proofErr w:type="spellEnd"/>
       <w:r>
-        <w:t xml:space="preserve"> log de un cliente. Tendremos que asegurarnos de que solo los usuarios con rol cliente puedan </w:t>
-      </w:r>
-      <w:r>
-        <w:t>listar los</w:t>
-      </w:r>
-      <w:r>
-        <w:t xml:space="preserve"> </w:t>
+        <w:t xml:space="preserve"> log de un contracto por parte de un cliente. Tendremos que asegurarnos de que solo los usuarios con rol cliente puedan listar los </w:t>
       </w:r>
       <w:proofErr w:type="spellStart"/>
       <w:r>
@@ -3414,10 +3309,15 @@
       </w:r>
       <w:proofErr w:type="spellEnd"/>
       <w:r>
-        <w:t xml:space="preserve"> log</w:t>
-      </w:r>
-      <w:r>
-        <w:t>.</w:t>
+        <w:t xml:space="preserve"> log de un contrato y que un cliente no pueda listar los </w:t>
+      </w:r>
+      <w:proofErr w:type="spellStart"/>
+      <w:r>
+        <w:t>progress</w:t>
+      </w:r>
+      <w:proofErr w:type="spellEnd"/>
+      <w:r>
+        <w:t xml:space="preserve"> log de un contrato que no le pertenezca.</w:t>
       </w:r>
     </w:p>
     <w:p>
@@ -3435,10 +3335,16 @@
         <w:t>Cobertura</w:t>
       </w:r>
       <w:r>
-        <w:t xml:space="preserve">: observamos una cobertura del </w:t>
-      </w:r>
-      <w:r>
-        <w:t>92’6</w:t>
+        <w:t>: observamos una cobertura del 9</w:t>
+      </w:r>
+      <w:r>
+        <w:t>5</w:t>
+      </w:r>
+      <w:r>
+        <w:t>’</w:t>
+      </w:r>
+      <w:r>
+        <w:t>2</w:t>
       </w:r>
       <w:r>
         <w:t>%, encontrándonos con que todas las líneas de código aparecen en verde.</w:t>
@@ -3471,14 +3377,21 @@
           <w:bCs/>
         </w:rPr>
         <w:lastRenderedPageBreak/>
-        <w:t>ClientContract</w:t>
+        <w:t>Client</w:t>
       </w:r>
       <w:r>
         <w:rPr>
           <w:b/>
           <w:bCs/>
         </w:rPr>
-        <w:t>List</w:t>
+        <w:t>ProgressLog</w:t>
+      </w:r>
+      <w:r>
+        <w:rPr>
+          <w:b/>
+          <w:bCs/>
+        </w:rPr>
+        <w:t>Publish</w:t>
       </w:r>
       <w:r>
         <w:rPr>
@@ -3507,19 +3420,7 @@
         <w:t>Descripción</w:t>
       </w:r>
       <w:r>
-        <w:t xml:space="preserve">: se ha probado la funcionalidad relacionada con </w:t>
-      </w:r>
-      <w:r>
-        <w:t xml:space="preserve">el </w:t>
-      </w:r>
-      <w:r>
-        <w:t xml:space="preserve">listado de </w:t>
-      </w:r>
-      <w:r>
-        <w:t>los</w:t>
-      </w:r>
-      <w:r>
-        <w:t xml:space="preserve"> </w:t>
+        <w:t xml:space="preserve">: se ha probado la funcionalidad relacionada con el publicado de un </w:t>
       </w:r>
       <w:proofErr w:type="spellStart"/>
       <w:r>
@@ -3527,13 +3428,7 @@
       </w:r>
       <w:proofErr w:type="spellEnd"/>
       <w:r>
-        <w:t xml:space="preserve"> log </w:t>
-      </w:r>
-      <w:r>
-        <w:t>de un contracto por parte de un cliente</w:t>
-      </w:r>
-      <w:r>
-        <w:t xml:space="preserve">. Tendremos que asegurarnos de que solo los usuarios con rol cliente puedan listar los </w:t>
+        <w:t xml:space="preserve"> log de un contracto por parte de un cliente. Tendremos que asegurarnos de que solo los usuarios con rol cliente puedan publicar los </w:t>
       </w:r>
       <w:proofErr w:type="spellStart"/>
       <w:r>
@@ -3541,10 +3436,7 @@
       </w:r>
       <w:proofErr w:type="spellEnd"/>
       <w:r>
-        <w:t xml:space="preserve"> log</w:t>
-      </w:r>
-      <w:r>
-        <w:t xml:space="preserve"> de un contrato y que un cliente no pueda listar los </w:t>
+        <w:t xml:space="preserve"> log de un contrato, que un cliente no pueda publicar los </w:t>
       </w:r>
       <w:proofErr w:type="spellStart"/>
       <w:r>
@@ -3552,7 +3444,7 @@
       </w:r>
       <w:proofErr w:type="spellEnd"/>
       <w:r>
-        <w:t xml:space="preserve"> log de un contrato que no le pertenezca.</w:t>
+        <w:t xml:space="preserve"> log de un contrato que no le pertenezca y que no se puedan publicar contratos ya publicados.</w:t>
       </w:r>
     </w:p>
     <w:p>
@@ -3573,7 +3465,13 @@
         <w:t>: observamos una cobertura del 9</w:t>
       </w:r>
       <w:r>
-        <w:t>3’1</w:t>
+        <w:t>2</w:t>
+      </w:r>
+      <w:r>
+        <w:t>’</w:t>
+      </w:r>
+      <w:r>
+        <w:t>0</w:t>
       </w:r>
       <w:r>
         <w:t>%, encontrándonos con que todas las líneas de código aparecen en verde.</w:t>
@@ -3593,14 +3491,21 @@
           <w:b/>
           <w:bCs/>
         </w:rPr>
-        <w:t>ClientContract</w:t>
+        <w:t>Client</w:t>
       </w:r>
       <w:r>
         <w:rPr>
           <w:b/>
           <w:bCs/>
         </w:rPr>
-        <w:t>Publish</w:t>
+        <w:t>ProgressLog</w:t>
+      </w:r>
+      <w:r>
+        <w:rPr>
+          <w:b/>
+          <w:bCs/>
+        </w:rPr>
+        <w:t>Show</w:t>
       </w:r>
       <w:r>
         <w:rPr>
@@ -3629,33 +3534,23 @@
         <w:t>Descripción</w:t>
       </w:r>
       <w:r>
-        <w:t>: se ha probado la funcionalidad relacionada con</w:t>
-      </w:r>
-      <w:r>
-        <w:t xml:space="preserve"> el</w:t>
-      </w:r>
-      <w:r>
-        <w:t xml:space="preserve"> </w:t>
-      </w:r>
-      <w:r>
-        <w:t>publicado de un</w:t>
-      </w:r>
-      <w:r>
-        <w:t xml:space="preserve"> </w:t>
+        <w:t xml:space="preserve">: se ha probado la funcionalidad relacionada con el visualizado de la </w:t>
       </w:r>
       <w:proofErr w:type="spellStart"/>
       <w:r>
+        <w:t>informacion</w:t>
+      </w:r>
+      <w:proofErr w:type="spellEnd"/>
+      <w:r>
+        <w:t xml:space="preserve"> de un </w:t>
+      </w:r>
+      <w:proofErr w:type="spellStart"/>
+      <w:r>
         <w:t>progress</w:t>
       </w:r>
       <w:proofErr w:type="spellEnd"/>
       <w:r>
-        <w:t xml:space="preserve"> log de un contracto por parte de un cliente. Tendremos que asegurarnos de que solo los usuarios con rol cliente puedan </w:t>
-      </w:r>
-      <w:r>
-        <w:t>publicar</w:t>
-      </w:r>
-      <w:r>
-        <w:t xml:space="preserve"> los </w:t>
+        <w:t xml:space="preserve"> log de un contracto por parte de un cliente. Tendremos que asegurarnos de que solo los usuarios con rol cliente puedan visualizar la información los </w:t>
       </w:r>
       <w:proofErr w:type="spellStart"/>
       <w:r>
@@ -3663,19 +3558,7 @@
       </w:r>
       <w:proofErr w:type="spellEnd"/>
       <w:r>
-        <w:t xml:space="preserve"> log de un contrato</w:t>
-      </w:r>
-      <w:r>
-        <w:t xml:space="preserve">, </w:t>
-      </w:r>
-      <w:r>
-        <w:t xml:space="preserve">que un cliente no pueda </w:t>
-      </w:r>
-      <w:r>
-        <w:t xml:space="preserve">publicar </w:t>
-      </w:r>
-      <w:r>
-        <w:t xml:space="preserve">los </w:t>
+        <w:t xml:space="preserve"> log de un contrato, que un cliente no pueda visualizar la información los </w:t>
       </w:r>
       <w:proofErr w:type="spellStart"/>
       <w:r>
@@ -3683,10 +3566,7 @@
       </w:r>
       <w:proofErr w:type="spellEnd"/>
       <w:r>
-        <w:t xml:space="preserve"> log de un contrato que no le </w:t>
-      </w:r>
-      <w:r>
-        <w:t>pertenezca y que no se puedan publicar contratos ya publicados.</w:t>
+        <w:t xml:space="preserve"> log de un contrato que no le pertenezca.</w:t>
       </w:r>
     </w:p>
     <w:p>
@@ -3704,10 +3584,10 @@
         <w:t>Cobertura</w:t>
       </w:r>
       <w:r>
-        <w:t>: observamos una cobertura del 9</w:t>
-      </w:r>
-      <w:r>
-        <w:t>4’8</w:t>
+        <w:t xml:space="preserve">: observamos una cobertura del </w:t>
+      </w:r>
+      <w:r>
+        <w:t>95,9</w:t>
       </w:r>
       <w:r>
         <w:t>%, encontrándonos con que todas las líneas de código aparecen en verde.</w:t>
@@ -3727,14 +3607,21 @@
           <w:b/>
           <w:bCs/>
         </w:rPr>
-        <w:t>ClientContract</w:t>
+        <w:t>Client</w:t>
       </w:r>
       <w:r>
         <w:rPr>
           <w:b/>
           <w:bCs/>
         </w:rPr>
-        <w:t>Show</w:t>
+        <w:t>ProgressLog</w:t>
+      </w:r>
+      <w:r>
+        <w:rPr>
+          <w:b/>
+          <w:bCs/>
+        </w:rPr>
+        <w:t>Update</w:t>
       </w:r>
       <w:r>
         <w:rPr>
@@ -3766,18 +3653,30 @@
         <w:t xml:space="preserve">: se ha probado la funcionalidad relacionada con </w:t>
       </w:r>
       <w:r>
-        <w:t xml:space="preserve">el visualizado de la </w:t>
+        <w:t>actualización</w:t>
+      </w:r>
+      <w:r>
+        <w:t xml:space="preserve"> de la </w:t>
+      </w:r>
+      <w:r>
+        <w:t>información</w:t>
+      </w:r>
+      <w:r>
+        <w:t xml:space="preserve"> de un </w:t>
       </w:r>
       <w:proofErr w:type="spellStart"/>
       <w:r>
-        <w:t>informacion</w:t>
+        <w:t>progress</w:t>
       </w:r>
       <w:proofErr w:type="spellEnd"/>
       <w:r>
-        <w:t xml:space="preserve"> </w:t>
-      </w:r>
-      <w:r>
-        <w:t xml:space="preserve">de un </w:t>
+        <w:t xml:space="preserve"> log de un contracto por parte de un cliente. Tendremos que asegurarnos de que solo los usuarios con rol cliente puedan </w:t>
+      </w:r>
+      <w:r>
+        <w:t>actualizar</w:t>
+      </w:r>
+      <w:r>
+        <w:t xml:space="preserve"> la información los </w:t>
       </w:r>
       <w:proofErr w:type="spellStart"/>
       <w:r>
@@ -3785,13 +3684,13 @@
       </w:r>
       <w:proofErr w:type="spellEnd"/>
       <w:r>
-        <w:t xml:space="preserve"> log de un contracto por parte de un cliente. Tendremos que asegurarnos de que solo los usuarios con rol cliente puedan </w:t>
-      </w:r>
-      <w:r>
-        <w:t>visualizar la información</w:t>
-      </w:r>
-      <w:r>
-        <w:t xml:space="preserve"> los </w:t>
+        <w:t xml:space="preserve"> log de un contrato, que un cliente no pueda </w:t>
+      </w:r>
+      <w:r>
+        <w:t>actualizar</w:t>
+      </w:r>
+      <w:r>
+        <w:t xml:space="preserve"> la información los </w:t>
       </w:r>
       <w:proofErr w:type="spellStart"/>
       <w:r>
@@ -3799,7 +3698,10 @@
       </w:r>
       <w:proofErr w:type="spellEnd"/>
       <w:r>
-        <w:t xml:space="preserve"> log de un contrato, que un cliente no pueda visualizar la información los </w:t>
+        <w:t xml:space="preserve"> log de un contrato que no le pertenezca</w:t>
+      </w:r>
+      <w:r>
+        <w:t xml:space="preserve"> y que no se pueda actualizar la información de un </w:t>
       </w:r>
       <w:proofErr w:type="spellStart"/>
       <w:r>
@@ -3807,7 +3709,7 @@
       </w:r>
       <w:proofErr w:type="spellEnd"/>
       <w:r>
-        <w:t xml:space="preserve"> log de un contrato que no le pertenezca</w:t>
+        <w:t xml:space="preserve"> log publicado</w:t>
       </w:r>
       <w:r>
         <w:t>.</w:t>
@@ -3831,7 +3733,16 @@
         <w:t xml:space="preserve">: observamos una cobertura del </w:t>
       </w:r>
       <w:r>
-        <w:t>100</w:t>
+        <w:t>9</w:t>
+      </w:r>
+      <w:r>
+        <w:t>2</w:t>
+      </w:r>
+      <w:r>
+        <w:t>’</w:t>
+      </w:r>
+      <w:r>
+        <w:t>6</w:t>
       </w:r>
       <w:r>
         <w:t>%, encontrándonos con que todas las líneas de código aparecen en verde.</w:t>
@@ -3841,6 +3752,9 @@
       <w:pPr>
         <w:ind w:firstLine="0"/>
         <w:jc w:val="left"/>
+        <w:rPr>
+          <w:rFonts w:eastAsiaTheme="minorEastAsia"/>
+        </w:rPr>
       </w:pPr>
       <w:r>
         <w:br w:type="page"/>
@@ -3848,147 +3762,8 @@
     </w:p>
     <w:p>
       <w:pPr>
-        <w:pStyle w:val="Prrafodelista"/>
-        <w:numPr>
-          <w:ilvl w:val="0"/>
-          <w:numId w:val="48"/>
-        </w:numPr>
-      </w:pPr>
-      <w:proofErr w:type="spellStart"/>
-      <w:r>
-        <w:rPr>
-          <w:b/>
-          <w:bCs/>
-        </w:rPr>
-        <w:lastRenderedPageBreak/>
-        <w:t>ClientContract</w:t>
-      </w:r>
-      <w:r>
-        <w:rPr>
-          <w:b/>
-          <w:bCs/>
-        </w:rPr>
-        <w:t>Update</w:t>
-      </w:r>
-      <w:r>
-        <w:rPr>
-          <w:b/>
-          <w:bCs/>
-        </w:rPr>
-        <w:t>Sercvice</w:t>
-      </w:r>
-      <w:proofErr w:type="spellEnd"/>
-      <w:r>
-        <w:t>:</w:t>
-      </w:r>
-    </w:p>
-    <w:p>
-      <w:pPr>
-        <w:pStyle w:val="Prrafodelista"/>
-        <w:numPr>
-          <w:ilvl w:val="1"/>
-          <w:numId w:val="48"/>
-        </w:numPr>
-      </w:pPr>
-      <w:r>
-        <w:rPr>
-          <w:u w:val="single"/>
-        </w:rPr>
-        <w:t>Descripción</w:t>
-      </w:r>
-      <w:r>
-        <w:t xml:space="preserve">: se ha probado la funcionalidad relacionada con </w:t>
-      </w:r>
-      <w:proofErr w:type="spellStart"/>
-      <w:r>
-        <w:t>actualizacion</w:t>
-      </w:r>
-      <w:proofErr w:type="spellEnd"/>
-      <w:r>
-        <w:t xml:space="preserve"> de la </w:t>
-      </w:r>
-      <w:proofErr w:type="spellStart"/>
-      <w:r>
-        <w:t>informacion</w:t>
-      </w:r>
-      <w:proofErr w:type="spellEnd"/>
-      <w:r>
-        <w:t xml:space="preserve"> de un </w:t>
-      </w:r>
-      <w:proofErr w:type="spellStart"/>
-      <w:r>
-        <w:t>progress</w:t>
-      </w:r>
-      <w:proofErr w:type="spellEnd"/>
-      <w:r>
-        <w:t xml:space="preserve"> log de un contracto por parte de un cliente. Tendremos que asegurarnos de que solo los usuarios con rol cliente puedan </w:t>
-      </w:r>
-      <w:r>
-        <w:t>actualizar</w:t>
-      </w:r>
-      <w:r>
-        <w:t xml:space="preserve"> la información los </w:t>
-      </w:r>
-      <w:proofErr w:type="spellStart"/>
-      <w:r>
-        <w:t>progress</w:t>
-      </w:r>
-      <w:proofErr w:type="spellEnd"/>
-      <w:r>
-        <w:t xml:space="preserve"> log de un contrato, que un cliente no pueda </w:t>
-      </w:r>
-      <w:r>
-        <w:t>actualizar</w:t>
-      </w:r>
-      <w:r>
-        <w:t xml:space="preserve"> la información los </w:t>
-      </w:r>
-      <w:proofErr w:type="spellStart"/>
-      <w:r>
-        <w:t>progress</w:t>
-      </w:r>
-      <w:proofErr w:type="spellEnd"/>
-      <w:r>
-        <w:t xml:space="preserve"> log de un contrato que no le pertenezca</w:t>
-      </w:r>
-      <w:r>
-        <w:t xml:space="preserve"> y que no se pueda actualizar la información de un </w:t>
-      </w:r>
-      <w:proofErr w:type="spellStart"/>
-      <w:r>
-        <w:t>progress</w:t>
-      </w:r>
-      <w:proofErr w:type="spellEnd"/>
-      <w:r>
-        <w:t xml:space="preserve"> log publicado</w:t>
-      </w:r>
-      <w:r>
-        <w:t>.</w:t>
-      </w:r>
-    </w:p>
-    <w:p>
-      <w:pPr>
-        <w:pStyle w:val="Prrafodelista"/>
-        <w:numPr>
-          <w:ilvl w:val="1"/>
-          <w:numId w:val="48"/>
-        </w:numPr>
-      </w:pPr>
-      <w:r>
-        <w:rPr>
-          <w:u w:val="single"/>
-        </w:rPr>
-        <w:t>Cobertura</w:t>
-      </w:r>
-      <w:r>
-        <w:t xml:space="preserve">: observamos una cobertura del </w:t>
-      </w:r>
-      <w:r>
-        <w:t>93’5</w:t>
-      </w:r>
-      <w:r>
-        <w:t>%, encontrándonos con que todas las líneas de código aparecen en verde.</w:t>
-      </w:r>
+        <w:ind w:left="720" w:hanging="360"/>
+      </w:pPr>
     </w:p>
     <w:p>
       <w:pPr>
@@ -4003,26 +3778,16 @@
           <w:szCs w:val="24"/>
         </w:rPr>
       </w:pPr>
-      <w:bookmarkStart w:id="7" w:name="_Toc167706846"/>
+      <w:bookmarkStart w:id="7" w:name="_Toc171251514"/>
       <w:r>
         <w:rPr>
           <w:rFonts w:ascii="Arial Narrow" w:hAnsi="Arial Narrow"/>
           <w:b/>
           <w:szCs w:val="24"/>
         </w:rPr>
-        <w:t xml:space="preserve">Análisis de rendimiento de </w:t>
-      </w:r>
-      <w:proofErr w:type="gramStart"/>
-      <w:r>
-        <w:rPr>
-          <w:rFonts w:ascii="Arial Narrow" w:hAnsi="Arial Narrow"/>
-          <w:b/>
-          <w:szCs w:val="24"/>
-        </w:rPr>
-        <w:t>los Test</w:t>
+        <w:t>Análisis de rendimiento de los Test</w:t>
       </w:r>
       <w:bookmarkEnd w:id="7"/>
-      <w:proofErr w:type="gramEnd"/>
     </w:p>
     <w:p>
       <w:pPr>
@@ -4054,10 +3819,10 @@
     <w:p>
       <w:r>
         <w:drawing>
-          <wp:inline distT="0" distB="0" distL="0" distR="0" wp14:anchorId="3AD43A61" wp14:editId="5FFA5A29">
-            <wp:extent cx="5400040" cy="1852295"/>
+          <wp:inline distT="0" distB="0" distL="0" distR="0" wp14:anchorId="596F2A15" wp14:editId="17081330">
+            <wp:extent cx="5400040" cy="1909445"/>
             <wp:effectExtent l="0" t="0" r="0" b="0"/>
-            <wp:docPr id="1338187097" name="Imagen 1" descr="Gráfico&#10;&#10;Descripción generada automáticamente"/>
+            <wp:docPr id="5" name="Imagen 5"/>
             <wp:cNvGraphicFramePr>
               <a:graphicFrameLocks xmlns:a="http://schemas.openxmlformats.org/drawingml/2006/main" noChangeAspect="1"/>
             </wp:cNvGraphicFramePr>
@@ -4065,7 +3830,7 @@
               <a:graphicData uri="http://schemas.openxmlformats.org/drawingml/2006/picture">
                 <pic:pic xmlns:pic="http://schemas.openxmlformats.org/drawingml/2006/picture">
                   <pic:nvPicPr>
-                    <pic:cNvPr id="1338187097" name="Imagen 1" descr="Gráfico&#10;&#10;Descripción generada automáticamente"/>
+                    <pic:cNvPr id="1" name=""/>
                     <pic:cNvPicPr/>
                   </pic:nvPicPr>
                   <pic:blipFill>
@@ -4077,7 +3842,7 @@
                   <pic:spPr>
                     <a:xfrm>
                       <a:off x="0" y="0"/>
-                      <a:ext cx="5400040" cy="1852295"/>
+                      <a:ext cx="5400040" cy="1909445"/>
                     </a:xfrm>
                     <a:prstGeom prst="rect">
                       <a:avLst/>
@@ -4120,10 +3885,10 @@
     <w:p>
       <w:r>
         <w:drawing>
-          <wp:inline distT="0" distB="0" distL="0" distR="0" wp14:anchorId="3CE476CC" wp14:editId="1B29978B">
-            <wp:extent cx="5400040" cy="2084705"/>
+          <wp:inline distT="0" distB="0" distL="0" distR="0" wp14:anchorId="07F16CB9" wp14:editId="79339157">
+            <wp:extent cx="5400040" cy="2003425"/>
             <wp:effectExtent l="0" t="0" r="0" b="0"/>
-            <wp:docPr id="369661245" name="Imagen 1" descr="Gráfico&#10;&#10;Descripción generada automáticamente"/>
+            <wp:docPr id="2" name="Imagen 2"/>
             <wp:cNvGraphicFramePr>
               <a:graphicFrameLocks xmlns:a="http://schemas.openxmlformats.org/drawingml/2006/main" noChangeAspect="1"/>
             </wp:cNvGraphicFramePr>
@@ -4131,7 +3896,7 @@
               <a:graphicData uri="http://schemas.openxmlformats.org/drawingml/2006/picture">
                 <pic:pic xmlns:pic="http://schemas.openxmlformats.org/drawingml/2006/picture">
                   <pic:nvPicPr>
-                    <pic:cNvPr id="369661245" name="Imagen 1" descr="Gráfico&#10;&#10;Descripción generada automáticamente"/>
+                    <pic:cNvPr id="1" name=""/>
                     <pic:cNvPicPr/>
                   </pic:nvPicPr>
                   <pic:blipFill>
@@ -4143,7 +3908,7 @@
                   <pic:spPr>
                     <a:xfrm>
                       <a:off x="0" y="0"/>
-                      <a:ext cx="5400040" cy="2084705"/>
+                      <a:ext cx="5400040" cy="2003425"/>
                     </a:xfrm>
                     <a:prstGeom prst="rect">
                       <a:avLst/>
@@ -4200,11 +3965,15 @@
         </w:rPr>
       </w:pPr>
       <w:r>
+        <w:rPr>
+          <w:b/>
+          <w:bCs/>
+        </w:rPr>
         <w:drawing>
-          <wp:inline distT="0" distB="0" distL="0" distR="0" wp14:anchorId="2C6D0A2F" wp14:editId="0092639E">
-            <wp:extent cx="5400040" cy="2407285"/>
-            <wp:effectExtent l="0" t="0" r="0" b="0"/>
-            <wp:docPr id="479296506" name="Imagen 1" descr="Interfaz de usuario gráfica, Aplicación, Tabla&#10;&#10;Descripción generada automáticamente"/>
+          <wp:inline distT="0" distB="0" distL="0" distR="0" wp14:anchorId="1639A6EF" wp14:editId="2B61418A">
+            <wp:extent cx="5400040" cy="1979295"/>
+            <wp:effectExtent l="0" t="0" r="0" b="1905"/>
+            <wp:docPr id="6" name="Imagen 6"/>
             <wp:cNvGraphicFramePr>
               <a:graphicFrameLocks xmlns:a="http://schemas.openxmlformats.org/drawingml/2006/main" noChangeAspect="1"/>
             </wp:cNvGraphicFramePr>
@@ -4212,7 +3981,7 @@
               <a:graphicData uri="http://schemas.openxmlformats.org/drawingml/2006/picture">
                 <pic:pic xmlns:pic="http://schemas.openxmlformats.org/drawingml/2006/picture">
                   <pic:nvPicPr>
-                    <pic:cNvPr id="479296506" name="Imagen 1" descr="Interfaz de usuario gráfica, Aplicación, Tabla&#10;&#10;Descripción generada automáticamente"/>
+                    <pic:cNvPr id="1" name=""/>
                     <pic:cNvPicPr/>
                   </pic:nvPicPr>
                   <pic:blipFill>
@@ -4224,7 +3993,7 @@
                   <pic:spPr>
                     <a:xfrm>
                       <a:off x="0" y="0"/>
-                      <a:ext cx="5400040" cy="2407285"/>
+                      <a:ext cx="5400040" cy="1979295"/>
                     </a:xfrm>
                     <a:prstGeom prst="rect">
                       <a:avLst/>
@@ -4285,10 +4054,10 @@
           <w:bCs/>
         </w:rPr>
         <w:drawing>
-          <wp:inline distT="0" distB="0" distL="0" distR="0" wp14:anchorId="74D68170" wp14:editId="59CCE17B">
-            <wp:extent cx="5400040" cy="2527300"/>
-            <wp:effectExtent l="0" t="0" r="0" b="6350"/>
-            <wp:docPr id="1290585724" name="Imagen 1" descr="Tabla&#10;&#10;Descripción generada automáticamente"/>
+          <wp:inline distT="0" distB="0" distL="0" distR="0" wp14:anchorId="0C51110C" wp14:editId="5740FA07">
+            <wp:extent cx="5400040" cy="2009140"/>
+            <wp:effectExtent l="0" t="0" r="0" b="0"/>
+            <wp:docPr id="8" name="Imagen 8"/>
             <wp:cNvGraphicFramePr>
               <a:graphicFrameLocks xmlns:a="http://schemas.openxmlformats.org/drawingml/2006/main" noChangeAspect="1"/>
             </wp:cNvGraphicFramePr>
@@ -4296,7 +4065,7 @@
               <a:graphicData uri="http://schemas.openxmlformats.org/drawingml/2006/picture">
                 <pic:pic xmlns:pic="http://schemas.openxmlformats.org/drawingml/2006/picture">
                   <pic:nvPicPr>
-                    <pic:cNvPr id="1290585724" name="Imagen 1" descr="Tabla&#10;&#10;Descripción generada automáticamente"/>
+                    <pic:cNvPr id="1" name=""/>
                     <pic:cNvPicPr/>
                   </pic:nvPicPr>
                   <pic:blipFill>
@@ -4308,7 +4077,7 @@
                   <pic:spPr>
                     <a:xfrm>
                       <a:off x="0" y="0"/>
-                      <a:ext cx="5400040" cy="2527300"/>
+                      <a:ext cx="5400040" cy="2009140"/>
                     </a:xfrm>
                     <a:prstGeom prst="rect">
                       <a:avLst/>
@@ -4352,10 +4121,10 @@
       <w:r>
         <w:lastRenderedPageBreak/>
         <w:drawing>
-          <wp:inline distT="0" distB="0" distL="0" distR="0" wp14:anchorId="319A88FC" wp14:editId="6F700EAB">
-            <wp:extent cx="5400040" cy="1719580"/>
-            <wp:effectExtent l="0" t="0" r="0" b="0"/>
-            <wp:docPr id="427395253" name="Imagen 1" descr="Interfaz de usuario gráfica, Aplicación, Tabla&#10;&#10;Descripción generada automáticamente"/>
+          <wp:inline distT="0" distB="0" distL="0" distR="0" wp14:anchorId="64BC0818" wp14:editId="1A705DB4">
+            <wp:extent cx="5400040" cy="2056765"/>
+            <wp:effectExtent l="0" t="0" r="0" b="635"/>
+            <wp:docPr id="10" name="Imagen 10"/>
             <wp:cNvGraphicFramePr>
               <a:graphicFrameLocks xmlns:a="http://schemas.openxmlformats.org/drawingml/2006/main" noChangeAspect="1"/>
             </wp:cNvGraphicFramePr>
@@ -4363,7 +4132,7 @@
               <a:graphicData uri="http://schemas.openxmlformats.org/drawingml/2006/picture">
                 <pic:pic xmlns:pic="http://schemas.openxmlformats.org/drawingml/2006/picture">
                   <pic:nvPicPr>
-                    <pic:cNvPr id="427395253" name="Imagen 1" descr="Interfaz de usuario gráfica, Aplicación, Tabla&#10;&#10;Descripción generada automáticamente"/>
+                    <pic:cNvPr id="1" name=""/>
                     <pic:cNvPicPr/>
                   </pic:nvPicPr>
                   <pic:blipFill>
@@ -4375,7 +4144,7 @@
                   <pic:spPr>
                     <a:xfrm>
                       <a:off x="0" y="0"/>
-                      <a:ext cx="5400040" cy="1719580"/>
+                      <a:ext cx="5400040" cy="2056765"/>
                     </a:xfrm>
                     <a:prstGeom prst="rect">
                       <a:avLst/>
@@ -4397,7 +4166,7 @@
         <w:t>Para comparar las 2 ejecuciones tendremos que fijarnos en el valor “</w:t>
       </w:r>
       <w:r>
-        <w:t>P(Z&lt;=z) una cola</w:t>
+        <w:t>Valor critico de z (dos colas)</w:t>
       </w:r>
       <w:r>
         <w:t>”. Si este valor esta entre 0.05 y 0 significara que ha existido una mejora en el rendimiento considerable; si se encuentra entre 0.05 y 1 sig</w:t>
@@ -4466,27 +4235,28 @@
         <w:t xml:space="preserve">En mi caso, podemos observar que el valor de </w:t>
       </w:r>
       <w:r>
-        <w:t>“</w:t>
-      </w:r>
-      <w:r>
-        <w:t>P(Z&lt;=z) una cola</w:t>
-      </w:r>
-      <w:r>
-        <w:t xml:space="preserve">” es </w:t>
-      </w:r>
-      <w:r>
-        <w:t>0,363547274674386</w:t>
-      </w:r>
-      <w:r>
-        <w:t xml:space="preserve">, por </w:t>
-      </w:r>
-      <w:proofErr w:type="gramStart"/>
-      <w:r>
-        <w:t>tanto</w:t>
-      </w:r>
-      <w:proofErr w:type="gramEnd"/>
-      <w:r>
-        <w:t xml:space="preserve"> podemos asegurar que no ha existido una mejora significativa en el rendimiento a añadiendo los índices.</w:t>
+        <w:t>“Valor critico de z (dos colas)”</w:t>
+      </w:r>
+      <w:r>
+        <w:t xml:space="preserve"> es </w:t>
+      </w:r>
+      <w:r>
+        <w:t>0,800909882329139</w:t>
+      </w:r>
+      <w:r>
+        <w:t>, por tanto podemos asegurar que no ha existido una mejora significativa en el rendimiento a</w:t>
+      </w:r>
+      <w:r>
+        <w:t>l</w:t>
+      </w:r>
+      <w:r>
+        <w:t xml:space="preserve"> añadi</w:t>
+      </w:r>
+      <w:r>
+        <w:t>r</w:t>
+      </w:r>
+      <w:r>
+        <w:t xml:space="preserve"> los índices.</w:t>
       </w:r>
     </w:p>
     <w:p>
@@ -4502,7 +4272,7 @@
           <w:szCs w:val="24"/>
         </w:rPr>
       </w:pPr>
-      <w:bookmarkStart w:id="8" w:name="_Toc167706847"/>
+      <w:bookmarkStart w:id="8" w:name="_Toc171251515"/>
       <w:r>
         <w:rPr>
           <w:rFonts w:ascii="Arial Narrow" w:hAnsi="Arial Narrow"/>
@@ -4531,26 +4301,10 @@
     </w:p>
     <w:p>
       <w:r>
-        <w:t xml:space="preserve">La realización de </w:t>
-      </w:r>
-      <w:proofErr w:type="gramStart"/>
-      <w:r>
-        <w:t>los test</w:t>
-      </w:r>
-      <w:proofErr w:type="gramEnd"/>
-      <w:r>
-        <w:t xml:space="preserve"> nos da una idea de cómo esta nuestro código en cuanto a rendimiento y cobertura de funcionalidades respecto a las expectativas del cliente.</w:t>
-      </w:r>
-      <w:r>
-        <w:t xml:space="preserve"> Es muy importante seguir la metodología adecuada y ser muy riguroso en la realización de los pasos ya que un mínimo error puede suponer un retraso de varias horas en la realización de </w:t>
-      </w:r>
-      <w:proofErr w:type="gramStart"/>
-      <w:r>
-        <w:t>los test</w:t>
-      </w:r>
-      <w:proofErr w:type="gramEnd"/>
-      <w:r>
-        <w:t>.</w:t>
+        <w:t>La realización de los test nos da una idea de cómo esta nuestro código en cuanto a rendimiento y cobertura de funcionalidades respecto a las expectativas del cliente.</w:t>
+      </w:r>
+      <w:r>
+        <w:t xml:space="preserve"> Es muy importante seguir la metodología adecuada y ser muy riguroso en la realización de los pasos ya que un mínimo error puede suponer un retraso de varias horas en la realización de los test.</w:t>
       </w:r>
     </w:p>
     <w:p>
@@ -4561,7 +4315,7 @@
           <w:b/>
         </w:rPr>
       </w:pPr>
-      <w:bookmarkStart w:id="9" w:name="_Toc167706848"/>
+      <w:bookmarkStart w:id="9" w:name="_Toc171251516"/>
       <w:r>
         <w:rPr>
           <w:rFonts w:ascii="Arial Narrow" w:hAnsi="Arial Narrow"/>
@@ -4582,17 +4336,6 @@
       <w:r>
         <w:t>Intencionalmente en blanco</w:t>
       </w:r>
-    </w:p>
-    <w:p>
-      <w:pPr>
-        <w:ind w:firstLine="0"/>
-        <w:jc w:val="left"/>
-        <w:rPr>
-          <w:rFonts w:ascii="Arial Narrow" w:hAnsi="Arial Narrow"/>
-          <w:sz w:val="24"/>
-          <w:szCs w:val="24"/>
-        </w:rPr>
-      </w:pPr>
     </w:p>
     <w:sectPr>
       <w:headerReference w:type="default" r:id="rId17"/>
@@ -4609,7 +4352,7 @@
 </file>
 
 <file path=word/endnotes.xml><?xml version="1.0" encoding="utf-8"?>
-<w:endnotes xmlns:wpc="http://schemas.microsoft.com/office/word/2010/wordprocessingCanvas" xmlns:cx="http://schemas.microsoft.com/office/drawing/2014/chartex" xmlns:cx1="http://schemas.microsoft.com/office/drawing/2015/9/8/chartex" xmlns:cx2="http://schemas.microsoft.com/office/drawing/2015/10/21/chartex" xmlns:cx3="http://schemas.microsoft.com/office/drawing/2016/5/9/chartex" xmlns:cx4="http://schemas.microsoft.com/office/drawing/2016/5/10/chartex" xmlns:cx5="http://schemas.microsoft.com/office/drawing/2016/5/11/chartex" xmlns:cx6="http://schemas.microsoft.com/office/drawing/2016/5/12/chartex" xmlns:cx7="http://schemas.microsoft.com/office/drawing/2016/5/13/chartex" xmlns:cx8="http://schemas.microsoft.com/office/drawing/2016/5/14/chartex" xmlns:mc="http://schemas.openxmlformats.org/markup-compatibility/2006" xmlns:aink="http://schemas.microsoft.com/office/drawing/2016/ink" xmlns:am3d="http://schemas.microsoft.com/office/drawing/2017/model3d" xmlns:o="urn:schemas-microsoft-com:office:office" xmlns:oel="http://schemas.microsoft.com/office/2019/extlst" xmlns:r="http://schemas.openxmlformats.org/officeDocument/2006/relationships" xmlns:m="http://schemas.openxmlformats.org/officeDocument/2006/math" xmlns:v="urn:schemas-microsoft-com:vml" xmlns:wp14="http://schemas.microsoft.com/office/word/2010/wordprocessingDrawing" xmlns:wp="http://schemas.openxmlformats.org/drawingml/2006/wordprocessingDrawing" xmlns:w10="urn:schemas-microsoft-com:office:word" xmlns:w="http://schemas.openxmlformats.org/wordprocessingml/2006/main" xmlns:w14="http://schemas.microsoft.com/office/word/2010/wordml" xmlns:w15="http://schemas.microsoft.com/office/word/2012/wordml" xmlns:w16cex="http://schemas.microsoft.com/office/word/2018/wordml/cex" xmlns:w16cid="http://schemas.microsoft.com/office/word/2016/wordml/cid" xmlns:w16="http://schemas.microsoft.com/office/word/2018/wordml" xmlns:w16du="http://schemas.microsoft.com/office/word/2023/wordml/word16du" xmlns:w16sdtdh="http://schemas.microsoft.com/office/word/2020/wordml/sdtdatahash" xmlns:w16se="http://schemas.microsoft.com/office/word/2015/wordml/symex" xmlns:wpg="http://schemas.microsoft.com/office/word/2010/wordprocessingGroup" xmlns:wpi="http://schemas.microsoft.com/office/word/2010/wordprocessingInk" xmlns:wne="http://schemas.microsoft.com/office/word/2006/wordml" xmlns:wps="http://schemas.microsoft.com/office/word/2010/wordprocessingShape" mc:Ignorable="w14 w15 w16se w16cid w16 w16cex w16sdtdh w16du wp14">
+<w:endnotes xmlns:wpc="http://schemas.microsoft.com/office/word/2010/wordprocessingCanvas" xmlns:cx="http://schemas.microsoft.com/office/drawing/2014/chartex" xmlns:cx1="http://schemas.microsoft.com/office/drawing/2015/9/8/chartex" xmlns:cx2="http://schemas.microsoft.com/office/drawing/2015/10/21/chartex" xmlns:cx3="http://schemas.microsoft.com/office/drawing/2016/5/9/chartex" xmlns:cx4="http://schemas.microsoft.com/office/drawing/2016/5/10/chartex" xmlns:cx5="http://schemas.microsoft.com/office/drawing/2016/5/11/chartex" xmlns:cx6="http://schemas.microsoft.com/office/drawing/2016/5/12/chartex" xmlns:cx7="http://schemas.microsoft.com/office/drawing/2016/5/13/chartex" xmlns:cx8="http://schemas.microsoft.com/office/drawing/2016/5/14/chartex" xmlns:mc="http://schemas.openxmlformats.org/markup-compatibility/2006" xmlns:aink="http://schemas.microsoft.com/office/drawing/2016/ink" xmlns:am3d="http://schemas.microsoft.com/office/drawing/2017/model3d" xmlns:o="urn:schemas-microsoft-com:office:office" xmlns:r="http://schemas.openxmlformats.org/officeDocument/2006/relationships" xmlns:m="http://schemas.openxmlformats.org/officeDocument/2006/math" xmlns:v="urn:schemas-microsoft-com:vml" xmlns:wp14="http://schemas.microsoft.com/office/word/2010/wordprocessingDrawing" xmlns:wp="http://schemas.openxmlformats.org/drawingml/2006/wordprocessingDrawing" xmlns:w10="urn:schemas-microsoft-com:office:word" xmlns:w="http://schemas.openxmlformats.org/wordprocessingml/2006/main" xmlns:w14="http://schemas.microsoft.com/office/word/2010/wordml" xmlns:w15="http://schemas.microsoft.com/office/word/2012/wordml" xmlns:w16cex="http://schemas.microsoft.com/office/word/2018/wordml/cex" xmlns:w16cid="http://schemas.microsoft.com/office/word/2016/wordml/cid" xmlns:w16="http://schemas.microsoft.com/office/word/2018/wordml" xmlns:w16sdtdh="http://schemas.microsoft.com/office/word/2020/wordml/sdtdatahash" xmlns:w16se="http://schemas.microsoft.com/office/word/2015/wordml/symex" xmlns:wpg="http://schemas.microsoft.com/office/word/2010/wordprocessingGroup" xmlns:wpi="http://schemas.microsoft.com/office/word/2010/wordprocessingInk" xmlns:wne="http://schemas.microsoft.com/office/word/2006/wordml" xmlns:wps="http://schemas.microsoft.com/office/word/2010/wordprocessingShape" mc:Ignorable="w14 w15 w16se w16cid w16 w16cex w16sdtdh wp14">
   <w:endnote w:type="separator" w:id="-1">
     <w:p>
       <w:r>
@@ -4628,7 +4371,7 @@
 </file>
 
 <file path=word/footer1.xml><?xml version="1.0" encoding="utf-8"?>
-<w:ftr xmlns:wpc="http://schemas.microsoft.com/office/word/2010/wordprocessingCanvas" xmlns:cx="http://schemas.microsoft.com/office/drawing/2014/chartex" xmlns:cx1="http://schemas.microsoft.com/office/drawing/2015/9/8/chartex" xmlns:cx2="http://schemas.microsoft.com/office/drawing/2015/10/21/chartex" xmlns:cx3="http://schemas.microsoft.com/office/drawing/2016/5/9/chartex" xmlns:cx4="http://schemas.microsoft.com/office/drawing/2016/5/10/chartex" xmlns:cx5="http://schemas.microsoft.com/office/drawing/2016/5/11/chartex" xmlns:cx6="http://schemas.microsoft.com/office/drawing/2016/5/12/chartex" xmlns:cx7="http://schemas.microsoft.com/office/drawing/2016/5/13/chartex" xmlns:cx8="http://schemas.microsoft.com/office/drawing/2016/5/14/chartex" xmlns:mc="http://schemas.openxmlformats.org/markup-compatibility/2006" xmlns:aink="http://schemas.microsoft.com/office/drawing/2016/ink" xmlns:am3d="http://schemas.microsoft.com/office/drawing/2017/model3d" xmlns:o="urn:schemas-microsoft-com:office:office" xmlns:oel="http://schemas.microsoft.com/office/2019/extlst" xmlns:r="http://schemas.openxmlformats.org/officeDocument/2006/relationships" xmlns:m="http://schemas.openxmlformats.org/officeDocument/2006/math" xmlns:v="urn:schemas-microsoft-com:vml" xmlns:wp14="http://schemas.microsoft.com/office/word/2010/wordprocessingDrawing" xmlns:wp="http://schemas.openxmlformats.org/drawingml/2006/wordprocessingDrawing" xmlns:w10="urn:schemas-microsoft-com:office:word" xmlns:w="http://schemas.openxmlformats.org/wordprocessingml/2006/main" xmlns:w14="http://schemas.microsoft.com/office/word/2010/wordml" xmlns:w15="http://schemas.microsoft.com/office/word/2012/wordml" xmlns:w16cex="http://schemas.microsoft.com/office/word/2018/wordml/cex" xmlns:w16cid="http://schemas.microsoft.com/office/word/2016/wordml/cid" xmlns:w16="http://schemas.microsoft.com/office/word/2018/wordml" xmlns:w16du="http://schemas.microsoft.com/office/word/2023/wordml/word16du" xmlns:w16sdtdh="http://schemas.microsoft.com/office/word/2020/wordml/sdtdatahash" xmlns:w16se="http://schemas.microsoft.com/office/word/2015/wordml/symex" xmlns:wpg="http://schemas.microsoft.com/office/word/2010/wordprocessingGroup" xmlns:wpi="http://schemas.microsoft.com/office/word/2010/wordprocessingInk" xmlns:wne="http://schemas.microsoft.com/office/word/2006/wordml" xmlns:wps="http://schemas.microsoft.com/office/word/2010/wordprocessingShape" mc:Ignorable="w14 w15 w16se w16cid w16 w16cex w16sdtdh w16du wp14">
+<w:ftr xmlns:wpc="http://schemas.microsoft.com/office/word/2010/wordprocessingCanvas" xmlns:cx="http://schemas.microsoft.com/office/drawing/2014/chartex" xmlns:cx1="http://schemas.microsoft.com/office/drawing/2015/9/8/chartex" xmlns:cx2="http://schemas.microsoft.com/office/drawing/2015/10/21/chartex" xmlns:cx3="http://schemas.microsoft.com/office/drawing/2016/5/9/chartex" xmlns:cx4="http://schemas.microsoft.com/office/drawing/2016/5/10/chartex" xmlns:cx5="http://schemas.microsoft.com/office/drawing/2016/5/11/chartex" xmlns:cx6="http://schemas.microsoft.com/office/drawing/2016/5/12/chartex" xmlns:cx7="http://schemas.microsoft.com/office/drawing/2016/5/13/chartex" xmlns:cx8="http://schemas.microsoft.com/office/drawing/2016/5/14/chartex" xmlns:mc="http://schemas.openxmlformats.org/markup-compatibility/2006" xmlns:aink="http://schemas.microsoft.com/office/drawing/2016/ink" xmlns:am3d="http://schemas.microsoft.com/office/drawing/2017/model3d" xmlns:o="urn:schemas-microsoft-com:office:office" xmlns:r="http://schemas.openxmlformats.org/officeDocument/2006/relationships" xmlns:m="http://schemas.openxmlformats.org/officeDocument/2006/math" xmlns:v="urn:schemas-microsoft-com:vml" xmlns:wp14="http://schemas.microsoft.com/office/word/2010/wordprocessingDrawing" xmlns:wp="http://schemas.openxmlformats.org/drawingml/2006/wordprocessingDrawing" xmlns:w10="urn:schemas-microsoft-com:office:word" xmlns:w="http://schemas.openxmlformats.org/wordprocessingml/2006/main" xmlns:w14="http://schemas.microsoft.com/office/word/2010/wordml" xmlns:w15="http://schemas.microsoft.com/office/word/2012/wordml" xmlns:w16cex="http://schemas.microsoft.com/office/word/2018/wordml/cex" xmlns:w16cid="http://schemas.microsoft.com/office/word/2016/wordml/cid" xmlns:w16="http://schemas.microsoft.com/office/word/2018/wordml" xmlns:w16sdtdh="http://schemas.microsoft.com/office/word/2020/wordml/sdtdatahash" xmlns:w16se="http://schemas.microsoft.com/office/word/2015/wordml/symex" xmlns:wpg="http://schemas.microsoft.com/office/word/2010/wordprocessingGroup" xmlns:wpi="http://schemas.microsoft.com/office/word/2010/wordprocessingInk" xmlns:wne="http://schemas.microsoft.com/office/word/2006/wordml" xmlns:wps="http://schemas.microsoft.com/office/word/2010/wordprocessingShape" mc:Ignorable="w14 w15 w16se w16cid w16 w16cex w16sdtdh wp14">
   <w:p>
     <w:pPr>
       <w:pStyle w:val="Piedepgina"/>
@@ -4673,6 +4416,7 @@
           <w:docPartUnique/>
         </w:docPartObj>
       </w:sdtPr>
+      <w:sdtEndPr/>
       <w:sdtContent>
         <w:r>
           <w:rPr>
@@ -4722,7 +4466,7 @@
 </file>
 
 <file path=word/footnotes.xml><?xml version="1.0" encoding="utf-8"?>
-<w:footnotes xmlns:wpc="http://schemas.microsoft.com/office/word/2010/wordprocessingCanvas" xmlns:cx="http://schemas.microsoft.com/office/drawing/2014/chartex" xmlns:cx1="http://schemas.microsoft.com/office/drawing/2015/9/8/chartex" xmlns:cx2="http://schemas.microsoft.com/office/drawing/2015/10/21/chartex" xmlns:cx3="http://schemas.microsoft.com/office/drawing/2016/5/9/chartex" xmlns:cx4="http://schemas.microsoft.com/office/drawing/2016/5/10/chartex" xmlns:cx5="http://schemas.microsoft.com/office/drawing/2016/5/11/chartex" xmlns:cx6="http://schemas.microsoft.com/office/drawing/2016/5/12/chartex" xmlns:cx7="http://schemas.microsoft.com/office/drawing/2016/5/13/chartex" xmlns:cx8="http://schemas.microsoft.com/office/drawing/2016/5/14/chartex" xmlns:mc="http://schemas.openxmlformats.org/markup-compatibility/2006" xmlns:aink="http://schemas.microsoft.com/office/drawing/2016/ink" xmlns:am3d="http://schemas.microsoft.com/office/drawing/2017/model3d" xmlns:o="urn:schemas-microsoft-com:office:office" xmlns:oel="http://schemas.microsoft.com/office/2019/extlst" xmlns:r="http://schemas.openxmlformats.org/officeDocument/2006/relationships" xmlns:m="http://schemas.openxmlformats.org/officeDocument/2006/math" xmlns:v="urn:schemas-microsoft-com:vml" xmlns:wp14="http://schemas.microsoft.com/office/word/2010/wordprocessingDrawing" xmlns:wp="http://schemas.openxmlformats.org/drawingml/2006/wordprocessingDrawing" xmlns:w10="urn:schemas-microsoft-com:office:word" xmlns:w="http://schemas.openxmlformats.org/wordprocessingml/2006/main" xmlns:w14="http://schemas.microsoft.com/office/word/2010/wordml" xmlns:w15="http://schemas.microsoft.com/office/word/2012/wordml" xmlns:w16cex="http://schemas.microsoft.com/office/word/2018/wordml/cex" xmlns:w16cid="http://schemas.microsoft.com/office/word/2016/wordml/cid" xmlns:w16="http://schemas.microsoft.com/office/word/2018/wordml" xmlns:w16du="http://schemas.microsoft.com/office/word/2023/wordml/word16du" xmlns:w16sdtdh="http://schemas.microsoft.com/office/word/2020/wordml/sdtdatahash" xmlns:w16se="http://schemas.microsoft.com/office/word/2015/wordml/symex" xmlns:wpg="http://schemas.microsoft.com/office/word/2010/wordprocessingGroup" xmlns:wpi="http://schemas.microsoft.com/office/word/2010/wordprocessingInk" xmlns:wne="http://schemas.microsoft.com/office/word/2006/wordml" xmlns:wps="http://schemas.microsoft.com/office/word/2010/wordprocessingShape" mc:Ignorable="w14 w15 w16se w16cid w16 w16cex w16sdtdh w16du wp14">
+<w:footnotes xmlns:wpc="http://schemas.microsoft.com/office/word/2010/wordprocessingCanvas" xmlns:cx="http://schemas.microsoft.com/office/drawing/2014/chartex" xmlns:cx1="http://schemas.microsoft.com/office/drawing/2015/9/8/chartex" xmlns:cx2="http://schemas.microsoft.com/office/drawing/2015/10/21/chartex" xmlns:cx3="http://schemas.microsoft.com/office/drawing/2016/5/9/chartex" xmlns:cx4="http://schemas.microsoft.com/office/drawing/2016/5/10/chartex" xmlns:cx5="http://schemas.microsoft.com/office/drawing/2016/5/11/chartex" xmlns:cx6="http://schemas.microsoft.com/office/drawing/2016/5/12/chartex" xmlns:cx7="http://schemas.microsoft.com/office/drawing/2016/5/13/chartex" xmlns:cx8="http://schemas.microsoft.com/office/drawing/2016/5/14/chartex" xmlns:mc="http://schemas.openxmlformats.org/markup-compatibility/2006" xmlns:aink="http://schemas.microsoft.com/office/drawing/2016/ink" xmlns:am3d="http://schemas.microsoft.com/office/drawing/2017/model3d" xmlns:o="urn:schemas-microsoft-com:office:office" xmlns:r="http://schemas.openxmlformats.org/officeDocument/2006/relationships" xmlns:m="http://schemas.openxmlformats.org/officeDocument/2006/math" xmlns:v="urn:schemas-microsoft-com:vml" xmlns:wp14="http://schemas.microsoft.com/office/word/2010/wordprocessingDrawing" xmlns:wp="http://schemas.openxmlformats.org/drawingml/2006/wordprocessingDrawing" xmlns:w10="urn:schemas-microsoft-com:office:word" xmlns:w="http://schemas.openxmlformats.org/wordprocessingml/2006/main" xmlns:w14="http://schemas.microsoft.com/office/word/2010/wordml" xmlns:w15="http://schemas.microsoft.com/office/word/2012/wordml" xmlns:w16cex="http://schemas.microsoft.com/office/word/2018/wordml/cex" xmlns:w16cid="http://schemas.microsoft.com/office/word/2016/wordml/cid" xmlns:w16="http://schemas.microsoft.com/office/word/2018/wordml" xmlns:w16sdtdh="http://schemas.microsoft.com/office/word/2020/wordml/sdtdatahash" xmlns:w16se="http://schemas.microsoft.com/office/word/2015/wordml/symex" xmlns:wpg="http://schemas.microsoft.com/office/word/2010/wordprocessingGroup" xmlns:wpi="http://schemas.microsoft.com/office/word/2010/wordprocessingInk" xmlns:wne="http://schemas.microsoft.com/office/word/2006/wordml" xmlns:wps="http://schemas.microsoft.com/office/word/2010/wordprocessingShape" mc:Ignorable="w14 w15 w16se w16cid w16 w16cex w16sdtdh wp14">
   <w:footnote w:type="separator" w:id="-1">
     <w:p>
       <w:r>
@@ -4741,7 +4485,7 @@
 </file>
 
 <file path=word/header1.xml><?xml version="1.0" encoding="utf-8"?>
-<w:hdr xmlns:wpc="http://schemas.microsoft.com/office/word/2010/wordprocessingCanvas" xmlns:cx="http://schemas.microsoft.com/office/drawing/2014/chartex" xmlns:cx1="http://schemas.microsoft.com/office/drawing/2015/9/8/chartex" xmlns:cx2="http://schemas.microsoft.com/office/drawing/2015/10/21/chartex" xmlns:cx3="http://schemas.microsoft.com/office/drawing/2016/5/9/chartex" xmlns:cx4="http://schemas.microsoft.com/office/drawing/2016/5/10/chartex" xmlns:cx5="http://schemas.microsoft.com/office/drawing/2016/5/11/chartex" xmlns:cx6="http://schemas.microsoft.com/office/drawing/2016/5/12/chartex" xmlns:cx7="http://schemas.microsoft.com/office/drawing/2016/5/13/chartex" xmlns:cx8="http://schemas.microsoft.com/office/drawing/2016/5/14/chartex" xmlns:mc="http://schemas.openxmlformats.org/markup-compatibility/2006" xmlns:aink="http://schemas.microsoft.com/office/drawing/2016/ink" xmlns:am3d="http://schemas.microsoft.com/office/drawing/2017/model3d" xmlns:o="urn:schemas-microsoft-com:office:office" xmlns:oel="http://schemas.microsoft.com/office/2019/extlst" xmlns:r="http://schemas.openxmlformats.org/officeDocument/2006/relationships" xmlns:m="http://schemas.openxmlformats.org/officeDocument/2006/math" xmlns:v="urn:schemas-microsoft-com:vml" xmlns:wp14="http://schemas.microsoft.com/office/word/2010/wordprocessingDrawing" xmlns:wp="http://schemas.openxmlformats.org/drawingml/2006/wordprocessingDrawing" xmlns:w10="urn:schemas-microsoft-com:office:word" xmlns:w="http://schemas.openxmlformats.org/wordprocessingml/2006/main" xmlns:w14="http://schemas.microsoft.com/office/word/2010/wordml" xmlns:w15="http://schemas.microsoft.com/office/word/2012/wordml" xmlns:w16cex="http://schemas.microsoft.com/office/word/2018/wordml/cex" xmlns:w16cid="http://schemas.microsoft.com/office/word/2016/wordml/cid" xmlns:w16="http://schemas.microsoft.com/office/word/2018/wordml" xmlns:w16du="http://schemas.microsoft.com/office/word/2023/wordml/word16du" xmlns:w16sdtdh="http://schemas.microsoft.com/office/word/2020/wordml/sdtdatahash" xmlns:w16se="http://schemas.microsoft.com/office/word/2015/wordml/symex" xmlns:wpg="http://schemas.microsoft.com/office/word/2010/wordprocessingGroup" xmlns:wpi="http://schemas.microsoft.com/office/word/2010/wordprocessingInk" xmlns:wne="http://schemas.microsoft.com/office/word/2006/wordml" xmlns:wps="http://schemas.microsoft.com/office/word/2010/wordprocessingShape" mc:Ignorable="w14 w15 w16se w16cid w16 w16cex w16sdtdh w16du wp14">
+<w:hdr xmlns:wpc="http://schemas.microsoft.com/office/word/2010/wordprocessingCanvas" xmlns:cx="http://schemas.microsoft.com/office/drawing/2014/chartex" xmlns:cx1="http://schemas.microsoft.com/office/drawing/2015/9/8/chartex" xmlns:cx2="http://schemas.microsoft.com/office/drawing/2015/10/21/chartex" xmlns:cx3="http://schemas.microsoft.com/office/drawing/2016/5/9/chartex" xmlns:cx4="http://schemas.microsoft.com/office/drawing/2016/5/10/chartex" xmlns:cx5="http://schemas.microsoft.com/office/drawing/2016/5/11/chartex" xmlns:cx6="http://schemas.microsoft.com/office/drawing/2016/5/12/chartex" xmlns:cx7="http://schemas.microsoft.com/office/drawing/2016/5/13/chartex" xmlns:cx8="http://schemas.microsoft.com/office/drawing/2016/5/14/chartex" xmlns:mc="http://schemas.openxmlformats.org/markup-compatibility/2006" xmlns:aink="http://schemas.microsoft.com/office/drawing/2016/ink" xmlns:am3d="http://schemas.microsoft.com/office/drawing/2017/model3d" xmlns:o="urn:schemas-microsoft-com:office:office" xmlns:r="http://schemas.openxmlformats.org/officeDocument/2006/relationships" xmlns:m="http://schemas.openxmlformats.org/officeDocument/2006/math" xmlns:v="urn:schemas-microsoft-com:vml" xmlns:wp14="http://schemas.microsoft.com/office/word/2010/wordprocessingDrawing" xmlns:wp="http://schemas.openxmlformats.org/drawingml/2006/wordprocessingDrawing" xmlns:w10="urn:schemas-microsoft-com:office:word" xmlns:w="http://schemas.openxmlformats.org/wordprocessingml/2006/main" xmlns:w14="http://schemas.microsoft.com/office/word/2010/wordml" xmlns:w15="http://schemas.microsoft.com/office/word/2012/wordml" xmlns:w16cex="http://schemas.microsoft.com/office/word/2018/wordml/cex" xmlns:w16cid="http://schemas.microsoft.com/office/word/2016/wordml/cid" xmlns:w16="http://schemas.microsoft.com/office/word/2018/wordml" xmlns:w16sdtdh="http://schemas.microsoft.com/office/word/2020/wordml/sdtdatahash" xmlns:w16se="http://schemas.microsoft.com/office/word/2015/wordml/symex" xmlns:wpg="http://schemas.microsoft.com/office/word/2010/wordprocessingGroup" xmlns:wpi="http://schemas.microsoft.com/office/word/2010/wordprocessingInk" xmlns:wne="http://schemas.microsoft.com/office/word/2006/wordml" xmlns:wps="http://schemas.microsoft.com/office/word/2010/wordprocessingShape" mc:Ignorable="w14 w15 w16se w16cid w16 w16cex w16sdtdh wp14">
   <w:tbl>
     <w:tblPr>
       <w:tblW w:w="8755" w:type="dxa"/>
@@ -4895,7 +4639,7 @@
 </file>
 
 <file path=word/header2.xml><?xml version="1.0" encoding="utf-8"?>
-<w:hdr xmlns:wpc="http://schemas.microsoft.com/office/word/2010/wordprocessingCanvas" xmlns:cx="http://schemas.microsoft.com/office/drawing/2014/chartex" xmlns:cx1="http://schemas.microsoft.com/office/drawing/2015/9/8/chartex" xmlns:cx2="http://schemas.microsoft.com/office/drawing/2015/10/21/chartex" xmlns:cx3="http://schemas.microsoft.com/office/drawing/2016/5/9/chartex" xmlns:cx4="http://schemas.microsoft.com/office/drawing/2016/5/10/chartex" xmlns:cx5="http://schemas.microsoft.com/office/drawing/2016/5/11/chartex" xmlns:cx6="http://schemas.microsoft.com/office/drawing/2016/5/12/chartex" xmlns:cx7="http://schemas.microsoft.com/office/drawing/2016/5/13/chartex" xmlns:cx8="http://schemas.microsoft.com/office/drawing/2016/5/14/chartex" xmlns:mc="http://schemas.openxmlformats.org/markup-compatibility/2006" xmlns:aink="http://schemas.microsoft.com/office/drawing/2016/ink" xmlns:am3d="http://schemas.microsoft.com/office/drawing/2017/model3d" xmlns:o="urn:schemas-microsoft-com:office:office" xmlns:oel="http://schemas.microsoft.com/office/2019/extlst" xmlns:r="http://schemas.openxmlformats.org/officeDocument/2006/relationships" xmlns:m="http://schemas.openxmlformats.org/officeDocument/2006/math" xmlns:v="urn:schemas-microsoft-com:vml" xmlns:wp14="http://schemas.microsoft.com/office/word/2010/wordprocessingDrawing" xmlns:wp="http://schemas.openxmlformats.org/drawingml/2006/wordprocessingDrawing" xmlns:w10="urn:schemas-microsoft-com:office:word" xmlns:w="http://schemas.openxmlformats.org/wordprocessingml/2006/main" xmlns:w14="http://schemas.microsoft.com/office/word/2010/wordml" xmlns:w15="http://schemas.microsoft.com/office/word/2012/wordml" xmlns:w16cex="http://schemas.microsoft.com/office/word/2018/wordml/cex" xmlns:w16cid="http://schemas.microsoft.com/office/word/2016/wordml/cid" xmlns:w16="http://schemas.microsoft.com/office/word/2018/wordml" xmlns:w16du="http://schemas.microsoft.com/office/word/2023/wordml/word16du" xmlns:w16sdtdh="http://schemas.microsoft.com/office/word/2020/wordml/sdtdatahash" xmlns:w16se="http://schemas.microsoft.com/office/word/2015/wordml/symex" xmlns:wpg="http://schemas.microsoft.com/office/word/2010/wordprocessingGroup" xmlns:wpi="http://schemas.microsoft.com/office/word/2010/wordprocessingInk" xmlns:wne="http://schemas.microsoft.com/office/word/2006/wordml" xmlns:wps="http://schemas.microsoft.com/office/word/2010/wordprocessingShape" mc:Ignorable="w14 w15 w16se w16cid w16 w16cex w16sdtdh w16du wp14">
+<w:hdr xmlns:wpc="http://schemas.microsoft.com/office/word/2010/wordprocessingCanvas" xmlns:cx="http://schemas.microsoft.com/office/drawing/2014/chartex" xmlns:cx1="http://schemas.microsoft.com/office/drawing/2015/9/8/chartex" xmlns:cx2="http://schemas.microsoft.com/office/drawing/2015/10/21/chartex" xmlns:cx3="http://schemas.microsoft.com/office/drawing/2016/5/9/chartex" xmlns:cx4="http://schemas.microsoft.com/office/drawing/2016/5/10/chartex" xmlns:cx5="http://schemas.microsoft.com/office/drawing/2016/5/11/chartex" xmlns:cx6="http://schemas.microsoft.com/office/drawing/2016/5/12/chartex" xmlns:cx7="http://schemas.microsoft.com/office/drawing/2016/5/13/chartex" xmlns:cx8="http://schemas.microsoft.com/office/drawing/2016/5/14/chartex" xmlns:mc="http://schemas.openxmlformats.org/markup-compatibility/2006" xmlns:aink="http://schemas.microsoft.com/office/drawing/2016/ink" xmlns:am3d="http://schemas.microsoft.com/office/drawing/2017/model3d" xmlns:o="urn:schemas-microsoft-com:office:office" xmlns:r="http://schemas.openxmlformats.org/officeDocument/2006/relationships" xmlns:m="http://schemas.openxmlformats.org/officeDocument/2006/math" xmlns:v="urn:schemas-microsoft-com:vml" xmlns:wp14="http://schemas.microsoft.com/office/word/2010/wordprocessingDrawing" xmlns:wp="http://schemas.openxmlformats.org/drawingml/2006/wordprocessingDrawing" xmlns:w10="urn:schemas-microsoft-com:office:word" xmlns:w="http://schemas.openxmlformats.org/wordprocessingml/2006/main" xmlns:w14="http://schemas.microsoft.com/office/word/2010/wordml" xmlns:w15="http://schemas.microsoft.com/office/word/2012/wordml" xmlns:w16cex="http://schemas.microsoft.com/office/word/2018/wordml/cex" xmlns:w16cid="http://schemas.microsoft.com/office/word/2016/wordml/cid" xmlns:w16="http://schemas.microsoft.com/office/word/2018/wordml" xmlns:w16sdtdh="http://schemas.microsoft.com/office/word/2020/wordml/sdtdatahash" xmlns:w16se="http://schemas.microsoft.com/office/word/2015/wordml/symex" xmlns:wpg="http://schemas.microsoft.com/office/word/2010/wordprocessingGroup" xmlns:wpi="http://schemas.microsoft.com/office/word/2010/wordprocessingInk" xmlns:wne="http://schemas.microsoft.com/office/word/2006/wordml" xmlns:wps="http://schemas.microsoft.com/office/word/2010/wordprocessingShape" mc:Ignorable="w14 w15 w16se w16cid w16 w16cex w16sdtdh wp14">
   <w:tbl>
     <w:tblPr>
       <w:tblW w:w="8755" w:type="dxa"/>
@@ -5043,7 +4787,7 @@
 </file>
 
 <file path=word/numbering.xml><?xml version="1.0" encoding="utf-8"?>
-<w:numbering xmlns:wpc="http://schemas.microsoft.com/office/word/2010/wordprocessingCanvas" xmlns:cx="http://schemas.microsoft.com/office/drawing/2014/chartex" xmlns:cx1="http://schemas.microsoft.com/office/drawing/2015/9/8/chartex" xmlns:cx2="http://schemas.microsoft.com/office/drawing/2015/10/21/chartex" xmlns:cx3="http://schemas.microsoft.com/office/drawing/2016/5/9/chartex" xmlns:cx4="http://schemas.microsoft.com/office/drawing/2016/5/10/chartex" xmlns:cx5="http://schemas.microsoft.com/office/drawing/2016/5/11/chartex" xmlns:cx6="http://schemas.microsoft.com/office/drawing/2016/5/12/chartex" xmlns:cx7="http://schemas.microsoft.com/office/drawing/2016/5/13/chartex" xmlns:cx8="http://schemas.microsoft.com/office/drawing/2016/5/14/chartex" xmlns:mc="http://schemas.openxmlformats.org/markup-compatibility/2006" xmlns:aink="http://schemas.microsoft.com/office/drawing/2016/ink" xmlns:am3d="http://schemas.microsoft.com/office/drawing/2017/model3d" xmlns:o="urn:schemas-microsoft-com:office:office" xmlns:oel="http://schemas.microsoft.com/office/2019/extlst" xmlns:r="http://schemas.openxmlformats.org/officeDocument/2006/relationships" xmlns:m="http://schemas.openxmlformats.org/officeDocument/2006/math" xmlns:v="urn:schemas-microsoft-com:vml" xmlns:wp14="http://schemas.microsoft.com/office/word/2010/wordprocessingDrawing" xmlns:wp="http://schemas.openxmlformats.org/drawingml/2006/wordprocessingDrawing" xmlns:w10="urn:schemas-microsoft-com:office:word" xmlns:w="http://schemas.openxmlformats.org/wordprocessingml/2006/main" xmlns:w14="http://schemas.microsoft.com/office/word/2010/wordml" xmlns:w15="http://schemas.microsoft.com/office/word/2012/wordml" xmlns:w16cex="http://schemas.microsoft.com/office/word/2018/wordml/cex" xmlns:w16cid="http://schemas.microsoft.com/office/word/2016/wordml/cid" xmlns:w16="http://schemas.microsoft.com/office/word/2018/wordml" xmlns:w16du="http://schemas.microsoft.com/office/word/2023/wordml/word16du" xmlns:w16sdtdh="http://schemas.microsoft.com/office/word/2020/wordml/sdtdatahash" xmlns:w16se="http://schemas.microsoft.com/office/word/2015/wordml/symex" xmlns:wpg="http://schemas.microsoft.com/office/word/2010/wordprocessingGroup" xmlns:wpi="http://schemas.microsoft.com/office/word/2010/wordprocessingInk" xmlns:wne="http://schemas.microsoft.com/office/word/2006/wordml" xmlns:wps="http://schemas.microsoft.com/office/word/2010/wordprocessingShape" mc:Ignorable="w14 w15 w16se w16cid w16 w16cex w16sdtdh w16du wp14">
+<w:numbering xmlns:wpc="http://schemas.microsoft.com/office/word/2010/wordprocessingCanvas" xmlns:cx="http://schemas.microsoft.com/office/drawing/2014/chartex" xmlns:cx1="http://schemas.microsoft.com/office/drawing/2015/9/8/chartex" xmlns:cx2="http://schemas.microsoft.com/office/drawing/2015/10/21/chartex" xmlns:cx3="http://schemas.microsoft.com/office/drawing/2016/5/9/chartex" xmlns:cx4="http://schemas.microsoft.com/office/drawing/2016/5/10/chartex" xmlns:cx5="http://schemas.microsoft.com/office/drawing/2016/5/11/chartex" xmlns:cx6="http://schemas.microsoft.com/office/drawing/2016/5/12/chartex" xmlns:cx7="http://schemas.microsoft.com/office/drawing/2016/5/13/chartex" xmlns:cx8="http://schemas.microsoft.com/office/drawing/2016/5/14/chartex" xmlns:mc="http://schemas.openxmlformats.org/markup-compatibility/2006" xmlns:aink="http://schemas.microsoft.com/office/drawing/2016/ink" xmlns:am3d="http://schemas.microsoft.com/office/drawing/2017/model3d" xmlns:o="urn:schemas-microsoft-com:office:office" xmlns:r="http://schemas.openxmlformats.org/officeDocument/2006/relationships" xmlns:m="http://schemas.openxmlformats.org/officeDocument/2006/math" xmlns:v="urn:schemas-microsoft-com:vml" xmlns:wp14="http://schemas.microsoft.com/office/word/2010/wordprocessingDrawing" xmlns:wp="http://schemas.openxmlformats.org/drawingml/2006/wordprocessingDrawing" xmlns:w10="urn:schemas-microsoft-com:office:word" xmlns:w="http://schemas.openxmlformats.org/wordprocessingml/2006/main" xmlns:w14="http://schemas.microsoft.com/office/word/2010/wordml" xmlns:w15="http://schemas.microsoft.com/office/word/2012/wordml" xmlns:w16cex="http://schemas.microsoft.com/office/word/2018/wordml/cex" xmlns:w16cid="http://schemas.microsoft.com/office/word/2016/wordml/cid" xmlns:w16="http://schemas.microsoft.com/office/word/2018/wordml" xmlns:w16sdtdh="http://schemas.microsoft.com/office/word/2020/wordml/sdtdatahash" xmlns:w16se="http://schemas.microsoft.com/office/word/2015/wordml/symex" xmlns:wpg="http://schemas.microsoft.com/office/word/2010/wordprocessingGroup" xmlns:wpi="http://schemas.microsoft.com/office/word/2010/wordprocessingInk" xmlns:wne="http://schemas.microsoft.com/office/word/2006/wordml" xmlns:wps="http://schemas.microsoft.com/office/word/2010/wordprocessingShape" mc:Ignorable="w14 w15 w16se w16cid w16 w16cex w16sdtdh wp14">
   <w:abstractNum w:abstractNumId="0" w15:restartNumberingAfterBreak="0">
     <w:nsid w:val="0000000A"/>
     <w:multiLevelType w:val="singleLevel"/>
@@ -10319,151 +10063,151 @@
       </w:rPr>
     </w:lvl>
   </w:abstractNum>
-  <w:num w:numId="1" w16cid:durableId="1044216335">
+  <w:num w:numId="1">
     <w:abstractNumId w:val="42"/>
   </w:num>
-  <w:num w:numId="2" w16cid:durableId="1332247470">
+  <w:num w:numId="2">
     <w:abstractNumId w:val="46"/>
   </w:num>
-  <w:num w:numId="3" w16cid:durableId="316345104">
+  <w:num w:numId="3">
     <w:abstractNumId w:val="0"/>
   </w:num>
-  <w:num w:numId="4" w16cid:durableId="1760826538">
+  <w:num w:numId="4">
     <w:abstractNumId w:val="43"/>
   </w:num>
-  <w:num w:numId="5" w16cid:durableId="474562908">
+  <w:num w:numId="5">
     <w:abstractNumId w:val="27"/>
   </w:num>
-  <w:num w:numId="6" w16cid:durableId="1199271044">
+  <w:num w:numId="6">
     <w:abstractNumId w:val="2"/>
   </w:num>
-  <w:num w:numId="7" w16cid:durableId="1041056571">
+  <w:num w:numId="7">
     <w:abstractNumId w:val="28"/>
   </w:num>
-  <w:num w:numId="8" w16cid:durableId="1713075012">
+  <w:num w:numId="8">
     <w:abstractNumId w:val="12"/>
   </w:num>
-  <w:num w:numId="9" w16cid:durableId="1518881718">
+  <w:num w:numId="9">
     <w:abstractNumId w:val="19"/>
   </w:num>
-  <w:num w:numId="10" w16cid:durableId="1694459273">
+  <w:num w:numId="10">
     <w:abstractNumId w:val="38"/>
   </w:num>
-  <w:num w:numId="11" w16cid:durableId="362440062">
+  <w:num w:numId="11">
     <w:abstractNumId w:val="47"/>
   </w:num>
-  <w:num w:numId="12" w16cid:durableId="1621301373">
+  <w:num w:numId="12">
     <w:abstractNumId w:val="21"/>
   </w:num>
-  <w:num w:numId="13" w16cid:durableId="23098375">
+  <w:num w:numId="13">
     <w:abstractNumId w:val="32"/>
   </w:num>
-  <w:num w:numId="14" w16cid:durableId="449594977">
+  <w:num w:numId="14">
     <w:abstractNumId w:val="8"/>
   </w:num>
-  <w:num w:numId="15" w16cid:durableId="1744526913">
+  <w:num w:numId="15">
     <w:abstractNumId w:val="25"/>
   </w:num>
-  <w:num w:numId="16" w16cid:durableId="1363742965">
+  <w:num w:numId="16">
     <w:abstractNumId w:val="26"/>
   </w:num>
-  <w:num w:numId="17" w16cid:durableId="1994026209">
+  <w:num w:numId="17">
     <w:abstractNumId w:val="37"/>
   </w:num>
-  <w:num w:numId="18" w16cid:durableId="1463376615">
+  <w:num w:numId="18">
     <w:abstractNumId w:val="31"/>
   </w:num>
-  <w:num w:numId="19" w16cid:durableId="126705371">
+  <w:num w:numId="19">
     <w:abstractNumId w:val="4"/>
   </w:num>
-  <w:num w:numId="20" w16cid:durableId="696856387">
+  <w:num w:numId="20">
     <w:abstractNumId w:val="45"/>
   </w:num>
-  <w:num w:numId="21" w16cid:durableId="1093284097">
+  <w:num w:numId="21">
     <w:abstractNumId w:val="16"/>
   </w:num>
-  <w:num w:numId="22" w16cid:durableId="1617445036">
+  <w:num w:numId="22">
     <w:abstractNumId w:val="5"/>
   </w:num>
-  <w:num w:numId="23" w16cid:durableId="517424128">
+  <w:num w:numId="23">
     <w:abstractNumId w:val="1"/>
   </w:num>
-  <w:num w:numId="24" w16cid:durableId="156697250">
+  <w:num w:numId="24">
     <w:abstractNumId w:val="10"/>
   </w:num>
-  <w:num w:numId="25" w16cid:durableId="1377436085">
+  <w:num w:numId="25">
     <w:abstractNumId w:val="30"/>
   </w:num>
-  <w:num w:numId="26" w16cid:durableId="577519091">
+  <w:num w:numId="26">
     <w:abstractNumId w:val="18"/>
   </w:num>
-  <w:num w:numId="27" w16cid:durableId="618873480">
+  <w:num w:numId="27">
     <w:abstractNumId w:val="34"/>
   </w:num>
-  <w:num w:numId="28" w16cid:durableId="54278670">
+  <w:num w:numId="28">
     <w:abstractNumId w:val="6"/>
   </w:num>
-  <w:num w:numId="29" w16cid:durableId="1334606387">
+  <w:num w:numId="29">
     <w:abstractNumId w:val="44"/>
   </w:num>
-  <w:num w:numId="30" w16cid:durableId="2101217645">
+  <w:num w:numId="30">
     <w:abstractNumId w:val="33"/>
   </w:num>
-  <w:num w:numId="31" w16cid:durableId="720712136">
+  <w:num w:numId="31">
     <w:abstractNumId w:val="13"/>
   </w:num>
-  <w:num w:numId="32" w16cid:durableId="549727222">
+  <w:num w:numId="32">
     <w:abstractNumId w:val="23"/>
   </w:num>
-  <w:num w:numId="33" w16cid:durableId="1535194743">
+  <w:num w:numId="33">
     <w:abstractNumId w:val="15"/>
   </w:num>
-  <w:num w:numId="34" w16cid:durableId="800654745">
+  <w:num w:numId="34">
     <w:abstractNumId w:val="40"/>
   </w:num>
-  <w:num w:numId="35" w16cid:durableId="1836796034">
+  <w:num w:numId="35">
     <w:abstractNumId w:val="11"/>
   </w:num>
-  <w:num w:numId="36" w16cid:durableId="1323194866">
+  <w:num w:numId="36">
     <w:abstractNumId w:val="41"/>
   </w:num>
-  <w:num w:numId="37" w16cid:durableId="674653875">
+  <w:num w:numId="37">
     <w:abstractNumId w:val="7"/>
   </w:num>
-  <w:num w:numId="38" w16cid:durableId="190344263">
+  <w:num w:numId="38">
     <w:abstractNumId w:val="9"/>
   </w:num>
-  <w:num w:numId="39" w16cid:durableId="886264546">
+  <w:num w:numId="39">
     <w:abstractNumId w:val="36"/>
   </w:num>
-  <w:num w:numId="40" w16cid:durableId="1998872876">
+  <w:num w:numId="40">
     <w:abstractNumId w:val="24"/>
   </w:num>
-  <w:num w:numId="41" w16cid:durableId="490486343">
+  <w:num w:numId="41">
     <w:abstractNumId w:val="22"/>
   </w:num>
-  <w:num w:numId="42" w16cid:durableId="674651258">
+  <w:num w:numId="42">
     <w:abstractNumId w:val="17"/>
   </w:num>
-  <w:num w:numId="43" w16cid:durableId="126778286">
+  <w:num w:numId="43">
     <w:abstractNumId w:val="3"/>
   </w:num>
-  <w:num w:numId="44" w16cid:durableId="1493134498">
+  <w:num w:numId="44">
     <w:abstractNumId w:val="35"/>
   </w:num>
-  <w:num w:numId="45" w16cid:durableId="1294210803">
+  <w:num w:numId="45">
     <w:abstractNumId w:val="14"/>
   </w:num>
-  <w:num w:numId="46" w16cid:durableId="1230923038">
+  <w:num w:numId="46">
     <w:abstractNumId w:val="48"/>
   </w:num>
-  <w:num w:numId="47" w16cid:durableId="1306737592">
+  <w:num w:numId="47">
     <w:abstractNumId w:val="20"/>
   </w:num>
-  <w:num w:numId="48" w16cid:durableId="1110469585">
+  <w:num w:numId="48">
     <w:abstractNumId w:val="39"/>
   </w:num>
-  <w:num w:numId="49" w16cid:durableId="622734610">
+  <w:num w:numId="49">
     <w:abstractNumId w:val="29"/>
   </w:num>
   <w:numIdMacAtCleanup w:val="31"/>
@@ -10471,7 +10215,7 @@
 </file>
 
 <file path=word/styles.xml><?xml version="1.0" encoding="utf-8"?>
-<w:styles xmlns:mc="http://schemas.openxmlformats.org/markup-compatibility/2006" xmlns:r="http://schemas.openxmlformats.org/officeDocument/2006/relationships" xmlns:w="http://schemas.openxmlformats.org/wordprocessingml/2006/main" xmlns:w14="http://schemas.microsoft.com/office/word/2010/wordml" xmlns:w15="http://schemas.microsoft.com/office/word/2012/wordml" xmlns:w16cex="http://schemas.microsoft.com/office/word/2018/wordml/cex" xmlns:w16cid="http://schemas.microsoft.com/office/word/2016/wordml/cid" xmlns:w16="http://schemas.microsoft.com/office/word/2018/wordml" xmlns:w16du="http://schemas.microsoft.com/office/word/2023/wordml/word16du" xmlns:w16sdtdh="http://schemas.microsoft.com/office/word/2020/wordml/sdtdatahash" xmlns:w16se="http://schemas.microsoft.com/office/word/2015/wordml/symex" mc:Ignorable="w14 w15 w16se w16cid w16 w16cex w16sdtdh w16du">
+<w:styles xmlns:mc="http://schemas.openxmlformats.org/markup-compatibility/2006" xmlns:r="http://schemas.openxmlformats.org/officeDocument/2006/relationships" xmlns:w="http://schemas.openxmlformats.org/wordprocessingml/2006/main" xmlns:w14="http://schemas.microsoft.com/office/word/2010/wordml" xmlns:w15="http://schemas.microsoft.com/office/word/2012/wordml" xmlns:w16cex="http://schemas.microsoft.com/office/word/2018/wordml/cex" xmlns:w16cid="http://schemas.microsoft.com/office/word/2016/wordml/cid" xmlns:w16="http://schemas.microsoft.com/office/word/2018/wordml" xmlns:w16sdtdh="http://schemas.microsoft.com/office/word/2020/wordml/sdtdatahash" xmlns:w16se="http://schemas.microsoft.com/office/word/2015/wordml/symex" mc:Ignorable="w14 w15 w16se w16cid w16 w16cex w16sdtdh">
   <w:docDefaults>
     <w:rPrDefault>
       <w:rPr>

</xml_diff>

<commit_message>
[feat] Test acabados Student2
</commit_message>
<xml_diff>
--- a/reports/Deliverable 4/Student #2/Testing Report - Student #2.docx
+++ b/reports/Deliverable 4/Student #2/Testing Report - Student #2.docx
@@ -1,6 +1,6 @@
 
 <file path=word/document.xml><?xml version="1.0" encoding="utf-8"?>
-<w:document xmlns:wpc="http://schemas.microsoft.com/office/word/2010/wordprocessingCanvas" xmlns:cx="http://schemas.microsoft.com/office/drawing/2014/chartex" xmlns:cx1="http://schemas.microsoft.com/office/drawing/2015/9/8/chartex" xmlns:cx2="http://schemas.microsoft.com/office/drawing/2015/10/21/chartex" xmlns:cx3="http://schemas.microsoft.com/office/drawing/2016/5/9/chartex" xmlns:cx4="http://schemas.microsoft.com/office/drawing/2016/5/10/chartex" xmlns:cx5="http://schemas.microsoft.com/office/drawing/2016/5/11/chartex" xmlns:cx6="http://schemas.microsoft.com/office/drawing/2016/5/12/chartex" xmlns:cx7="http://schemas.microsoft.com/office/drawing/2016/5/13/chartex" xmlns:cx8="http://schemas.microsoft.com/office/drawing/2016/5/14/chartex" xmlns:mc="http://schemas.openxmlformats.org/markup-compatibility/2006" xmlns:aink="http://schemas.microsoft.com/office/drawing/2016/ink" xmlns:am3d="http://schemas.microsoft.com/office/drawing/2017/model3d" xmlns:o="urn:schemas-microsoft-com:office:office" xmlns:r="http://schemas.openxmlformats.org/officeDocument/2006/relationships" xmlns:m="http://schemas.openxmlformats.org/officeDocument/2006/math" xmlns:v="urn:schemas-microsoft-com:vml" xmlns:wp14="http://schemas.microsoft.com/office/word/2010/wordprocessingDrawing" xmlns:wp="http://schemas.openxmlformats.org/drawingml/2006/wordprocessingDrawing" xmlns:w10="urn:schemas-microsoft-com:office:word" xmlns:w="http://schemas.openxmlformats.org/wordprocessingml/2006/main" xmlns:w14="http://schemas.microsoft.com/office/word/2010/wordml" xmlns:w15="http://schemas.microsoft.com/office/word/2012/wordml" xmlns:w16cex="http://schemas.microsoft.com/office/word/2018/wordml/cex" xmlns:w16cid="http://schemas.microsoft.com/office/word/2016/wordml/cid" xmlns:w16="http://schemas.microsoft.com/office/word/2018/wordml" xmlns:w16sdtdh="http://schemas.microsoft.com/office/word/2020/wordml/sdtdatahash" xmlns:w16se="http://schemas.microsoft.com/office/word/2015/wordml/symex" xmlns:wpg="http://schemas.microsoft.com/office/word/2010/wordprocessingGroup" xmlns:wpi="http://schemas.microsoft.com/office/word/2010/wordprocessingInk" xmlns:wne="http://schemas.microsoft.com/office/word/2006/wordml" xmlns:wps="http://schemas.microsoft.com/office/word/2010/wordprocessingShape" mc:Ignorable="w14 w15 w16se w16cid w16 w16cex w16sdtdh wp14">
+<w:document xmlns:wpc="http://schemas.microsoft.com/office/word/2010/wordprocessingCanvas" xmlns:cx="http://schemas.microsoft.com/office/drawing/2014/chartex" xmlns:cx1="http://schemas.microsoft.com/office/drawing/2015/9/8/chartex" xmlns:cx2="http://schemas.microsoft.com/office/drawing/2015/10/21/chartex" xmlns:cx3="http://schemas.microsoft.com/office/drawing/2016/5/9/chartex" xmlns:cx4="http://schemas.microsoft.com/office/drawing/2016/5/10/chartex" xmlns:cx5="http://schemas.microsoft.com/office/drawing/2016/5/11/chartex" xmlns:cx6="http://schemas.microsoft.com/office/drawing/2016/5/12/chartex" xmlns:cx7="http://schemas.microsoft.com/office/drawing/2016/5/13/chartex" xmlns:cx8="http://schemas.microsoft.com/office/drawing/2016/5/14/chartex" xmlns:mc="http://schemas.openxmlformats.org/markup-compatibility/2006" xmlns:aink="http://schemas.microsoft.com/office/drawing/2016/ink" xmlns:am3d="http://schemas.microsoft.com/office/drawing/2017/model3d" xmlns:o="urn:schemas-microsoft-com:office:office" xmlns:oel="http://schemas.microsoft.com/office/2019/extlst" xmlns:r="http://schemas.openxmlformats.org/officeDocument/2006/relationships" xmlns:m="http://schemas.openxmlformats.org/officeDocument/2006/math" xmlns:v="urn:schemas-microsoft-com:vml" xmlns:wp14="http://schemas.microsoft.com/office/word/2010/wordprocessingDrawing" xmlns:wp="http://schemas.openxmlformats.org/drawingml/2006/wordprocessingDrawing" xmlns:w10="urn:schemas-microsoft-com:office:word" xmlns:w="http://schemas.openxmlformats.org/wordprocessingml/2006/main" xmlns:w14="http://schemas.microsoft.com/office/word/2010/wordml" xmlns:w15="http://schemas.microsoft.com/office/word/2012/wordml" xmlns:w16cex="http://schemas.microsoft.com/office/word/2018/wordml/cex" xmlns:w16cid="http://schemas.microsoft.com/office/word/2016/wordml/cid" xmlns:w16="http://schemas.microsoft.com/office/word/2018/wordml" xmlns:w16du="http://schemas.microsoft.com/office/word/2023/wordml/word16du" xmlns:w16sdtdh="http://schemas.microsoft.com/office/word/2020/wordml/sdtdatahash" xmlns:w16se="http://schemas.microsoft.com/office/word/2015/wordml/symex" xmlns:wpg="http://schemas.microsoft.com/office/word/2010/wordprocessingGroup" xmlns:wpi="http://schemas.microsoft.com/office/word/2010/wordprocessingInk" xmlns:wne="http://schemas.microsoft.com/office/word/2006/wordml" xmlns:wps="http://schemas.microsoft.com/office/word/2010/wordprocessingShape" mc:Ignorable="w14 w15 w16se w16cid w16 w16cex w16sdtdh w16du wp14">
   <w:body>
     <w:p>
       <w:pPr>
@@ -876,6 +876,14 @@
                 <w:szCs w:val="24"/>
               </w:rPr>
             </w:pPr>
+            <w:r>
+              <w:rPr>
+                <w:rFonts w:ascii="Arial Narrow" w:hAnsi="Arial Narrow"/>
+                <w:sz w:val="24"/>
+                <w:szCs w:val="24"/>
+              </w:rPr>
+              <w:t>V2.0</w:t>
+            </w:r>
           </w:p>
         </w:tc>
         <w:tc>
@@ -892,6 +900,14 @@
                 <w:szCs w:val="24"/>
               </w:rPr>
             </w:pPr>
+            <w:r>
+              <w:rPr>
+                <w:rFonts w:ascii="Arial Narrow" w:hAnsi="Arial Narrow"/>
+                <w:sz w:val="24"/>
+                <w:szCs w:val="24"/>
+              </w:rPr>
+              <w:t>22/10/2024</w:t>
+            </w:r>
           </w:p>
         </w:tc>
         <w:tc>
@@ -908,6 +924,14 @@
                 <w:szCs w:val="24"/>
               </w:rPr>
             </w:pPr>
+            <w:r>
+              <w:rPr>
+                <w:rFonts w:ascii="Arial Narrow" w:hAnsi="Arial Narrow"/>
+                <w:sz w:val="24"/>
+                <w:szCs w:val="24"/>
+              </w:rPr>
+              <w:t>Modificación con test de tercera convocatoria</w:t>
+            </w:r>
           </w:p>
         </w:tc>
       </w:tr>
@@ -2232,7 +2256,6 @@
           <w:b/>
           <w:szCs w:val="24"/>
         </w:rPr>
-        <w:lastRenderedPageBreak/>
         <w:t>Resumen ejecutivo</w:t>
       </w:r>
       <w:bookmarkEnd w:id="0"/>
@@ -2342,7 +2365,19 @@
         <w:rPr>
           <w:rFonts w:cs="Arial"/>
         </w:rPr>
-        <w:t xml:space="preserve"> del rol Client, como se ha comentado antes, primero sin índices y posteriormente con índices. Este cambio se analizara en la sección de rendimiento, observando si ha sido útil o no para mejorar el rendimiento.</w:t>
+        <w:t xml:space="preserve"> del rol Client, como se ha comentado antes, primero sin índices y posteriormente con índices. Este cambio se </w:t>
+      </w:r>
+      <w:r>
+        <w:rPr>
+          <w:rFonts w:cs="Arial"/>
+        </w:rPr>
+        <w:t>analizará</w:t>
+      </w:r>
+      <w:r>
+        <w:rPr>
+          <w:rFonts w:cs="Arial"/>
+        </w:rPr>
+        <w:t xml:space="preserve"> en la sección de rendimiento, observando si ha sido útil o no para mejorar el rendimiento.</w:t>
       </w:r>
     </w:p>
     <w:p>
@@ -2406,7 +2441,18 @@
       </w:r>
       <w:proofErr w:type="spellEnd"/>
       <w:r>
-        <w:t xml:space="preserve"> que han tenido los test realizados</w:t>
+        <w:t xml:space="preserve"> que han tenido los </w:t>
+      </w:r>
+      <w:proofErr w:type="spellStart"/>
+      <w:r>
+        <w:t>test</w:t>
+      </w:r>
+      <w:r>
+        <w:t>s</w:t>
+      </w:r>
+      <w:proofErr w:type="spellEnd"/>
+      <w:r>
+        <w:t xml:space="preserve"> realizados</w:t>
       </w:r>
     </w:p>
     <w:p>
@@ -2415,10 +2461,10 @@
           <w:noProof/>
         </w:rPr>
         <w:drawing>
-          <wp:inline distT="0" distB="0" distL="0" distR="0" wp14:anchorId="3CF2B749" wp14:editId="292C138F">
-            <wp:extent cx="5400040" cy="2451735"/>
-            <wp:effectExtent l="0" t="0" r="0" b="5715"/>
-            <wp:docPr id="1" name="Imagen 1"/>
+          <wp:inline distT="0" distB="0" distL="0" distR="0" wp14:anchorId="5A6AF07A" wp14:editId="3755B2AE">
+            <wp:extent cx="5400040" cy="2205990"/>
+            <wp:effectExtent l="0" t="0" r="0" b="3810"/>
+            <wp:docPr id="320160823" name="Imagen 1" descr="Tabla"/>
             <wp:cNvGraphicFramePr>
               <a:graphicFrameLocks xmlns:a="http://schemas.openxmlformats.org/drawingml/2006/main" noChangeAspect="1"/>
             </wp:cNvGraphicFramePr>
@@ -2426,7 +2472,7 @@
               <a:graphicData uri="http://schemas.openxmlformats.org/drawingml/2006/picture">
                 <pic:pic xmlns:pic="http://schemas.openxmlformats.org/drawingml/2006/picture">
                   <pic:nvPicPr>
-                    <pic:cNvPr id="1" name="Imagen 1"/>
+                    <pic:cNvPr id="320160823" name="Imagen 1" descr="Tabla"/>
                     <pic:cNvPicPr/>
                   </pic:nvPicPr>
                   <pic:blipFill>
@@ -2444,7 +2490,7 @@
                   <pic:spPr>
                     <a:xfrm>
                       <a:off x="0" y="0"/>
-                      <a:ext cx="5400040" cy="2451735"/>
+                      <a:ext cx="5400040" cy="2205990"/>
                     </a:xfrm>
                     <a:prstGeom prst="rect">
                       <a:avLst/>
@@ -2486,7 +2532,6 @@
           <w:b/>
           <w:szCs w:val="24"/>
         </w:rPr>
-        <w:lastRenderedPageBreak/>
         <w:t xml:space="preserve">Test sobre </w:t>
       </w:r>
       <w:proofErr w:type="spellStart"/>
@@ -2672,7 +2717,7 @@
           <w:b/>
           <w:bCs/>
         </w:rPr>
-        <w:t>ClientContractListAllSercvice</w:t>
+        <w:t>ClientContractListAllService</w:t>
       </w:r>
       <w:proofErr w:type="spellEnd"/>
       <w:r>
@@ -2741,7 +2786,6 @@
           <w:b/>
           <w:bCs/>
         </w:rPr>
-        <w:lastRenderedPageBreak/>
         <w:t>ClientContractPublishService</w:t>
       </w:r>
       <w:proofErr w:type="spellEnd"/>
@@ -2814,7 +2858,7 @@
           <w:b/>
           <w:bCs/>
         </w:rPr>
-        <w:t>ClientContractShowSercvice</w:t>
+        <w:t>ClientContractShowService</w:t>
       </w:r>
       <w:proofErr w:type="spellEnd"/>
       <w:r>
@@ -2878,7 +2922,7 @@
           <w:b/>
           <w:bCs/>
         </w:rPr>
-        <w:t>ClientContractUpdateSercvice</w:t>
+        <w:t>ClientContractUpdateService</w:t>
       </w:r>
       <w:proofErr w:type="spellEnd"/>
       <w:r>
@@ -2963,7 +3007,6 @@
           <w:b/>
           <w:szCs w:val="24"/>
         </w:rPr>
-        <w:lastRenderedPageBreak/>
         <w:t xml:space="preserve">Test sobre </w:t>
       </w:r>
       <w:proofErr w:type="spellStart"/>
@@ -3013,7 +3056,7 @@
           <w:b/>
           <w:bCs/>
         </w:rPr>
-        <w:t>Sercvice</w:t>
+        <w:t>Service</w:t>
       </w:r>
       <w:proofErr w:type="spellEnd"/>
       <w:r>
@@ -3131,7 +3174,7 @@
           <w:b/>
           <w:bCs/>
         </w:rPr>
-        <w:t>Sercvice</w:t>
+        <w:t>Service</w:t>
       </w:r>
       <w:proofErr w:type="spellEnd"/>
       <w:r>
@@ -3271,7 +3314,7 @@
           <w:b/>
           <w:bCs/>
         </w:rPr>
-        <w:t>Sercvice</w:t>
+        <w:t>Service</w:t>
       </w:r>
       <w:proofErr w:type="spellEnd"/>
       <w:r>
@@ -3301,7 +3344,13 @@
       </w:r>
       <w:proofErr w:type="spellEnd"/>
       <w:r>
-        <w:t xml:space="preserve"> log de un contracto por parte de un cliente. Tendremos que asegurarnos de que solo los usuarios con rol cliente puedan listar los </w:t>
+        <w:t xml:space="preserve"> log de un </w:t>
+      </w:r>
+      <w:r>
+        <w:t>contrato</w:t>
+      </w:r>
+      <w:r>
+        <w:t xml:space="preserve"> por parte de un cliente. Tendremos que asegurarnos de que solo los usuarios con rol cliente puedan listar los </w:t>
       </w:r>
       <w:proofErr w:type="spellStart"/>
       <w:r>
@@ -3376,7 +3425,6 @@
           <w:b/>
           <w:bCs/>
         </w:rPr>
-        <w:lastRenderedPageBreak/>
         <w:t>Client</w:t>
       </w:r>
       <w:r>
@@ -3398,7 +3446,7 @@
           <w:b/>
           <w:bCs/>
         </w:rPr>
-        <w:t>Sercvice</w:t>
+        <w:t>Service</w:t>
       </w:r>
       <w:proofErr w:type="spellEnd"/>
       <w:r>
@@ -3428,7 +3476,13 @@
       </w:r>
       <w:proofErr w:type="spellEnd"/>
       <w:r>
-        <w:t xml:space="preserve"> log de un contracto por parte de un cliente. Tendremos que asegurarnos de que solo los usuarios con rol cliente puedan publicar los </w:t>
+        <w:t xml:space="preserve"> log de un </w:t>
+      </w:r>
+      <w:r>
+        <w:t>contrato</w:t>
+      </w:r>
+      <w:r>
+        <w:t xml:space="preserve"> por parte de un cliente. Tendremos que asegurarnos de que solo los usuarios con rol cliente puedan publicar los </w:t>
       </w:r>
       <w:proofErr w:type="spellStart"/>
       <w:r>
@@ -3465,13 +3519,13 @@
         <w:t>: observamos una cobertura del 9</w:t>
       </w:r>
       <w:r>
-        <w:t>2</w:t>
+        <w:t>4</w:t>
       </w:r>
       <w:r>
         <w:t>’</w:t>
       </w:r>
       <w:r>
-        <w:t>0</w:t>
+        <w:t>1</w:t>
       </w:r>
       <w:r>
         <w:t>%, encontrándonos con que todas las líneas de código aparecen en verde.</w:t>
@@ -3512,7 +3566,7 @@
           <w:b/>
           <w:bCs/>
         </w:rPr>
-        <w:t>Sercvice</w:t>
+        <w:t>Service</w:t>
       </w:r>
       <w:proofErr w:type="spellEnd"/>
       <w:r>
@@ -3550,7 +3604,13 @@
       </w:r>
       <w:proofErr w:type="spellEnd"/>
       <w:r>
-        <w:t xml:space="preserve"> log de un contracto por parte de un cliente. Tendremos que asegurarnos de que solo los usuarios con rol cliente puedan visualizar la información los </w:t>
+        <w:t xml:space="preserve"> log de un </w:t>
+      </w:r>
+      <w:r>
+        <w:t>contrato</w:t>
+      </w:r>
+      <w:r>
+        <w:t xml:space="preserve"> por parte de un cliente. Tendremos que asegurarnos de que solo los usuarios con rol cliente puedan visualizar la información los </w:t>
       </w:r>
       <w:proofErr w:type="spellStart"/>
       <w:r>
@@ -3587,7 +3647,10 @@
         <w:t xml:space="preserve">: observamos una cobertura del </w:t>
       </w:r>
       <w:r>
-        <w:t>95,9</w:t>
+        <w:t>95,</w:t>
+      </w:r>
+      <w:r>
+        <w:t>6</w:t>
       </w:r>
       <w:r>
         <w:t>%, encontrándonos con que todas las líneas de código aparecen en verde.</w:t>
@@ -3628,7 +3691,7 @@
           <w:b/>
           <w:bCs/>
         </w:rPr>
-        <w:t>Sercvice</w:t>
+        <w:t>Service</w:t>
       </w:r>
       <w:proofErr w:type="spellEnd"/>
       <w:r>
@@ -3670,7 +3733,13 @@
       </w:r>
       <w:proofErr w:type="spellEnd"/>
       <w:r>
-        <w:t xml:space="preserve"> log de un contracto por parte de un cliente. Tendremos que asegurarnos de que solo los usuarios con rol cliente puedan </w:t>
+        <w:t xml:space="preserve"> log de un </w:t>
+      </w:r>
+      <w:r>
+        <w:t>contrato</w:t>
+      </w:r>
+      <w:r>
+        <w:t xml:space="preserve"> por parte de un cliente. Tendremos que asegurarnos de que solo los usuarios con rol cliente puedan </w:t>
       </w:r>
       <w:r>
         <w:t>actualizar</w:t>
@@ -3785,9 +3854,27 @@
           <w:b/>
           <w:szCs w:val="24"/>
         </w:rPr>
-        <w:t>Análisis de rendimiento de los Test</w:t>
+        <w:t xml:space="preserve">Análisis de rendimiento de los </w:t>
+      </w:r>
+      <w:proofErr w:type="spellStart"/>
+      <w:r>
+        <w:rPr>
+          <w:rFonts w:ascii="Arial Narrow" w:hAnsi="Arial Narrow"/>
+          <w:b/>
+          <w:szCs w:val="24"/>
+        </w:rPr>
+        <w:t>Test</w:t>
       </w:r>
       <w:bookmarkEnd w:id="7"/>
+      <w:r>
+        <w:rPr>
+          <w:rFonts w:ascii="Arial Narrow" w:hAnsi="Arial Narrow"/>
+          <w:b/>
+          <w:szCs w:val="24"/>
+        </w:rPr>
+        <w:t>s</w:t>
+      </w:r>
+      <w:proofErr w:type="spellEnd"/>
     </w:p>
     <w:p>
       <w:pPr>
@@ -3819,10 +3906,10 @@
     <w:p>
       <w:r>
         <w:drawing>
-          <wp:inline distT="0" distB="0" distL="0" distR="0" wp14:anchorId="596F2A15" wp14:editId="17081330">
-            <wp:extent cx="5400040" cy="1909445"/>
+          <wp:inline distT="0" distB="0" distL="0" distR="0" wp14:anchorId="447BFCCF" wp14:editId="5E727E0A">
+            <wp:extent cx="5400040" cy="1759585"/>
             <wp:effectExtent l="0" t="0" r="0" b="0"/>
-            <wp:docPr id="5" name="Imagen 5"/>
+            <wp:docPr id="516338432" name="Imagen 1" descr="Gráfico, Gráfico en cascada&#10;&#10;Descripción generada automáticamente"/>
             <wp:cNvGraphicFramePr>
               <a:graphicFrameLocks xmlns:a="http://schemas.openxmlformats.org/drawingml/2006/main" noChangeAspect="1"/>
             </wp:cNvGraphicFramePr>
@@ -3830,7 +3917,7 @@
               <a:graphicData uri="http://schemas.openxmlformats.org/drawingml/2006/picture">
                 <pic:pic xmlns:pic="http://schemas.openxmlformats.org/drawingml/2006/picture">
                   <pic:nvPicPr>
-                    <pic:cNvPr id="1" name=""/>
+                    <pic:cNvPr id="516338432" name="Imagen 1" descr="Gráfico, Gráfico en cascada&#10;&#10;Descripción generada automáticamente"/>
                     <pic:cNvPicPr/>
                   </pic:nvPicPr>
                   <pic:blipFill>
@@ -3842,7 +3929,7 @@
                   <pic:spPr>
                     <a:xfrm>
                       <a:off x="0" y="0"/>
-                      <a:ext cx="5400040" cy="1909445"/>
+                      <a:ext cx="5400040" cy="1759585"/>
                     </a:xfrm>
                     <a:prstGeom prst="rect">
                       <a:avLst/>
@@ -3885,10 +3972,10 @@
     <w:p>
       <w:r>
         <w:drawing>
-          <wp:inline distT="0" distB="0" distL="0" distR="0" wp14:anchorId="07F16CB9" wp14:editId="79339157">
-            <wp:extent cx="5400040" cy="2003425"/>
-            <wp:effectExtent l="0" t="0" r="0" b="0"/>
-            <wp:docPr id="2" name="Imagen 2"/>
+          <wp:inline distT="0" distB="0" distL="0" distR="0" wp14:anchorId="26185BF4" wp14:editId="7BC91548">
+            <wp:extent cx="5400040" cy="1865630"/>
+            <wp:effectExtent l="0" t="0" r="0" b="1270"/>
+            <wp:docPr id="1222807812" name="Imagen 1" descr="Gráfico&#10;&#10;Descripción generada automáticamente"/>
             <wp:cNvGraphicFramePr>
               <a:graphicFrameLocks xmlns:a="http://schemas.openxmlformats.org/drawingml/2006/main" noChangeAspect="1"/>
             </wp:cNvGraphicFramePr>
@@ -3896,7 +3983,7 @@
               <a:graphicData uri="http://schemas.openxmlformats.org/drawingml/2006/picture">
                 <pic:pic xmlns:pic="http://schemas.openxmlformats.org/drawingml/2006/picture">
                   <pic:nvPicPr>
-                    <pic:cNvPr id="1" name=""/>
+                    <pic:cNvPr id="1222807812" name="Imagen 1" descr="Gráfico&#10;&#10;Descripción generada automáticamente"/>
                     <pic:cNvPicPr/>
                   </pic:nvPicPr>
                   <pic:blipFill>
@@ -3908,7 +3995,7 @@
                   <pic:spPr>
                     <a:xfrm>
                       <a:off x="0" y="0"/>
-                      <a:ext cx="5400040" cy="2003425"/>
+                      <a:ext cx="5400040" cy="1865630"/>
                     </a:xfrm>
                     <a:prstGeom prst="rect">
                       <a:avLst/>
@@ -3932,7 +4019,6 @@
     </w:p>
     <w:p>
       <w:r>
-        <w:lastRenderedPageBreak/>
         <w:t>Para analizar y comparar las dos ejecuciones, usaremos un intervalo de confianza del 95%</w:t>
       </w:r>
     </w:p>
@@ -3970,10 +4056,10 @@
           <w:bCs/>
         </w:rPr>
         <w:drawing>
-          <wp:inline distT="0" distB="0" distL="0" distR="0" wp14:anchorId="1639A6EF" wp14:editId="2B61418A">
-            <wp:extent cx="5400040" cy="1979295"/>
-            <wp:effectExtent l="0" t="0" r="0" b="1905"/>
-            <wp:docPr id="6" name="Imagen 6"/>
+          <wp:inline distT="0" distB="0" distL="0" distR="0" wp14:anchorId="2BAC2ED6" wp14:editId="61CD3491">
+            <wp:extent cx="5400040" cy="2519680"/>
+            <wp:effectExtent l="0" t="0" r="0" b="0"/>
+            <wp:docPr id="681565144" name="Imagen 1" descr="Tabla&#10;&#10;Descripción generada automáticamente"/>
             <wp:cNvGraphicFramePr>
               <a:graphicFrameLocks xmlns:a="http://schemas.openxmlformats.org/drawingml/2006/main" noChangeAspect="1"/>
             </wp:cNvGraphicFramePr>
@@ -3981,7 +4067,7 @@
               <a:graphicData uri="http://schemas.openxmlformats.org/drawingml/2006/picture">
                 <pic:pic xmlns:pic="http://schemas.openxmlformats.org/drawingml/2006/picture">
                   <pic:nvPicPr>
-                    <pic:cNvPr id="1" name=""/>
+                    <pic:cNvPr id="681565144" name="Imagen 1" descr="Tabla&#10;&#10;Descripción generada automáticamente"/>
                     <pic:cNvPicPr/>
                   </pic:nvPicPr>
                   <pic:blipFill>
@@ -3993,7 +4079,7 @@
                   <pic:spPr>
                     <a:xfrm>
                       <a:off x="0" y="0"/>
-                      <a:ext cx="5400040" cy="1979295"/>
+                      <a:ext cx="5400040" cy="2519680"/>
                     </a:xfrm>
                     <a:prstGeom prst="rect">
                       <a:avLst/>
@@ -4054,10 +4140,10 @@
           <w:bCs/>
         </w:rPr>
         <w:drawing>
-          <wp:inline distT="0" distB="0" distL="0" distR="0" wp14:anchorId="0C51110C" wp14:editId="5740FA07">
-            <wp:extent cx="5400040" cy="2009140"/>
-            <wp:effectExtent l="0" t="0" r="0" b="0"/>
-            <wp:docPr id="8" name="Imagen 8"/>
+          <wp:inline distT="0" distB="0" distL="0" distR="0" wp14:anchorId="171991A5" wp14:editId="627C9391">
+            <wp:extent cx="5400040" cy="2679065"/>
+            <wp:effectExtent l="0" t="0" r="0" b="6985"/>
+            <wp:docPr id="1548686903" name="Imagen 1" descr="Aplicación, Tabla, Excel&#10;&#10;Descripción generada automáticamente"/>
             <wp:cNvGraphicFramePr>
               <a:graphicFrameLocks xmlns:a="http://schemas.openxmlformats.org/drawingml/2006/main" noChangeAspect="1"/>
             </wp:cNvGraphicFramePr>
@@ -4065,7 +4151,7 @@
               <a:graphicData uri="http://schemas.openxmlformats.org/drawingml/2006/picture">
                 <pic:pic xmlns:pic="http://schemas.openxmlformats.org/drawingml/2006/picture">
                   <pic:nvPicPr>
-                    <pic:cNvPr id="1" name=""/>
+                    <pic:cNvPr id="1548686903" name="Imagen 1" descr="Aplicación, Tabla, Excel&#10;&#10;Descripción generada automáticamente"/>
                     <pic:cNvPicPr/>
                   </pic:nvPicPr>
                   <pic:blipFill>
@@ -4077,7 +4163,7 @@
                   <pic:spPr>
                     <a:xfrm>
                       <a:off x="0" y="0"/>
-                      <a:ext cx="5400040" cy="2009140"/>
+                      <a:ext cx="5400040" cy="2679065"/>
                     </a:xfrm>
                     <a:prstGeom prst="rect">
                       <a:avLst/>
@@ -4119,12 +4205,14 @@
         <w:ind w:firstLine="0"/>
       </w:pPr>
       <w:r>
-        <w:lastRenderedPageBreak/>
+        <w:rPr>
+          <w:noProof/>
+        </w:rPr>
         <w:drawing>
-          <wp:inline distT="0" distB="0" distL="0" distR="0" wp14:anchorId="64BC0818" wp14:editId="1A705DB4">
-            <wp:extent cx="5400040" cy="2056765"/>
-            <wp:effectExtent l="0" t="0" r="0" b="635"/>
-            <wp:docPr id="10" name="Imagen 10"/>
+          <wp:inline distT="0" distB="0" distL="0" distR="0" wp14:anchorId="4FC19A5D" wp14:editId="5ABA0D2D">
+            <wp:extent cx="5400040" cy="2041525"/>
+            <wp:effectExtent l="0" t="0" r="0" b="0"/>
+            <wp:docPr id="1407266437" name="Imagen 1" descr="Interfaz de usuario gráfica, Aplicación, Tabla&#10;&#10;Descripción generada automáticamente"/>
             <wp:cNvGraphicFramePr>
               <a:graphicFrameLocks xmlns:a="http://schemas.openxmlformats.org/drawingml/2006/main" noChangeAspect="1"/>
             </wp:cNvGraphicFramePr>
@@ -4132,7 +4220,7 @@
               <a:graphicData uri="http://schemas.openxmlformats.org/drawingml/2006/picture">
                 <pic:pic xmlns:pic="http://schemas.openxmlformats.org/drawingml/2006/picture">
                   <pic:nvPicPr>
-                    <pic:cNvPr id="1" name=""/>
+                    <pic:cNvPr id="1407266437" name="Imagen 1" descr="Interfaz de usuario gráfica, Aplicación, Tabla&#10;&#10;Descripción generada automáticamente"/>
                     <pic:cNvPicPr/>
                   </pic:nvPicPr>
                   <pic:blipFill>
@@ -4144,7 +4232,7 @@
                   <pic:spPr>
                     <a:xfrm>
                       <a:off x="0" y="0"/>
-                      <a:ext cx="5400040" cy="2056765"/>
+                      <a:ext cx="5400040" cy="2041525"/>
                     </a:xfrm>
                     <a:prstGeom prst="rect">
                       <a:avLst/>
@@ -4241,10 +4329,16 @@
         <w:t xml:space="preserve"> es </w:t>
       </w:r>
       <w:r>
-        <w:t>0,800909882329139</w:t>
-      </w:r>
-      <w:r>
-        <w:t>, por tanto podemos asegurar que no ha existido una mejora significativa en el rendimiento a</w:t>
+        <w:t>0,761653415</w:t>
+      </w:r>
+      <w:r>
+        <w:t xml:space="preserve">, por </w:t>
+      </w:r>
+      <w:r>
+        <w:t>tanto,</w:t>
+      </w:r>
+      <w:r>
+        <w:t xml:space="preserve"> podemos asegurar que no ha existido una mejora significativa en el rendimiento a</w:t>
       </w:r>
       <w:r>
         <w:t>l</w:t>
@@ -4301,10 +4395,22 @@
     </w:p>
     <w:p>
       <w:r>
-        <w:t>La realización de los test nos da una idea de cómo esta nuestro código en cuanto a rendimiento y cobertura de funcionalidades respecto a las expectativas del cliente.</w:t>
-      </w:r>
-      <w:r>
-        <w:t xml:space="preserve"> Es muy importante seguir la metodología adecuada y ser muy riguroso en la realización de los pasos ya que un mínimo error puede suponer un retraso de varias horas en la realización de los test.</w:t>
+        <w:t xml:space="preserve">La realización de los </w:t>
+      </w:r>
+      <w:r>
+        <w:t>test</w:t>
+      </w:r>
+      <w:r>
+        <w:t xml:space="preserve"> nos da una idea de cómo esta nuestro código en cuanto a rendimiento y cobertura de funcionalidades respecto a las expectativas del cliente.</w:t>
+      </w:r>
+      <w:r>
+        <w:t xml:space="preserve"> Es muy importante seguir la metodología adecuada y ser muy riguroso en la realización de los pasos ya que un mínimo error puede suponer un retraso de varias horas en la realización de los </w:t>
+      </w:r>
+      <w:r>
+        <w:t>test</w:t>
+      </w:r>
+      <w:r>
+        <w:t>.</w:t>
       </w:r>
     </w:p>
     <w:p>
@@ -4352,7 +4458,7 @@
 </file>
 
 <file path=word/endnotes.xml><?xml version="1.0" encoding="utf-8"?>
-<w:endnotes xmlns:wpc="http://schemas.microsoft.com/office/word/2010/wordprocessingCanvas" xmlns:cx="http://schemas.microsoft.com/office/drawing/2014/chartex" xmlns:cx1="http://schemas.microsoft.com/office/drawing/2015/9/8/chartex" xmlns:cx2="http://schemas.microsoft.com/office/drawing/2015/10/21/chartex" xmlns:cx3="http://schemas.microsoft.com/office/drawing/2016/5/9/chartex" xmlns:cx4="http://schemas.microsoft.com/office/drawing/2016/5/10/chartex" xmlns:cx5="http://schemas.microsoft.com/office/drawing/2016/5/11/chartex" xmlns:cx6="http://schemas.microsoft.com/office/drawing/2016/5/12/chartex" xmlns:cx7="http://schemas.microsoft.com/office/drawing/2016/5/13/chartex" xmlns:cx8="http://schemas.microsoft.com/office/drawing/2016/5/14/chartex" xmlns:mc="http://schemas.openxmlformats.org/markup-compatibility/2006" xmlns:aink="http://schemas.microsoft.com/office/drawing/2016/ink" xmlns:am3d="http://schemas.microsoft.com/office/drawing/2017/model3d" xmlns:o="urn:schemas-microsoft-com:office:office" xmlns:r="http://schemas.openxmlformats.org/officeDocument/2006/relationships" xmlns:m="http://schemas.openxmlformats.org/officeDocument/2006/math" xmlns:v="urn:schemas-microsoft-com:vml" xmlns:wp14="http://schemas.microsoft.com/office/word/2010/wordprocessingDrawing" xmlns:wp="http://schemas.openxmlformats.org/drawingml/2006/wordprocessingDrawing" xmlns:w10="urn:schemas-microsoft-com:office:word" xmlns:w="http://schemas.openxmlformats.org/wordprocessingml/2006/main" xmlns:w14="http://schemas.microsoft.com/office/word/2010/wordml" xmlns:w15="http://schemas.microsoft.com/office/word/2012/wordml" xmlns:w16cex="http://schemas.microsoft.com/office/word/2018/wordml/cex" xmlns:w16cid="http://schemas.microsoft.com/office/word/2016/wordml/cid" xmlns:w16="http://schemas.microsoft.com/office/word/2018/wordml" xmlns:w16sdtdh="http://schemas.microsoft.com/office/word/2020/wordml/sdtdatahash" xmlns:w16se="http://schemas.microsoft.com/office/word/2015/wordml/symex" xmlns:wpg="http://schemas.microsoft.com/office/word/2010/wordprocessingGroup" xmlns:wpi="http://schemas.microsoft.com/office/word/2010/wordprocessingInk" xmlns:wne="http://schemas.microsoft.com/office/word/2006/wordml" xmlns:wps="http://schemas.microsoft.com/office/word/2010/wordprocessingShape" mc:Ignorable="w14 w15 w16se w16cid w16 w16cex w16sdtdh wp14">
+<w:endnotes xmlns:wpc="http://schemas.microsoft.com/office/word/2010/wordprocessingCanvas" xmlns:cx="http://schemas.microsoft.com/office/drawing/2014/chartex" xmlns:cx1="http://schemas.microsoft.com/office/drawing/2015/9/8/chartex" xmlns:cx2="http://schemas.microsoft.com/office/drawing/2015/10/21/chartex" xmlns:cx3="http://schemas.microsoft.com/office/drawing/2016/5/9/chartex" xmlns:cx4="http://schemas.microsoft.com/office/drawing/2016/5/10/chartex" xmlns:cx5="http://schemas.microsoft.com/office/drawing/2016/5/11/chartex" xmlns:cx6="http://schemas.microsoft.com/office/drawing/2016/5/12/chartex" xmlns:cx7="http://schemas.microsoft.com/office/drawing/2016/5/13/chartex" xmlns:cx8="http://schemas.microsoft.com/office/drawing/2016/5/14/chartex" xmlns:mc="http://schemas.openxmlformats.org/markup-compatibility/2006" xmlns:aink="http://schemas.microsoft.com/office/drawing/2016/ink" xmlns:am3d="http://schemas.microsoft.com/office/drawing/2017/model3d" xmlns:o="urn:schemas-microsoft-com:office:office" xmlns:oel="http://schemas.microsoft.com/office/2019/extlst" xmlns:r="http://schemas.openxmlformats.org/officeDocument/2006/relationships" xmlns:m="http://schemas.openxmlformats.org/officeDocument/2006/math" xmlns:v="urn:schemas-microsoft-com:vml" xmlns:wp14="http://schemas.microsoft.com/office/word/2010/wordprocessingDrawing" xmlns:wp="http://schemas.openxmlformats.org/drawingml/2006/wordprocessingDrawing" xmlns:w10="urn:schemas-microsoft-com:office:word" xmlns:w="http://schemas.openxmlformats.org/wordprocessingml/2006/main" xmlns:w14="http://schemas.microsoft.com/office/word/2010/wordml" xmlns:w15="http://schemas.microsoft.com/office/word/2012/wordml" xmlns:w16cex="http://schemas.microsoft.com/office/word/2018/wordml/cex" xmlns:w16cid="http://schemas.microsoft.com/office/word/2016/wordml/cid" xmlns:w16="http://schemas.microsoft.com/office/word/2018/wordml" xmlns:w16du="http://schemas.microsoft.com/office/word/2023/wordml/word16du" xmlns:w16sdtdh="http://schemas.microsoft.com/office/word/2020/wordml/sdtdatahash" xmlns:w16se="http://schemas.microsoft.com/office/word/2015/wordml/symex" xmlns:wpg="http://schemas.microsoft.com/office/word/2010/wordprocessingGroup" xmlns:wpi="http://schemas.microsoft.com/office/word/2010/wordprocessingInk" xmlns:wne="http://schemas.microsoft.com/office/word/2006/wordml" xmlns:wps="http://schemas.microsoft.com/office/word/2010/wordprocessingShape" mc:Ignorable="w14 w15 w16se w16cid w16 w16cex w16sdtdh w16du wp14">
   <w:endnote w:type="separator" w:id="-1">
     <w:p>
       <w:r>
@@ -4371,7 +4477,7 @@
 </file>
 
 <file path=word/footer1.xml><?xml version="1.0" encoding="utf-8"?>
-<w:ftr xmlns:wpc="http://schemas.microsoft.com/office/word/2010/wordprocessingCanvas" xmlns:cx="http://schemas.microsoft.com/office/drawing/2014/chartex" xmlns:cx1="http://schemas.microsoft.com/office/drawing/2015/9/8/chartex" xmlns:cx2="http://schemas.microsoft.com/office/drawing/2015/10/21/chartex" xmlns:cx3="http://schemas.microsoft.com/office/drawing/2016/5/9/chartex" xmlns:cx4="http://schemas.microsoft.com/office/drawing/2016/5/10/chartex" xmlns:cx5="http://schemas.microsoft.com/office/drawing/2016/5/11/chartex" xmlns:cx6="http://schemas.microsoft.com/office/drawing/2016/5/12/chartex" xmlns:cx7="http://schemas.microsoft.com/office/drawing/2016/5/13/chartex" xmlns:cx8="http://schemas.microsoft.com/office/drawing/2016/5/14/chartex" xmlns:mc="http://schemas.openxmlformats.org/markup-compatibility/2006" xmlns:aink="http://schemas.microsoft.com/office/drawing/2016/ink" xmlns:am3d="http://schemas.microsoft.com/office/drawing/2017/model3d" xmlns:o="urn:schemas-microsoft-com:office:office" xmlns:r="http://schemas.openxmlformats.org/officeDocument/2006/relationships" xmlns:m="http://schemas.openxmlformats.org/officeDocument/2006/math" xmlns:v="urn:schemas-microsoft-com:vml" xmlns:wp14="http://schemas.microsoft.com/office/word/2010/wordprocessingDrawing" xmlns:wp="http://schemas.openxmlformats.org/drawingml/2006/wordprocessingDrawing" xmlns:w10="urn:schemas-microsoft-com:office:word" xmlns:w="http://schemas.openxmlformats.org/wordprocessingml/2006/main" xmlns:w14="http://schemas.microsoft.com/office/word/2010/wordml" xmlns:w15="http://schemas.microsoft.com/office/word/2012/wordml" xmlns:w16cex="http://schemas.microsoft.com/office/word/2018/wordml/cex" xmlns:w16cid="http://schemas.microsoft.com/office/word/2016/wordml/cid" xmlns:w16="http://schemas.microsoft.com/office/word/2018/wordml" xmlns:w16sdtdh="http://schemas.microsoft.com/office/word/2020/wordml/sdtdatahash" xmlns:w16se="http://schemas.microsoft.com/office/word/2015/wordml/symex" xmlns:wpg="http://schemas.microsoft.com/office/word/2010/wordprocessingGroup" xmlns:wpi="http://schemas.microsoft.com/office/word/2010/wordprocessingInk" xmlns:wne="http://schemas.microsoft.com/office/word/2006/wordml" xmlns:wps="http://schemas.microsoft.com/office/word/2010/wordprocessingShape" mc:Ignorable="w14 w15 w16se w16cid w16 w16cex w16sdtdh wp14">
+<w:ftr xmlns:wpc="http://schemas.microsoft.com/office/word/2010/wordprocessingCanvas" xmlns:cx="http://schemas.microsoft.com/office/drawing/2014/chartex" xmlns:cx1="http://schemas.microsoft.com/office/drawing/2015/9/8/chartex" xmlns:cx2="http://schemas.microsoft.com/office/drawing/2015/10/21/chartex" xmlns:cx3="http://schemas.microsoft.com/office/drawing/2016/5/9/chartex" xmlns:cx4="http://schemas.microsoft.com/office/drawing/2016/5/10/chartex" xmlns:cx5="http://schemas.microsoft.com/office/drawing/2016/5/11/chartex" xmlns:cx6="http://schemas.microsoft.com/office/drawing/2016/5/12/chartex" xmlns:cx7="http://schemas.microsoft.com/office/drawing/2016/5/13/chartex" xmlns:cx8="http://schemas.microsoft.com/office/drawing/2016/5/14/chartex" xmlns:mc="http://schemas.openxmlformats.org/markup-compatibility/2006" xmlns:aink="http://schemas.microsoft.com/office/drawing/2016/ink" xmlns:am3d="http://schemas.microsoft.com/office/drawing/2017/model3d" xmlns:o="urn:schemas-microsoft-com:office:office" xmlns:oel="http://schemas.microsoft.com/office/2019/extlst" xmlns:r="http://schemas.openxmlformats.org/officeDocument/2006/relationships" xmlns:m="http://schemas.openxmlformats.org/officeDocument/2006/math" xmlns:v="urn:schemas-microsoft-com:vml" xmlns:wp14="http://schemas.microsoft.com/office/word/2010/wordprocessingDrawing" xmlns:wp="http://schemas.openxmlformats.org/drawingml/2006/wordprocessingDrawing" xmlns:w10="urn:schemas-microsoft-com:office:word" xmlns:w="http://schemas.openxmlformats.org/wordprocessingml/2006/main" xmlns:w14="http://schemas.microsoft.com/office/word/2010/wordml" xmlns:w15="http://schemas.microsoft.com/office/word/2012/wordml" xmlns:w16cex="http://schemas.microsoft.com/office/word/2018/wordml/cex" xmlns:w16cid="http://schemas.microsoft.com/office/word/2016/wordml/cid" xmlns:w16="http://schemas.microsoft.com/office/word/2018/wordml" xmlns:w16du="http://schemas.microsoft.com/office/word/2023/wordml/word16du" xmlns:w16sdtdh="http://schemas.microsoft.com/office/word/2020/wordml/sdtdatahash" xmlns:w16se="http://schemas.microsoft.com/office/word/2015/wordml/symex" xmlns:wpg="http://schemas.microsoft.com/office/word/2010/wordprocessingGroup" xmlns:wpi="http://schemas.microsoft.com/office/word/2010/wordprocessingInk" xmlns:wne="http://schemas.microsoft.com/office/word/2006/wordml" xmlns:wps="http://schemas.microsoft.com/office/word/2010/wordprocessingShape" mc:Ignorable="w14 w15 w16se w16cid w16 w16cex w16sdtdh w16du wp14">
   <w:p>
     <w:pPr>
       <w:pStyle w:val="Piedepgina"/>
@@ -4466,7 +4572,7 @@
 </file>
 
 <file path=word/footnotes.xml><?xml version="1.0" encoding="utf-8"?>
-<w:footnotes xmlns:wpc="http://schemas.microsoft.com/office/word/2010/wordprocessingCanvas" xmlns:cx="http://schemas.microsoft.com/office/drawing/2014/chartex" xmlns:cx1="http://schemas.microsoft.com/office/drawing/2015/9/8/chartex" xmlns:cx2="http://schemas.microsoft.com/office/drawing/2015/10/21/chartex" xmlns:cx3="http://schemas.microsoft.com/office/drawing/2016/5/9/chartex" xmlns:cx4="http://schemas.microsoft.com/office/drawing/2016/5/10/chartex" xmlns:cx5="http://schemas.microsoft.com/office/drawing/2016/5/11/chartex" xmlns:cx6="http://schemas.microsoft.com/office/drawing/2016/5/12/chartex" xmlns:cx7="http://schemas.microsoft.com/office/drawing/2016/5/13/chartex" xmlns:cx8="http://schemas.microsoft.com/office/drawing/2016/5/14/chartex" xmlns:mc="http://schemas.openxmlformats.org/markup-compatibility/2006" xmlns:aink="http://schemas.microsoft.com/office/drawing/2016/ink" xmlns:am3d="http://schemas.microsoft.com/office/drawing/2017/model3d" xmlns:o="urn:schemas-microsoft-com:office:office" xmlns:r="http://schemas.openxmlformats.org/officeDocument/2006/relationships" xmlns:m="http://schemas.openxmlformats.org/officeDocument/2006/math" xmlns:v="urn:schemas-microsoft-com:vml" xmlns:wp14="http://schemas.microsoft.com/office/word/2010/wordprocessingDrawing" xmlns:wp="http://schemas.openxmlformats.org/drawingml/2006/wordprocessingDrawing" xmlns:w10="urn:schemas-microsoft-com:office:word" xmlns:w="http://schemas.openxmlformats.org/wordprocessingml/2006/main" xmlns:w14="http://schemas.microsoft.com/office/word/2010/wordml" xmlns:w15="http://schemas.microsoft.com/office/word/2012/wordml" xmlns:w16cex="http://schemas.microsoft.com/office/word/2018/wordml/cex" xmlns:w16cid="http://schemas.microsoft.com/office/word/2016/wordml/cid" xmlns:w16="http://schemas.microsoft.com/office/word/2018/wordml" xmlns:w16sdtdh="http://schemas.microsoft.com/office/word/2020/wordml/sdtdatahash" xmlns:w16se="http://schemas.microsoft.com/office/word/2015/wordml/symex" xmlns:wpg="http://schemas.microsoft.com/office/word/2010/wordprocessingGroup" xmlns:wpi="http://schemas.microsoft.com/office/word/2010/wordprocessingInk" xmlns:wne="http://schemas.microsoft.com/office/word/2006/wordml" xmlns:wps="http://schemas.microsoft.com/office/word/2010/wordprocessingShape" mc:Ignorable="w14 w15 w16se w16cid w16 w16cex w16sdtdh wp14">
+<w:footnotes xmlns:wpc="http://schemas.microsoft.com/office/word/2010/wordprocessingCanvas" xmlns:cx="http://schemas.microsoft.com/office/drawing/2014/chartex" xmlns:cx1="http://schemas.microsoft.com/office/drawing/2015/9/8/chartex" xmlns:cx2="http://schemas.microsoft.com/office/drawing/2015/10/21/chartex" xmlns:cx3="http://schemas.microsoft.com/office/drawing/2016/5/9/chartex" xmlns:cx4="http://schemas.microsoft.com/office/drawing/2016/5/10/chartex" xmlns:cx5="http://schemas.microsoft.com/office/drawing/2016/5/11/chartex" xmlns:cx6="http://schemas.microsoft.com/office/drawing/2016/5/12/chartex" xmlns:cx7="http://schemas.microsoft.com/office/drawing/2016/5/13/chartex" xmlns:cx8="http://schemas.microsoft.com/office/drawing/2016/5/14/chartex" xmlns:mc="http://schemas.openxmlformats.org/markup-compatibility/2006" xmlns:aink="http://schemas.microsoft.com/office/drawing/2016/ink" xmlns:am3d="http://schemas.microsoft.com/office/drawing/2017/model3d" xmlns:o="urn:schemas-microsoft-com:office:office" xmlns:oel="http://schemas.microsoft.com/office/2019/extlst" xmlns:r="http://schemas.openxmlformats.org/officeDocument/2006/relationships" xmlns:m="http://schemas.openxmlformats.org/officeDocument/2006/math" xmlns:v="urn:schemas-microsoft-com:vml" xmlns:wp14="http://schemas.microsoft.com/office/word/2010/wordprocessingDrawing" xmlns:wp="http://schemas.openxmlformats.org/drawingml/2006/wordprocessingDrawing" xmlns:w10="urn:schemas-microsoft-com:office:word" xmlns:w="http://schemas.openxmlformats.org/wordprocessingml/2006/main" xmlns:w14="http://schemas.microsoft.com/office/word/2010/wordml" xmlns:w15="http://schemas.microsoft.com/office/word/2012/wordml" xmlns:w16cex="http://schemas.microsoft.com/office/word/2018/wordml/cex" xmlns:w16cid="http://schemas.microsoft.com/office/word/2016/wordml/cid" xmlns:w16="http://schemas.microsoft.com/office/word/2018/wordml" xmlns:w16du="http://schemas.microsoft.com/office/word/2023/wordml/word16du" xmlns:w16sdtdh="http://schemas.microsoft.com/office/word/2020/wordml/sdtdatahash" xmlns:w16se="http://schemas.microsoft.com/office/word/2015/wordml/symex" xmlns:wpg="http://schemas.microsoft.com/office/word/2010/wordprocessingGroup" xmlns:wpi="http://schemas.microsoft.com/office/word/2010/wordprocessingInk" xmlns:wne="http://schemas.microsoft.com/office/word/2006/wordml" xmlns:wps="http://schemas.microsoft.com/office/word/2010/wordprocessingShape" mc:Ignorable="w14 w15 w16se w16cid w16 w16cex w16sdtdh w16du wp14">
   <w:footnote w:type="separator" w:id="-1">
     <w:p>
       <w:r>
@@ -4485,7 +4591,7 @@
 </file>
 
 <file path=word/header1.xml><?xml version="1.0" encoding="utf-8"?>
-<w:hdr xmlns:wpc="http://schemas.microsoft.com/office/word/2010/wordprocessingCanvas" xmlns:cx="http://schemas.microsoft.com/office/drawing/2014/chartex" xmlns:cx1="http://schemas.microsoft.com/office/drawing/2015/9/8/chartex" xmlns:cx2="http://schemas.microsoft.com/office/drawing/2015/10/21/chartex" xmlns:cx3="http://schemas.microsoft.com/office/drawing/2016/5/9/chartex" xmlns:cx4="http://schemas.microsoft.com/office/drawing/2016/5/10/chartex" xmlns:cx5="http://schemas.microsoft.com/office/drawing/2016/5/11/chartex" xmlns:cx6="http://schemas.microsoft.com/office/drawing/2016/5/12/chartex" xmlns:cx7="http://schemas.microsoft.com/office/drawing/2016/5/13/chartex" xmlns:cx8="http://schemas.microsoft.com/office/drawing/2016/5/14/chartex" xmlns:mc="http://schemas.openxmlformats.org/markup-compatibility/2006" xmlns:aink="http://schemas.microsoft.com/office/drawing/2016/ink" xmlns:am3d="http://schemas.microsoft.com/office/drawing/2017/model3d" xmlns:o="urn:schemas-microsoft-com:office:office" xmlns:r="http://schemas.openxmlformats.org/officeDocument/2006/relationships" xmlns:m="http://schemas.openxmlformats.org/officeDocument/2006/math" xmlns:v="urn:schemas-microsoft-com:vml" xmlns:wp14="http://schemas.microsoft.com/office/word/2010/wordprocessingDrawing" xmlns:wp="http://schemas.openxmlformats.org/drawingml/2006/wordprocessingDrawing" xmlns:w10="urn:schemas-microsoft-com:office:word" xmlns:w="http://schemas.openxmlformats.org/wordprocessingml/2006/main" xmlns:w14="http://schemas.microsoft.com/office/word/2010/wordml" xmlns:w15="http://schemas.microsoft.com/office/word/2012/wordml" xmlns:w16cex="http://schemas.microsoft.com/office/word/2018/wordml/cex" xmlns:w16cid="http://schemas.microsoft.com/office/word/2016/wordml/cid" xmlns:w16="http://schemas.microsoft.com/office/word/2018/wordml" xmlns:w16sdtdh="http://schemas.microsoft.com/office/word/2020/wordml/sdtdatahash" xmlns:w16se="http://schemas.microsoft.com/office/word/2015/wordml/symex" xmlns:wpg="http://schemas.microsoft.com/office/word/2010/wordprocessingGroup" xmlns:wpi="http://schemas.microsoft.com/office/word/2010/wordprocessingInk" xmlns:wne="http://schemas.microsoft.com/office/word/2006/wordml" xmlns:wps="http://schemas.microsoft.com/office/word/2010/wordprocessingShape" mc:Ignorable="w14 w15 w16se w16cid w16 w16cex w16sdtdh wp14">
+<w:hdr xmlns:wpc="http://schemas.microsoft.com/office/word/2010/wordprocessingCanvas" xmlns:cx="http://schemas.microsoft.com/office/drawing/2014/chartex" xmlns:cx1="http://schemas.microsoft.com/office/drawing/2015/9/8/chartex" xmlns:cx2="http://schemas.microsoft.com/office/drawing/2015/10/21/chartex" xmlns:cx3="http://schemas.microsoft.com/office/drawing/2016/5/9/chartex" xmlns:cx4="http://schemas.microsoft.com/office/drawing/2016/5/10/chartex" xmlns:cx5="http://schemas.microsoft.com/office/drawing/2016/5/11/chartex" xmlns:cx6="http://schemas.microsoft.com/office/drawing/2016/5/12/chartex" xmlns:cx7="http://schemas.microsoft.com/office/drawing/2016/5/13/chartex" xmlns:cx8="http://schemas.microsoft.com/office/drawing/2016/5/14/chartex" xmlns:mc="http://schemas.openxmlformats.org/markup-compatibility/2006" xmlns:aink="http://schemas.microsoft.com/office/drawing/2016/ink" xmlns:am3d="http://schemas.microsoft.com/office/drawing/2017/model3d" xmlns:o="urn:schemas-microsoft-com:office:office" xmlns:oel="http://schemas.microsoft.com/office/2019/extlst" xmlns:r="http://schemas.openxmlformats.org/officeDocument/2006/relationships" xmlns:m="http://schemas.openxmlformats.org/officeDocument/2006/math" xmlns:v="urn:schemas-microsoft-com:vml" xmlns:wp14="http://schemas.microsoft.com/office/word/2010/wordprocessingDrawing" xmlns:wp="http://schemas.openxmlformats.org/drawingml/2006/wordprocessingDrawing" xmlns:w10="urn:schemas-microsoft-com:office:word" xmlns:w="http://schemas.openxmlformats.org/wordprocessingml/2006/main" xmlns:w14="http://schemas.microsoft.com/office/word/2010/wordml" xmlns:w15="http://schemas.microsoft.com/office/word/2012/wordml" xmlns:w16cex="http://schemas.microsoft.com/office/word/2018/wordml/cex" xmlns:w16cid="http://schemas.microsoft.com/office/word/2016/wordml/cid" xmlns:w16="http://schemas.microsoft.com/office/word/2018/wordml" xmlns:w16du="http://schemas.microsoft.com/office/word/2023/wordml/word16du" xmlns:w16sdtdh="http://schemas.microsoft.com/office/word/2020/wordml/sdtdatahash" xmlns:w16se="http://schemas.microsoft.com/office/word/2015/wordml/symex" xmlns:wpg="http://schemas.microsoft.com/office/word/2010/wordprocessingGroup" xmlns:wpi="http://schemas.microsoft.com/office/word/2010/wordprocessingInk" xmlns:wne="http://schemas.microsoft.com/office/word/2006/wordml" xmlns:wps="http://schemas.microsoft.com/office/word/2010/wordprocessingShape" mc:Ignorable="w14 w15 w16se w16cid w16 w16cex w16sdtdh w16du wp14">
   <w:tbl>
     <w:tblPr>
       <w:tblW w:w="8755" w:type="dxa"/>
@@ -4639,7 +4745,7 @@
 </file>
 
 <file path=word/header2.xml><?xml version="1.0" encoding="utf-8"?>
-<w:hdr xmlns:wpc="http://schemas.microsoft.com/office/word/2010/wordprocessingCanvas" xmlns:cx="http://schemas.microsoft.com/office/drawing/2014/chartex" xmlns:cx1="http://schemas.microsoft.com/office/drawing/2015/9/8/chartex" xmlns:cx2="http://schemas.microsoft.com/office/drawing/2015/10/21/chartex" xmlns:cx3="http://schemas.microsoft.com/office/drawing/2016/5/9/chartex" xmlns:cx4="http://schemas.microsoft.com/office/drawing/2016/5/10/chartex" xmlns:cx5="http://schemas.microsoft.com/office/drawing/2016/5/11/chartex" xmlns:cx6="http://schemas.microsoft.com/office/drawing/2016/5/12/chartex" xmlns:cx7="http://schemas.microsoft.com/office/drawing/2016/5/13/chartex" xmlns:cx8="http://schemas.microsoft.com/office/drawing/2016/5/14/chartex" xmlns:mc="http://schemas.openxmlformats.org/markup-compatibility/2006" xmlns:aink="http://schemas.microsoft.com/office/drawing/2016/ink" xmlns:am3d="http://schemas.microsoft.com/office/drawing/2017/model3d" xmlns:o="urn:schemas-microsoft-com:office:office" xmlns:r="http://schemas.openxmlformats.org/officeDocument/2006/relationships" xmlns:m="http://schemas.openxmlformats.org/officeDocument/2006/math" xmlns:v="urn:schemas-microsoft-com:vml" xmlns:wp14="http://schemas.microsoft.com/office/word/2010/wordprocessingDrawing" xmlns:wp="http://schemas.openxmlformats.org/drawingml/2006/wordprocessingDrawing" xmlns:w10="urn:schemas-microsoft-com:office:word" xmlns:w="http://schemas.openxmlformats.org/wordprocessingml/2006/main" xmlns:w14="http://schemas.microsoft.com/office/word/2010/wordml" xmlns:w15="http://schemas.microsoft.com/office/word/2012/wordml" xmlns:w16cex="http://schemas.microsoft.com/office/word/2018/wordml/cex" xmlns:w16cid="http://schemas.microsoft.com/office/word/2016/wordml/cid" xmlns:w16="http://schemas.microsoft.com/office/word/2018/wordml" xmlns:w16sdtdh="http://schemas.microsoft.com/office/word/2020/wordml/sdtdatahash" xmlns:w16se="http://schemas.microsoft.com/office/word/2015/wordml/symex" xmlns:wpg="http://schemas.microsoft.com/office/word/2010/wordprocessingGroup" xmlns:wpi="http://schemas.microsoft.com/office/word/2010/wordprocessingInk" xmlns:wne="http://schemas.microsoft.com/office/word/2006/wordml" xmlns:wps="http://schemas.microsoft.com/office/word/2010/wordprocessingShape" mc:Ignorable="w14 w15 w16se w16cid w16 w16cex w16sdtdh wp14">
+<w:hdr xmlns:wpc="http://schemas.microsoft.com/office/word/2010/wordprocessingCanvas" xmlns:cx="http://schemas.microsoft.com/office/drawing/2014/chartex" xmlns:cx1="http://schemas.microsoft.com/office/drawing/2015/9/8/chartex" xmlns:cx2="http://schemas.microsoft.com/office/drawing/2015/10/21/chartex" xmlns:cx3="http://schemas.microsoft.com/office/drawing/2016/5/9/chartex" xmlns:cx4="http://schemas.microsoft.com/office/drawing/2016/5/10/chartex" xmlns:cx5="http://schemas.microsoft.com/office/drawing/2016/5/11/chartex" xmlns:cx6="http://schemas.microsoft.com/office/drawing/2016/5/12/chartex" xmlns:cx7="http://schemas.microsoft.com/office/drawing/2016/5/13/chartex" xmlns:cx8="http://schemas.microsoft.com/office/drawing/2016/5/14/chartex" xmlns:mc="http://schemas.openxmlformats.org/markup-compatibility/2006" xmlns:aink="http://schemas.microsoft.com/office/drawing/2016/ink" xmlns:am3d="http://schemas.microsoft.com/office/drawing/2017/model3d" xmlns:o="urn:schemas-microsoft-com:office:office" xmlns:oel="http://schemas.microsoft.com/office/2019/extlst" xmlns:r="http://schemas.openxmlformats.org/officeDocument/2006/relationships" xmlns:m="http://schemas.openxmlformats.org/officeDocument/2006/math" xmlns:v="urn:schemas-microsoft-com:vml" xmlns:wp14="http://schemas.microsoft.com/office/word/2010/wordprocessingDrawing" xmlns:wp="http://schemas.openxmlformats.org/drawingml/2006/wordprocessingDrawing" xmlns:w10="urn:schemas-microsoft-com:office:word" xmlns:w="http://schemas.openxmlformats.org/wordprocessingml/2006/main" xmlns:w14="http://schemas.microsoft.com/office/word/2010/wordml" xmlns:w15="http://schemas.microsoft.com/office/word/2012/wordml" xmlns:w16cex="http://schemas.microsoft.com/office/word/2018/wordml/cex" xmlns:w16cid="http://schemas.microsoft.com/office/word/2016/wordml/cid" xmlns:w16="http://schemas.microsoft.com/office/word/2018/wordml" xmlns:w16du="http://schemas.microsoft.com/office/word/2023/wordml/word16du" xmlns:w16sdtdh="http://schemas.microsoft.com/office/word/2020/wordml/sdtdatahash" xmlns:w16se="http://schemas.microsoft.com/office/word/2015/wordml/symex" xmlns:wpg="http://schemas.microsoft.com/office/word/2010/wordprocessingGroup" xmlns:wpi="http://schemas.microsoft.com/office/word/2010/wordprocessingInk" xmlns:wne="http://schemas.microsoft.com/office/word/2006/wordml" xmlns:wps="http://schemas.microsoft.com/office/word/2010/wordprocessingShape" mc:Ignorable="w14 w15 w16se w16cid w16 w16cex w16sdtdh w16du wp14">
   <w:tbl>
     <w:tblPr>
       <w:tblW w:w="8755" w:type="dxa"/>
@@ -4787,7 +4893,7 @@
 </file>
 
 <file path=word/numbering.xml><?xml version="1.0" encoding="utf-8"?>
-<w:numbering xmlns:wpc="http://schemas.microsoft.com/office/word/2010/wordprocessingCanvas" xmlns:cx="http://schemas.microsoft.com/office/drawing/2014/chartex" xmlns:cx1="http://schemas.microsoft.com/office/drawing/2015/9/8/chartex" xmlns:cx2="http://schemas.microsoft.com/office/drawing/2015/10/21/chartex" xmlns:cx3="http://schemas.microsoft.com/office/drawing/2016/5/9/chartex" xmlns:cx4="http://schemas.microsoft.com/office/drawing/2016/5/10/chartex" xmlns:cx5="http://schemas.microsoft.com/office/drawing/2016/5/11/chartex" xmlns:cx6="http://schemas.microsoft.com/office/drawing/2016/5/12/chartex" xmlns:cx7="http://schemas.microsoft.com/office/drawing/2016/5/13/chartex" xmlns:cx8="http://schemas.microsoft.com/office/drawing/2016/5/14/chartex" xmlns:mc="http://schemas.openxmlformats.org/markup-compatibility/2006" xmlns:aink="http://schemas.microsoft.com/office/drawing/2016/ink" xmlns:am3d="http://schemas.microsoft.com/office/drawing/2017/model3d" xmlns:o="urn:schemas-microsoft-com:office:office" xmlns:r="http://schemas.openxmlformats.org/officeDocument/2006/relationships" xmlns:m="http://schemas.openxmlformats.org/officeDocument/2006/math" xmlns:v="urn:schemas-microsoft-com:vml" xmlns:wp14="http://schemas.microsoft.com/office/word/2010/wordprocessingDrawing" xmlns:wp="http://schemas.openxmlformats.org/drawingml/2006/wordprocessingDrawing" xmlns:w10="urn:schemas-microsoft-com:office:word" xmlns:w="http://schemas.openxmlformats.org/wordprocessingml/2006/main" xmlns:w14="http://schemas.microsoft.com/office/word/2010/wordml" xmlns:w15="http://schemas.microsoft.com/office/word/2012/wordml" xmlns:w16cex="http://schemas.microsoft.com/office/word/2018/wordml/cex" xmlns:w16cid="http://schemas.microsoft.com/office/word/2016/wordml/cid" xmlns:w16="http://schemas.microsoft.com/office/word/2018/wordml" xmlns:w16sdtdh="http://schemas.microsoft.com/office/word/2020/wordml/sdtdatahash" xmlns:w16se="http://schemas.microsoft.com/office/word/2015/wordml/symex" xmlns:wpg="http://schemas.microsoft.com/office/word/2010/wordprocessingGroup" xmlns:wpi="http://schemas.microsoft.com/office/word/2010/wordprocessingInk" xmlns:wne="http://schemas.microsoft.com/office/word/2006/wordml" xmlns:wps="http://schemas.microsoft.com/office/word/2010/wordprocessingShape" mc:Ignorable="w14 w15 w16se w16cid w16 w16cex w16sdtdh wp14">
+<w:numbering xmlns:wpc="http://schemas.microsoft.com/office/word/2010/wordprocessingCanvas" xmlns:cx="http://schemas.microsoft.com/office/drawing/2014/chartex" xmlns:cx1="http://schemas.microsoft.com/office/drawing/2015/9/8/chartex" xmlns:cx2="http://schemas.microsoft.com/office/drawing/2015/10/21/chartex" xmlns:cx3="http://schemas.microsoft.com/office/drawing/2016/5/9/chartex" xmlns:cx4="http://schemas.microsoft.com/office/drawing/2016/5/10/chartex" xmlns:cx5="http://schemas.microsoft.com/office/drawing/2016/5/11/chartex" xmlns:cx6="http://schemas.microsoft.com/office/drawing/2016/5/12/chartex" xmlns:cx7="http://schemas.microsoft.com/office/drawing/2016/5/13/chartex" xmlns:cx8="http://schemas.microsoft.com/office/drawing/2016/5/14/chartex" xmlns:mc="http://schemas.openxmlformats.org/markup-compatibility/2006" xmlns:aink="http://schemas.microsoft.com/office/drawing/2016/ink" xmlns:am3d="http://schemas.microsoft.com/office/drawing/2017/model3d" xmlns:o="urn:schemas-microsoft-com:office:office" xmlns:oel="http://schemas.microsoft.com/office/2019/extlst" xmlns:r="http://schemas.openxmlformats.org/officeDocument/2006/relationships" xmlns:m="http://schemas.openxmlformats.org/officeDocument/2006/math" xmlns:v="urn:schemas-microsoft-com:vml" xmlns:wp14="http://schemas.microsoft.com/office/word/2010/wordprocessingDrawing" xmlns:wp="http://schemas.openxmlformats.org/drawingml/2006/wordprocessingDrawing" xmlns:w10="urn:schemas-microsoft-com:office:word" xmlns:w="http://schemas.openxmlformats.org/wordprocessingml/2006/main" xmlns:w14="http://schemas.microsoft.com/office/word/2010/wordml" xmlns:w15="http://schemas.microsoft.com/office/word/2012/wordml" xmlns:w16cex="http://schemas.microsoft.com/office/word/2018/wordml/cex" xmlns:w16cid="http://schemas.microsoft.com/office/word/2016/wordml/cid" xmlns:w16="http://schemas.microsoft.com/office/word/2018/wordml" xmlns:w16du="http://schemas.microsoft.com/office/word/2023/wordml/word16du" xmlns:w16sdtdh="http://schemas.microsoft.com/office/word/2020/wordml/sdtdatahash" xmlns:w16se="http://schemas.microsoft.com/office/word/2015/wordml/symex" xmlns:wpg="http://schemas.microsoft.com/office/word/2010/wordprocessingGroup" xmlns:wpi="http://schemas.microsoft.com/office/word/2010/wordprocessingInk" xmlns:wne="http://schemas.microsoft.com/office/word/2006/wordml" xmlns:wps="http://schemas.microsoft.com/office/word/2010/wordprocessingShape" mc:Ignorable="w14 w15 w16se w16cid w16 w16cex w16sdtdh w16du wp14">
   <w:abstractNum w:abstractNumId="0" w15:restartNumberingAfterBreak="0">
     <w:nsid w:val="0000000A"/>
     <w:multiLevelType w:val="singleLevel"/>
@@ -10063,151 +10169,151 @@
       </w:rPr>
     </w:lvl>
   </w:abstractNum>
-  <w:num w:numId="1">
+  <w:num w:numId="1" w16cid:durableId="1819572759">
     <w:abstractNumId w:val="42"/>
   </w:num>
-  <w:num w:numId="2">
+  <w:num w:numId="2" w16cid:durableId="1710446273">
     <w:abstractNumId w:val="46"/>
   </w:num>
-  <w:num w:numId="3">
+  <w:num w:numId="3" w16cid:durableId="1126847584">
     <w:abstractNumId w:val="0"/>
   </w:num>
-  <w:num w:numId="4">
+  <w:num w:numId="4" w16cid:durableId="1547529236">
     <w:abstractNumId w:val="43"/>
   </w:num>
-  <w:num w:numId="5">
+  <w:num w:numId="5" w16cid:durableId="746727253">
     <w:abstractNumId w:val="27"/>
   </w:num>
-  <w:num w:numId="6">
+  <w:num w:numId="6" w16cid:durableId="1290167394">
     <w:abstractNumId w:val="2"/>
   </w:num>
-  <w:num w:numId="7">
+  <w:num w:numId="7" w16cid:durableId="232589620">
     <w:abstractNumId w:val="28"/>
   </w:num>
-  <w:num w:numId="8">
+  <w:num w:numId="8" w16cid:durableId="838496000">
     <w:abstractNumId w:val="12"/>
   </w:num>
-  <w:num w:numId="9">
+  <w:num w:numId="9" w16cid:durableId="1075011690">
     <w:abstractNumId w:val="19"/>
   </w:num>
-  <w:num w:numId="10">
+  <w:num w:numId="10" w16cid:durableId="125777938">
     <w:abstractNumId w:val="38"/>
   </w:num>
-  <w:num w:numId="11">
+  <w:num w:numId="11" w16cid:durableId="1148327569">
     <w:abstractNumId w:val="47"/>
   </w:num>
-  <w:num w:numId="12">
+  <w:num w:numId="12" w16cid:durableId="1199703739">
     <w:abstractNumId w:val="21"/>
   </w:num>
-  <w:num w:numId="13">
+  <w:num w:numId="13" w16cid:durableId="246808838">
     <w:abstractNumId w:val="32"/>
   </w:num>
-  <w:num w:numId="14">
+  <w:num w:numId="14" w16cid:durableId="1393625355">
     <w:abstractNumId w:val="8"/>
   </w:num>
-  <w:num w:numId="15">
+  <w:num w:numId="15" w16cid:durableId="1143892248">
     <w:abstractNumId w:val="25"/>
   </w:num>
-  <w:num w:numId="16">
+  <w:num w:numId="16" w16cid:durableId="726031029">
     <w:abstractNumId w:val="26"/>
   </w:num>
-  <w:num w:numId="17">
+  <w:num w:numId="17" w16cid:durableId="198863605">
     <w:abstractNumId w:val="37"/>
   </w:num>
-  <w:num w:numId="18">
+  <w:num w:numId="18" w16cid:durableId="865489185">
     <w:abstractNumId w:val="31"/>
   </w:num>
-  <w:num w:numId="19">
+  <w:num w:numId="19" w16cid:durableId="1655571210">
     <w:abstractNumId w:val="4"/>
   </w:num>
-  <w:num w:numId="20">
+  <w:num w:numId="20" w16cid:durableId="2095710620">
     <w:abstractNumId w:val="45"/>
   </w:num>
-  <w:num w:numId="21">
+  <w:num w:numId="21" w16cid:durableId="330717129">
     <w:abstractNumId w:val="16"/>
   </w:num>
-  <w:num w:numId="22">
+  <w:num w:numId="22" w16cid:durableId="1287352388">
     <w:abstractNumId w:val="5"/>
   </w:num>
-  <w:num w:numId="23">
+  <w:num w:numId="23" w16cid:durableId="818769130">
     <w:abstractNumId w:val="1"/>
   </w:num>
-  <w:num w:numId="24">
+  <w:num w:numId="24" w16cid:durableId="483131619">
     <w:abstractNumId w:val="10"/>
   </w:num>
-  <w:num w:numId="25">
+  <w:num w:numId="25" w16cid:durableId="1565337743">
     <w:abstractNumId w:val="30"/>
   </w:num>
-  <w:num w:numId="26">
+  <w:num w:numId="26" w16cid:durableId="384568850">
     <w:abstractNumId w:val="18"/>
   </w:num>
-  <w:num w:numId="27">
+  <w:num w:numId="27" w16cid:durableId="1971130793">
     <w:abstractNumId w:val="34"/>
   </w:num>
-  <w:num w:numId="28">
+  <w:num w:numId="28" w16cid:durableId="1356812716">
     <w:abstractNumId w:val="6"/>
   </w:num>
-  <w:num w:numId="29">
+  <w:num w:numId="29" w16cid:durableId="2003970156">
     <w:abstractNumId w:val="44"/>
   </w:num>
-  <w:num w:numId="30">
+  <w:num w:numId="30" w16cid:durableId="722994112">
     <w:abstractNumId w:val="33"/>
   </w:num>
-  <w:num w:numId="31">
+  <w:num w:numId="31" w16cid:durableId="1941524325">
     <w:abstractNumId w:val="13"/>
   </w:num>
-  <w:num w:numId="32">
+  <w:num w:numId="32" w16cid:durableId="1086461986">
     <w:abstractNumId w:val="23"/>
   </w:num>
-  <w:num w:numId="33">
+  <w:num w:numId="33" w16cid:durableId="1932622175">
     <w:abstractNumId w:val="15"/>
   </w:num>
-  <w:num w:numId="34">
+  <w:num w:numId="34" w16cid:durableId="587348034">
     <w:abstractNumId w:val="40"/>
   </w:num>
-  <w:num w:numId="35">
+  <w:num w:numId="35" w16cid:durableId="986520855">
     <w:abstractNumId w:val="11"/>
   </w:num>
-  <w:num w:numId="36">
+  <w:num w:numId="36" w16cid:durableId="889196388">
     <w:abstractNumId w:val="41"/>
   </w:num>
-  <w:num w:numId="37">
+  <w:num w:numId="37" w16cid:durableId="685131795">
     <w:abstractNumId w:val="7"/>
   </w:num>
-  <w:num w:numId="38">
+  <w:num w:numId="38" w16cid:durableId="854608842">
     <w:abstractNumId w:val="9"/>
   </w:num>
-  <w:num w:numId="39">
+  <w:num w:numId="39" w16cid:durableId="1938756576">
     <w:abstractNumId w:val="36"/>
   </w:num>
-  <w:num w:numId="40">
+  <w:num w:numId="40" w16cid:durableId="440229339">
     <w:abstractNumId w:val="24"/>
   </w:num>
-  <w:num w:numId="41">
+  <w:num w:numId="41" w16cid:durableId="334235935">
     <w:abstractNumId w:val="22"/>
   </w:num>
-  <w:num w:numId="42">
+  <w:num w:numId="42" w16cid:durableId="1033117231">
     <w:abstractNumId w:val="17"/>
   </w:num>
-  <w:num w:numId="43">
+  <w:num w:numId="43" w16cid:durableId="1208178161">
     <w:abstractNumId w:val="3"/>
   </w:num>
-  <w:num w:numId="44">
+  <w:num w:numId="44" w16cid:durableId="630479454">
     <w:abstractNumId w:val="35"/>
   </w:num>
-  <w:num w:numId="45">
+  <w:num w:numId="45" w16cid:durableId="1571303536">
     <w:abstractNumId w:val="14"/>
   </w:num>
-  <w:num w:numId="46">
+  <w:num w:numId="46" w16cid:durableId="206534137">
     <w:abstractNumId w:val="48"/>
   </w:num>
-  <w:num w:numId="47">
+  <w:num w:numId="47" w16cid:durableId="1884830217">
     <w:abstractNumId w:val="20"/>
   </w:num>
-  <w:num w:numId="48">
+  <w:num w:numId="48" w16cid:durableId="840465492">
     <w:abstractNumId w:val="39"/>
   </w:num>
-  <w:num w:numId="49">
+  <w:num w:numId="49" w16cid:durableId="1491096235">
     <w:abstractNumId w:val="29"/>
   </w:num>
   <w:numIdMacAtCleanup w:val="31"/>
@@ -10215,7 +10321,7 @@
 </file>
 
 <file path=word/styles.xml><?xml version="1.0" encoding="utf-8"?>
-<w:styles xmlns:mc="http://schemas.openxmlformats.org/markup-compatibility/2006" xmlns:r="http://schemas.openxmlformats.org/officeDocument/2006/relationships" xmlns:w="http://schemas.openxmlformats.org/wordprocessingml/2006/main" xmlns:w14="http://schemas.microsoft.com/office/word/2010/wordml" xmlns:w15="http://schemas.microsoft.com/office/word/2012/wordml" xmlns:w16cex="http://schemas.microsoft.com/office/word/2018/wordml/cex" xmlns:w16cid="http://schemas.microsoft.com/office/word/2016/wordml/cid" xmlns:w16="http://schemas.microsoft.com/office/word/2018/wordml" xmlns:w16sdtdh="http://schemas.microsoft.com/office/word/2020/wordml/sdtdatahash" xmlns:w16se="http://schemas.microsoft.com/office/word/2015/wordml/symex" mc:Ignorable="w14 w15 w16se w16cid w16 w16cex w16sdtdh">
+<w:styles xmlns:mc="http://schemas.openxmlformats.org/markup-compatibility/2006" xmlns:r="http://schemas.openxmlformats.org/officeDocument/2006/relationships" xmlns:w="http://schemas.openxmlformats.org/wordprocessingml/2006/main" xmlns:w14="http://schemas.microsoft.com/office/word/2010/wordml" xmlns:w15="http://schemas.microsoft.com/office/word/2012/wordml" xmlns:w16cex="http://schemas.microsoft.com/office/word/2018/wordml/cex" xmlns:w16cid="http://schemas.microsoft.com/office/word/2016/wordml/cid" xmlns:w16="http://schemas.microsoft.com/office/word/2018/wordml" xmlns:w16du="http://schemas.microsoft.com/office/word/2023/wordml/word16du" xmlns:w16sdtdh="http://schemas.microsoft.com/office/word/2020/wordml/sdtdatahash" xmlns:w16se="http://schemas.microsoft.com/office/word/2015/wordml/symex" mc:Ignorable="w14 w15 w16se w16cid w16 w16cex w16sdtdh w16du">
   <w:docDefaults>
     <w:rPrDefault>
       <w:rPr>

</xml_diff>